<commit_message>
feat: fasicule 2 config vlan
</commit_message>
<xml_diff>
--- a/WorkshopB_Fascicule2 .docx
+++ b/WorkshopB_Fascicule2 .docx
@@ -197,7 +197,6 @@
           <w:ilvl w:val="0"/>
           <w:numId w:val="3"/>
         </w:numPr>
-        <w:pBdr/>
         <w:shd w:val="clear" w:fill="auto"/>
         <w:spacing w:lineRule="auto" w:line="240" w:before="0" w:after="0"/>
         <w:ind w:hanging="360" w:left="720" w:right="0"/>
@@ -222,7 +221,7 @@
       </w:pPr>
       <w:r>
         <w:rPr>
-          <w:rFonts w:eastAsia="Times New Roman" w:cs="Times New Roman" w:ascii="Times New Roman" w:hAnsi="Times New Roman"/>
+          <w:rFonts w:eastAsia="Times New Roman" w:cs="Times New Roman"/>
           <w:b w:val="false"/>
           <w:i w:val="false"/>
           <w:caps w:val="false"/>
@@ -242,7 +241,7 @@
       </w:r>
       <w:r>
         <w:rPr>
-          <w:rFonts w:eastAsia="Times New Roman" w:cs="Times New Roman" w:ascii="Times New Roman" w:hAnsi="Times New Roman"/>
+          <w:rFonts w:eastAsia="Times New Roman" w:cs="Times New Roman"/>
           <w:b/>
           <w:i w:val="false"/>
           <w:caps w:val="false"/>
@@ -262,7 +261,7 @@
       </w:r>
       <w:r>
         <w:rPr>
-          <w:rFonts w:eastAsia="Times New Roman" w:cs="Times New Roman" w:ascii="Times New Roman" w:hAnsi="Times New Roman"/>
+          <w:rFonts w:eastAsia="Times New Roman" w:cs="Times New Roman"/>
           <w:b w:val="false"/>
           <w:i w:val="false"/>
           <w:caps w:val="false"/>
@@ -292,7 +291,6 @@
           <w:ilvl w:val="0"/>
           <w:numId w:val="3"/>
         </w:numPr>
-        <w:pBdr/>
         <w:shd w:val="clear" w:fill="auto"/>
         <w:spacing w:lineRule="auto" w:line="240" w:before="0" w:after="160"/>
         <w:ind w:hanging="360" w:left="720" w:right="0"/>
@@ -317,7 +315,7 @@
       </w:pPr>
       <w:r>
         <w:rPr>
-          <w:rFonts w:eastAsia="Times New Roman" w:cs="Times New Roman" w:ascii="Times New Roman" w:hAnsi="Times New Roman"/>
+          <w:rFonts w:eastAsia="Times New Roman" w:cs="Times New Roman"/>
           <w:b w:val="false"/>
           <w:i w:val="false"/>
           <w:caps w:val="false"/>
@@ -384,7 +382,6 @@
           <w:ilvl w:val="0"/>
           <w:numId w:val="2"/>
         </w:numPr>
-        <w:pBdr/>
         <w:shd w:val="clear" w:fill="auto"/>
         <w:spacing w:lineRule="auto" w:line="240" w:before="0" w:after="0"/>
         <w:ind w:hanging="360" w:left="1440" w:right="0"/>
@@ -409,7 +406,7 @@
       </w:pPr>
       <w:r>
         <w:rPr>
-          <w:rFonts w:eastAsia="Times New Roman" w:cs="Times New Roman" w:ascii="Times New Roman" w:hAnsi="Times New Roman"/>
+          <w:rFonts w:eastAsia="Times New Roman" w:cs="Times New Roman"/>
           <w:b w:val="false"/>
           <w:i w:val="false"/>
           <w:caps w:val="false"/>
@@ -439,7 +436,6 @@
           <w:ilvl w:val="0"/>
           <w:numId w:val="2"/>
         </w:numPr>
-        <w:pBdr/>
         <w:shd w:val="clear" w:fill="auto"/>
         <w:spacing w:lineRule="auto" w:line="240" w:before="0" w:after="0"/>
         <w:ind w:hanging="360" w:left="1440" w:right="0"/>
@@ -464,7 +460,7 @@
       </w:pPr>
       <w:r>
         <w:rPr>
-          <w:rFonts w:eastAsia="Times New Roman" w:cs="Times New Roman" w:ascii="Times New Roman" w:hAnsi="Times New Roman"/>
+          <w:rFonts w:eastAsia="Times New Roman" w:cs="Times New Roman"/>
           <w:b w:val="false"/>
           <w:i w:val="false"/>
           <w:caps w:val="false"/>
@@ -494,7 +490,6 @@
           <w:ilvl w:val="0"/>
           <w:numId w:val="2"/>
         </w:numPr>
-        <w:pBdr/>
         <w:shd w:val="clear" w:fill="auto"/>
         <w:spacing w:lineRule="auto" w:line="240" w:before="0" w:after="0"/>
         <w:ind w:hanging="360" w:left="1440" w:right="0"/>
@@ -519,7 +514,7 @@
       </w:pPr>
       <w:r>
         <w:rPr>
-          <w:rFonts w:eastAsia="Times New Roman" w:cs="Times New Roman" w:ascii="Times New Roman" w:hAnsi="Times New Roman"/>
+          <w:rFonts w:eastAsia="Times New Roman" w:cs="Times New Roman"/>
           <w:b w:val="false"/>
           <w:i w:val="false"/>
           <w:caps w:val="false"/>
@@ -549,7 +544,6 @@
           <w:ilvl w:val="0"/>
           <w:numId w:val="2"/>
         </w:numPr>
-        <w:pBdr/>
         <w:shd w:val="clear" w:fill="auto"/>
         <w:spacing w:lineRule="auto" w:line="240" w:before="0" w:after="0"/>
         <w:ind w:hanging="360" w:left="1440" w:right="0"/>
@@ -574,7 +568,7 @@
       </w:pPr>
       <w:r>
         <w:rPr>
-          <w:rFonts w:eastAsia="Times New Roman" w:cs="Times New Roman" w:ascii="Times New Roman" w:hAnsi="Times New Roman"/>
+          <w:rFonts w:eastAsia="Times New Roman" w:cs="Times New Roman"/>
           <w:b w:val="false"/>
           <w:i w:val="false"/>
           <w:caps w:val="false"/>
@@ -604,7 +598,6 @@
           <w:ilvl w:val="0"/>
           <w:numId w:val="2"/>
         </w:numPr>
-        <w:pBdr/>
         <w:shd w:val="clear" w:fill="auto"/>
         <w:spacing w:lineRule="auto" w:line="240" w:before="0" w:after="0"/>
         <w:ind w:hanging="360" w:left="1440" w:right="0"/>
@@ -629,7 +622,7 @@
       </w:pPr>
       <w:r>
         <w:rPr>
-          <w:rFonts w:eastAsia="Times New Roman" w:cs="Times New Roman" w:ascii="Times New Roman" w:hAnsi="Times New Roman"/>
+          <w:rFonts w:eastAsia="Times New Roman" w:cs="Times New Roman"/>
           <w:b w:val="false"/>
           <w:i w:val="false"/>
           <w:caps w:val="false"/>
@@ -659,7 +652,6 @@
           <w:ilvl w:val="0"/>
           <w:numId w:val="2"/>
         </w:numPr>
-        <w:pBdr/>
         <w:shd w:val="clear" w:fill="auto"/>
         <w:spacing w:lineRule="auto" w:line="240" w:before="0" w:after="160"/>
         <w:ind w:hanging="360" w:left="1440" w:right="0"/>
@@ -684,7 +676,7 @@
       </w:pPr>
       <w:r>
         <w:rPr>
-          <w:rFonts w:eastAsia="Times New Roman" w:cs="Times New Roman" w:ascii="Times New Roman" w:hAnsi="Times New Roman"/>
+          <w:rFonts w:eastAsia="Times New Roman" w:cs="Times New Roman"/>
           <w:b w:val="false"/>
           <w:i w:val="false"/>
           <w:caps w:val="false"/>
@@ -765,7 +757,6 @@
           <w:ilvl w:val="0"/>
           <w:numId w:val="10"/>
         </w:numPr>
-        <w:pBdr/>
         <w:shd w:val="clear" w:fill="auto"/>
         <w:spacing w:lineRule="auto" w:line="259" w:before="0" w:after="160"/>
         <w:ind w:hanging="360" w:left="644" w:right="0"/>
@@ -790,7 +781,7 @@
       </w:pPr>
       <w:r>
         <w:rPr>
-          <w:rFonts w:eastAsia="Times New Roman" w:cs="Times New Roman" w:ascii="Times New Roman" w:hAnsi="Times New Roman"/>
+          <w:rFonts w:eastAsia="Times New Roman" w:cs="Times New Roman"/>
           <w:b w:val="false"/>
           <w:i w:val="false"/>
           <w:caps w:val="false"/>
@@ -810,7 +801,7 @@
       </w:r>
       <w:r>
         <w:rPr>
-          <w:rFonts w:eastAsia="Times New Roman" w:cs="Times New Roman" w:ascii="Times New Roman" w:hAnsi="Times New Roman"/>
+          <w:rFonts w:eastAsia="Times New Roman" w:cs="Times New Roman"/>
           <w:b/>
           <w:i w:val="false"/>
           <w:caps w:val="false"/>
@@ -830,7 +821,7 @@
       </w:r>
       <w:r>
         <w:rPr>
-          <w:rFonts w:eastAsia="Times New Roman" w:cs="Times New Roman" w:ascii="Times New Roman" w:hAnsi="Times New Roman"/>
+          <w:rFonts w:eastAsia="Times New Roman" w:cs="Times New Roman"/>
           <w:b w:val="false"/>
           <w:i w:val="false"/>
           <w:caps w:val="false"/>
@@ -891,7 +882,6 @@
           <w:ilvl w:val="0"/>
           <w:numId w:val="10"/>
         </w:numPr>
-        <w:pBdr/>
         <w:shd w:val="clear" w:fill="auto"/>
         <w:spacing w:lineRule="auto" w:line="259" w:before="0" w:after="160"/>
         <w:ind w:hanging="360" w:left="644" w:right="0"/>
@@ -916,7 +906,7 @@
       </w:pPr>
       <w:r>
         <w:rPr>
-          <w:rFonts w:eastAsia="Times New Roman" w:cs="Times New Roman" w:ascii="Times New Roman" w:hAnsi="Times New Roman"/>
+          <w:rFonts w:eastAsia="Times New Roman" w:cs="Times New Roman"/>
           <w:b w:val="false"/>
           <w:i w:val="false"/>
           <w:caps w:val="false"/>
@@ -976,7 +966,6 @@
           <w:ilvl w:val="0"/>
           <w:numId w:val="10"/>
         </w:numPr>
-        <w:pBdr/>
         <w:shd w:val="clear" w:fill="auto"/>
         <w:spacing w:lineRule="auto" w:line="259" w:before="0" w:after="160"/>
         <w:ind w:hanging="360" w:left="644" w:right="0"/>
@@ -1001,7 +990,7 @@
       </w:pPr>
       <w:r>
         <w:rPr>
-          <w:rFonts w:eastAsia="Times New Roman" w:cs="Times New Roman" w:ascii="Times New Roman" w:hAnsi="Times New Roman"/>
+          <w:rFonts w:eastAsia="Times New Roman" w:cs="Times New Roman"/>
           <w:b w:val="false"/>
           <w:i w:val="false"/>
           <w:caps w:val="false"/>
@@ -1057,7 +1046,6 @@
         <w:keepLines w:val="false"/>
         <w:pageBreakBefore w:val="false"/>
         <w:widowControl/>
-        <w:pBdr/>
         <w:shd w:val="clear" w:fill="auto"/>
         <w:spacing w:lineRule="auto" w:line="259" w:before="0" w:after="0"/>
         <w:ind w:hanging="0" w:left="720" w:right="0"/>
@@ -1083,7 +1071,7 @@
       </w:pPr>
       <w:r>
         <w:rPr>
-          <w:rFonts w:eastAsia="Times New Roman" w:cs="Times New Roman" w:ascii="Times New Roman" w:hAnsi="Times New Roman"/>
+          <w:rFonts w:eastAsia="Times New Roman" w:cs="Times New Roman"/>
           <w:b w:val="false"/>
           <w:i w:val="false"/>
           <w:caps w:val="false"/>
@@ -1112,7 +1100,6 @@
           <w:ilvl w:val="0"/>
           <w:numId w:val="10"/>
         </w:numPr>
-        <w:pBdr/>
         <w:shd w:val="clear" w:fill="auto"/>
         <w:spacing w:lineRule="auto" w:line="259" w:before="0" w:after="160"/>
         <w:ind w:hanging="360" w:left="644" w:right="0"/>
@@ -1137,7 +1124,7 @@
       </w:pPr>
       <w:r>
         <w:rPr>
-          <w:rFonts w:eastAsia="Times New Roman" w:cs="Times New Roman" w:ascii="Times New Roman" w:hAnsi="Times New Roman"/>
+          <w:rFonts w:eastAsia="Times New Roman" w:cs="Times New Roman"/>
           <w:b w:val="false"/>
           <w:i w:val="false"/>
           <w:caps w:val="false"/>
@@ -1295,7 +1282,6 @@
           <w:ilvl w:val="0"/>
           <w:numId w:val="1"/>
         </w:numPr>
-        <w:pBdr/>
         <w:shd w:val="clear" w:fill="auto"/>
         <w:spacing w:lineRule="auto" w:line="276" w:before="0" w:after="0"/>
         <w:ind w:hanging="360" w:left="720" w:right="0"/>
@@ -1318,7 +1304,7 @@
       </w:pPr>
       <w:r>
         <w:rPr>
-          <w:rFonts w:eastAsia="Times New Roman" w:cs="Times New Roman" w:ascii="Times New Roman" w:hAnsi="Times New Roman"/>
+          <w:rFonts w:eastAsia="Times New Roman" w:cs="Times New Roman"/>
           <w:b w:val="false"/>
           <w:i w:val="false"/>
           <w:caps w:val="false"/>
@@ -1344,7 +1330,6 @@
         <w:keepLines w:val="false"/>
         <w:pageBreakBefore w:val="false"/>
         <w:widowControl/>
-        <w:pBdr/>
         <w:shd w:val="clear" w:fill="auto"/>
         <w:spacing w:lineRule="auto" w:line="276" w:before="0" w:after="160"/>
         <w:ind w:hanging="0" w:left="720" w:right="0"/>
@@ -1370,7 +1355,7 @@
       </w:pPr>
       <w:r>
         <w:rPr>
-          <w:rFonts w:eastAsia="Times New Roman" w:cs="Times New Roman" w:ascii="Times New Roman" w:hAnsi="Times New Roman"/>
+          <w:rFonts w:eastAsia="Times New Roman" w:cs="Times New Roman"/>
           <w:b w:val="false"/>
           <w:i w:val="false"/>
           <w:caps w:val="false"/>
@@ -1425,7 +1410,6 @@
               <w:keepNext w:val="false"/>
               <w:keepLines w:val="false"/>
               <w:widowControl/>
-              <w:pBdr/>
               <w:shd w:val="clear" w:fill="auto"/>
               <w:spacing w:lineRule="auto" w:line="360" w:before="0" w:after="160"/>
               <w:ind w:hanging="0" w:left="0" w:right="0"/>
@@ -1451,7 +1435,7 @@
             </w:pPr>
             <w:r>
               <w:rPr>
-                <w:rFonts w:eastAsia="Times New Roman" w:cs="Times New Roman" w:ascii="Times New Roman" w:hAnsi="Times New Roman"/>
+                <w:rFonts w:eastAsia="Times New Roman" w:cs="Times New Roman"/>
                 <w:b w:val="false"/>
                 <w:i w:val="false"/>
                 <w:caps w:val="false"/>
@@ -1487,7 +1471,6 @@
               <w:keepNext w:val="false"/>
               <w:keepLines w:val="false"/>
               <w:widowControl/>
-              <w:pBdr/>
               <w:shd w:val="clear" w:fill="auto"/>
               <w:spacing w:lineRule="auto" w:line="360" w:before="0" w:after="160"/>
               <w:ind w:hanging="0" w:left="0" w:right="0"/>
@@ -1513,7 +1496,7 @@
             </w:pPr>
             <w:r>
               <w:rPr>
-                <w:rFonts w:eastAsia="Times New Roman" w:cs="Times New Roman" w:ascii="Times New Roman" w:hAnsi="Times New Roman"/>
+                <w:rFonts w:eastAsia="Times New Roman" w:cs="Times New Roman"/>
                 <w:b w:val="false"/>
                 <w:i w:val="false"/>
                 <w:caps w:val="false"/>
@@ -1552,7 +1535,6 @@
               <w:keepNext w:val="false"/>
               <w:keepLines w:val="false"/>
               <w:widowControl/>
-              <w:pBdr/>
               <w:shd w:val="clear" w:fill="auto"/>
               <w:spacing w:lineRule="auto" w:line="360" w:before="0" w:after="160"/>
               <w:ind w:hanging="0" w:left="0" w:right="0"/>
@@ -1578,7 +1560,7 @@
             </w:pPr>
             <w:r>
               <w:rPr>
-                <w:rFonts w:eastAsia="Times New Roman" w:cs="Times New Roman" w:ascii="Times New Roman" w:hAnsi="Times New Roman"/>
+                <w:rFonts w:eastAsia="Times New Roman" w:cs="Times New Roman"/>
                 <w:b w:val="false"/>
                 <w:i w:val="false"/>
                 <w:caps w:val="false"/>
@@ -1614,7 +1596,6 @@
               <w:keepNext w:val="false"/>
               <w:keepLines w:val="false"/>
               <w:widowControl/>
-              <w:pBdr/>
               <w:shd w:val="clear" w:fill="auto"/>
               <w:spacing w:lineRule="auto" w:line="360" w:before="0" w:after="160"/>
               <w:ind w:hanging="0" w:left="0" w:right="0"/>
@@ -1640,7 +1621,7 @@
             </w:pPr>
             <w:r>
               <w:rPr>
-                <w:rFonts w:eastAsia="Times New Roman" w:cs="Times New Roman" w:ascii="Times New Roman" w:hAnsi="Times New Roman"/>
+                <w:rFonts w:eastAsia="Times New Roman" w:cs="Times New Roman"/>
                 <w:b w:val="false"/>
                 <w:i w:val="false"/>
                 <w:caps w:val="false"/>
@@ -1656,27 +1637,7 @@
                 <w:shd w:fill="auto" w:val="clear"/>
                 <w:vertAlign w:val="baseline"/>
               </w:rPr>
-              <w:t>…</w:t>
-            </w:r>
-            <w:r>
-              <w:rPr>
-                <w:rFonts w:eastAsia="Times New Roman" w:cs="Times New Roman" w:ascii="Times New Roman" w:hAnsi="Times New Roman"/>
-                <w:b w:val="false"/>
-                <w:i w:val="false"/>
-                <w:caps w:val="false"/>
-                <w:smallCaps w:val="false"/>
-                <w:strike w:val="false"/>
-                <w:dstrike w:val="false"/>
-                <w:color w:val="000000"/>
-                <w:position w:val="0"/>
-                <w:sz w:val="24"/>
-                <w:sz w:val="24"/>
-                <w:szCs w:val="24"/>
-                <w:u w:val="none"/>
-                <w:shd w:fill="auto" w:val="clear"/>
-                <w:vertAlign w:val="baseline"/>
-              </w:rPr>
-              <w:t>.</w:t>
+              <w:t>finance</w:t>
             </w:r>
           </w:p>
         </w:tc>
@@ -1699,7 +1660,6 @@
               <w:keepNext w:val="false"/>
               <w:keepLines w:val="false"/>
               <w:widowControl/>
-              <w:pBdr/>
               <w:shd w:val="clear" w:fill="auto"/>
               <w:spacing w:lineRule="auto" w:line="360" w:before="0" w:after="160"/>
               <w:ind w:hanging="0" w:left="0" w:right="0"/>
@@ -1725,7 +1685,7 @@
             </w:pPr>
             <w:r>
               <w:rPr>
-                <w:rFonts w:eastAsia="Times New Roman" w:cs="Times New Roman" w:ascii="Times New Roman" w:hAnsi="Times New Roman"/>
+                <w:rFonts w:eastAsia="Times New Roman" w:cs="Times New Roman"/>
                 <w:b w:val="false"/>
                 <w:i w:val="false"/>
                 <w:caps w:val="false"/>
@@ -1761,7 +1721,6 @@
               <w:keepNext w:val="false"/>
               <w:keepLines w:val="false"/>
               <w:widowControl/>
-              <w:pBdr/>
               <w:shd w:val="clear" w:fill="auto"/>
               <w:spacing w:lineRule="auto" w:line="360" w:before="0" w:after="160"/>
               <w:ind w:hanging="0" w:left="0" w:right="0"/>
@@ -1787,7 +1746,7 @@
             </w:pPr>
             <w:r>
               <w:rPr>
-                <w:rFonts w:eastAsia="Times New Roman" w:cs="Times New Roman" w:ascii="Times New Roman" w:hAnsi="Times New Roman"/>
+                <w:rFonts w:eastAsia="Times New Roman" w:cs="Times New Roman"/>
                 <w:b w:val="false"/>
                 <w:i w:val="false"/>
                 <w:caps w:val="false"/>
@@ -1803,27 +1762,7 @@
                 <w:shd w:fill="auto" w:val="clear"/>
                 <w:vertAlign w:val="baseline"/>
               </w:rPr>
-              <w:t>…</w:t>
-            </w:r>
-            <w:r>
-              <w:rPr>
-                <w:rFonts w:eastAsia="Times New Roman" w:cs="Times New Roman" w:ascii="Times New Roman" w:hAnsi="Times New Roman"/>
-                <w:b w:val="false"/>
-                <w:i w:val="false"/>
-                <w:caps w:val="false"/>
-                <w:smallCaps w:val="false"/>
-                <w:strike w:val="false"/>
-                <w:dstrike w:val="false"/>
-                <w:color w:val="000000"/>
-                <w:position w:val="0"/>
-                <w:sz w:val="24"/>
-                <w:sz w:val="24"/>
-                <w:szCs w:val="24"/>
-                <w:u w:val="none"/>
-                <w:shd w:fill="auto" w:val="clear"/>
-                <w:vertAlign w:val="baseline"/>
-              </w:rPr>
-              <w:t>.</w:t>
+              <w:t>marketing</w:t>
             </w:r>
           </w:p>
         </w:tc>
@@ -1846,7 +1785,6 @@
               <w:keepNext w:val="false"/>
               <w:keepLines w:val="false"/>
               <w:widowControl/>
-              <w:pBdr/>
               <w:shd w:val="clear" w:fill="auto"/>
               <w:spacing w:lineRule="auto" w:line="360" w:before="0" w:after="160"/>
               <w:ind w:hanging="0" w:left="0" w:right="0"/>
@@ -1872,7 +1810,7 @@
             </w:pPr>
             <w:r>
               <w:rPr>
-                <w:rFonts w:eastAsia="Times New Roman" w:cs="Times New Roman" w:ascii="Times New Roman" w:hAnsi="Times New Roman"/>
+                <w:rFonts w:eastAsia="Times New Roman" w:cs="Times New Roman"/>
                 <w:b w:val="false"/>
                 <w:i w:val="false"/>
                 <w:caps w:val="false"/>
@@ -1908,7 +1846,6 @@
               <w:keepNext w:val="false"/>
               <w:keepLines w:val="false"/>
               <w:widowControl/>
-              <w:pBdr/>
               <w:shd w:val="clear" w:fill="auto"/>
               <w:spacing w:lineRule="auto" w:line="360" w:before="0" w:after="160"/>
               <w:ind w:hanging="0" w:left="0" w:right="0"/>
@@ -1934,7 +1871,7 @@
             </w:pPr>
             <w:r>
               <w:rPr>
-                <w:rFonts w:eastAsia="Times New Roman" w:cs="Times New Roman" w:ascii="Times New Roman" w:hAnsi="Times New Roman"/>
+                <w:rFonts w:eastAsia="Times New Roman" w:cs="Times New Roman"/>
                 <w:b w:val="false"/>
                 <w:i w:val="false"/>
                 <w:caps w:val="false"/>
@@ -1950,27 +1887,7 @@
                 <w:shd w:fill="auto" w:val="clear"/>
                 <w:vertAlign w:val="baseline"/>
               </w:rPr>
-              <w:t>…</w:t>
-            </w:r>
-            <w:r>
-              <w:rPr>
-                <w:rFonts w:eastAsia="Times New Roman" w:cs="Times New Roman" w:ascii="Times New Roman" w:hAnsi="Times New Roman"/>
-                <w:b w:val="false"/>
-                <w:i w:val="false"/>
-                <w:caps w:val="false"/>
-                <w:smallCaps w:val="false"/>
-                <w:strike w:val="false"/>
-                <w:dstrike w:val="false"/>
-                <w:color w:val="000000"/>
-                <w:position w:val="0"/>
-                <w:sz w:val="24"/>
-                <w:sz w:val="24"/>
-                <w:szCs w:val="24"/>
-                <w:u w:val="none"/>
-                <w:shd w:fill="auto" w:val="clear"/>
-                <w:vertAlign w:val="baseline"/>
-              </w:rPr>
-              <w:t>.</w:t>
+              <w:t>info</w:t>
             </w:r>
           </w:p>
         </w:tc>
@@ -1993,7 +1910,6 @@
               <w:keepNext w:val="false"/>
               <w:keepLines w:val="false"/>
               <w:widowControl/>
-              <w:pBdr/>
               <w:shd w:val="clear" w:fill="auto"/>
               <w:spacing w:lineRule="auto" w:line="360" w:before="0" w:after="160"/>
               <w:ind w:hanging="0" w:left="0" w:right="0"/>
@@ -2019,7 +1935,7 @@
             </w:pPr>
             <w:r>
               <w:rPr>
-                <w:rFonts w:eastAsia="Times New Roman" w:cs="Times New Roman" w:ascii="Times New Roman" w:hAnsi="Times New Roman"/>
+                <w:rFonts w:eastAsia="Times New Roman" w:cs="Times New Roman"/>
                 <w:b w:val="false"/>
                 <w:i w:val="false"/>
                 <w:caps w:val="false"/>
@@ -2055,7 +1971,6 @@
               <w:keepNext w:val="false"/>
               <w:keepLines w:val="false"/>
               <w:widowControl/>
-              <w:pBdr/>
               <w:shd w:val="clear" w:fill="auto"/>
               <w:spacing w:lineRule="auto" w:line="360" w:before="0" w:after="160"/>
               <w:ind w:hanging="0" w:left="0" w:right="0"/>
@@ -2081,7 +1996,7 @@
             </w:pPr>
             <w:r>
               <w:rPr>
-                <w:rFonts w:eastAsia="Times New Roman" w:cs="Times New Roman" w:ascii="Times New Roman" w:hAnsi="Times New Roman"/>
+                <w:rFonts w:eastAsia="Times New Roman" w:cs="Times New Roman"/>
                 <w:b w:val="false"/>
                 <w:i w:val="false"/>
                 <w:caps w:val="false"/>
@@ -2097,27 +2012,7 @@
                 <w:shd w:fill="auto" w:val="clear"/>
                 <w:vertAlign w:val="baseline"/>
               </w:rPr>
-              <w:t>…</w:t>
-            </w:r>
-            <w:r>
-              <w:rPr>
-                <w:rFonts w:eastAsia="Times New Roman" w:cs="Times New Roman" w:ascii="Times New Roman" w:hAnsi="Times New Roman"/>
-                <w:b w:val="false"/>
-                <w:i w:val="false"/>
-                <w:caps w:val="false"/>
-                <w:smallCaps w:val="false"/>
-                <w:strike w:val="false"/>
-                <w:dstrike w:val="false"/>
-                <w:color w:val="000000"/>
-                <w:position w:val="0"/>
-                <w:sz w:val="24"/>
-                <w:sz w:val="24"/>
-                <w:szCs w:val="24"/>
-                <w:u w:val="none"/>
-                <w:shd w:fill="auto" w:val="clear"/>
-                <w:vertAlign w:val="baseline"/>
-              </w:rPr>
-              <w:t>.</w:t>
+              <w:t>rh</w:t>
             </w:r>
           </w:p>
         </w:tc>
@@ -2147,7 +2042,6 @@
           <w:ilvl w:val="0"/>
           <w:numId w:val="1"/>
         </w:numPr>
-        <w:pBdr/>
         <w:shd w:val="clear" w:fill="auto"/>
         <w:spacing w:lineRule="auto" w:line="360" w:before="0" w:after="0"/>
         <w:ind w:hanging="360" w:left="720" w:right="0"/>
@@ -2170,7 +2064,7 @@
       </w:pPr>
       <w:r>
         <w:rPr>
-          <w:rFonts w:eastAsia="Times New Roman" w:cs="Times New Roman" w:ascii="Times New Roman" w:hAnsi="Times New Roman"/>
+          <w:rFonts w:eastAsia="Times New Roman" w:cs="Times New Roman"/>
           <w:b w:val="false"/>
           <w:i w:val="false"/>
           <w:caps w:val="false"/>
@@ -2190,7 +2084,7 @@
       </w:r>
       <w:r>
         <w:rPr>
-          <w:rFonts w:eastAsia="Times New Roman" w:cs="Times New Roman" w:ascii="Times New Roman" w:hAnsi="Times New Roman"/>
+          <w:rFonts w:eastAsia="Times New Roman" w:cs="Times New Roman"/>
           <w:b/>
           <w:i w:val="false"/>
           <w:caps w:val="false"/>
@@ -2210,7 +2104,7 @@
       </w:r>
       <w:r>
         <w:rPr>
-          <w:rFonts w:eastAsia="Times New Roman" w:cs="Times New Roman" w:ascii="Times New Roman" w:hAnsi="Times New Roman"/>
+          <w:rFonts w:eastAsia="Times New Roman" w:cs="Times New Roman"/>
           <w:b/>
           <w:i w:val="false"/>
           <w:caps w:val="false"/>
@@ -2230,7 +2124,7 @@
       </w:r>
       <w:r>
         <w:rPr>
-          <w:rFonts w:eastAsia="Times New Roman" w:cs="Times New Roman" w:ascii="Times New Roman" w:hAnsi="Times New Roman"/>
+          <w:rFonts w:eastAsia="Times New Roman" w:cs="Times New Roman"/>
           <w:b w:val="false"/>
           <w:i w:val="false"/>
           <w:caps w:val="false"/>
@@ -2250,7 +2144,7 @@
       </w:r>
       <w:r>
         <w:rPr>
-          <w:rFonts w:eastAsia="Times New Roman" w:cs="Times New Roman" w:ascii="Times New Roman" w:hAnsi="Times New Roman"/>
+          <w:rFonts w:eastAsia="Times New Roman" w:cs="Times New Roman"/>
           <w:b/>
           <w:i w:val="false"/>
           <w:caps w:val="false"/>
@@ -2270,7 +2164,7 @@
       </w:r>
       <w:r>
         <w:rPr>
-          <w:rFonts w:eastAsia="Times New Roman" w:cs="Times New Roman" w:ascii="Times New Roman" w:hAnsi="Times New Roman"/>
+          <w:rFonts w:eastAsia="Times New Roman" w:cs="Times New Roman"/>
           <w:b w:val="false"/>
           <w:i w:val="false"/>
           <w:caps w:val="false"/>
@@ -2290,7 +2184,7 @@
       </w:r>
       <w:r>
         <w:rPr>
-          <w:rFonts w:eastAsia="Times New Roman" w:cs="Times New Roman" w:ascii="Times New Roman" w:hAnsi="Times New Roman"/>
+          <w:rFonts w:eastAsia="Times New Roman" w:cs="Times New Roman"/>
           <w:b/>
           <w:i w:val="false"/>
           <w:caps w:val="false"/>
@@ -2310,7 +2204,7 @@
       </w:r>
       <w:r>
         <w:rPr>
-          <w:rFonts w:eastAsia="Times New Roman" w:cs="Times New Roman" w:ascii="Times New Roman" w:hAnsi="Times New Roman"/>
+          <w:rFonts w:eastAsia="Times New Roman" w:cs="Times New Roman"/>
           <w:b/>
           <w:i w:val="false"/>
           <w:caps w:val="false"/>
@@ -2330,7 +2224,7 @@
       </w:r>
       <w:r>
         <w:rPr>
-          <w:rFonts w:eastAsia="Times New Roman" w:cs="Times New Roman" w:ascii="Times New Roman" w:hAnsi="Times New Roman"/>
+          <w:rFonts w:eastAsia="Times New Roman" w:cs="Times New Roman"/>
           <w:b w:val="false"/>
           <w:i w:val="false"/>
           <w:caps w:val="false"/>
@@ -2350,7 +2244,7 @@
       </w:r>
       <w:r>
         <w:rPr>
-          <w:rFonts w:eastAsia="Times New Roman" w:cs="Times New Roman" w:ascii="Times New Roman" w:hAnsi="Times New Roman"/>
+          <w:rFonts w:eastAsia="Times New Roman" w:cs="Times New Roman"/>
           <w:b w:val="false"/>
           <w:i w:val="false"/>
           <w:caps w:val="false"/>
@@ -2376,7 +2270,6 @@
         <w:keepLines w:val="false"/>
         <w:pageBreakBefore w:val="false"/>
         <w:widowControl/>
-        <w:pBdr/>
         <w:shd w:val="clear" w:fill="auto"/>
         <w:spacing w:lineRule="auto" w:line="240" w:before="0" w:after="0"/>
         <w:ind w:hanging="0" w:left="720" w:right="0"/>
@@ -2402,7 +2295,7 @@
       </w:pPr>
       <w:r>
         <w:rPr>
-          <w:rFonts w:eastAsia="Times New Roman" w:cs="Times New Roman" w:ascii="Times New Roman" w:hAnsi="Times New Roman"/>
+          <w:rFonts w:eastAsia="Times New Roman" w:cs="Times New Roman"/>
           <w:b w:val="false"/>
           <w:i w:val="false"/>
           <w:caps w:val="false"/>
@@ -2427,7 +2320,6 @@
         <w:keepLines w:val="false"/>
         <w:pageBreakBefore w:val="false"/>
         <w:widowControl/>
-        <w:pBdr/>
         <w:shd w:val="clear" w:fill="auto"/>
         <w:spacing w:lineRule="auto" w:line="360" w:before="0" w:after="0"/>
         <w:ind w:hanging="0" w:left="720" w:right="0"/>
@@ -2453,23 +2345,23 @@
       </w:pPr>
       <w:r>
         <w:rPr>
-          <w:rFonts w:eastAsia="Times New Roman" w:cs="Times New Roman" w:ascii="Times New Roman" w:hAnsi="Times New Roman"/>
-          <w:b w:val="false"/>
-          <w:i w:val="false"/>
-          <w:caps w:val="false"/>
-          <w:smallCaps w:val="false"/>
-          <w:strike w:val="false"/>
-          <w:dstrike w:val="false"/>
-          <w:color w:val="000000"/>
-          <w:position w:val="0"/>
-          <w:sz w:val="24"/>
-          <w:sz w:val="24"/>
-          <w:szCs w:val="24"/>
-          <w:u w:val="none"/>
-          <w:shd w:fill="auto" w:val="clear"/>
-          <w:vertAlign w:val="baseline"/>
-        </w:rPr>
-        <w:t>……………………………………</w:t>
+          <w:rFonts w:eastAsia="Times New Roman" w:cs="Times New Roman"/>
+          <w:b w:val="false"/>
+          <w:i w:val="false"/>
+          <w:caps w:val="false"/>
+          <w:smallCaps w:val="false"/>
+          <w:strike w:val="false"/>
+          <w:dstrike w:val="false"/>
+          <w:color w:val="000000"/>
+          <w:position w:val="0"/>
+          <w:sz w:val="24"/>
+          <w:sz w:val="24"/>
+          <w:szCs w:val="24"/>
+          <w:u w:val="none"/>
+          <w:shd w:fill="auto" w:val="clear"/>
+          <w:vertAlign w:val="baseline"/>
+        </w:rPr>
+        <w:t>Config t</w:t>
       </w:r>
     </w:p>
     <w:p>
@@ -2479,7 +2371,6 @@
         <w:keepLines w:val="false"/>
         <w:pageBreakBefore w:val="false"/>
         <w:widowControl/>
-        <w:pBdr/>
         <w:shd w:val="clear" w:fill="auto"/>
         <w:spacing w:lineRule="auto" w:line="360" w:before="0" w:after="0"/>
         <w:ind w:hanging="0" w:left="720" w:right="0"/>
@@ -2505,33 +2396,30 @@
       </w:pPr>
       <w:r>
         <w:rPr>
-          <w:rFonts w:eastAsia="Times New Roman" w:cs="Times New Roman" w:ascii="Times New Roman" w:hAnsi="Times New Roman"/>
-          <w:b w:val="false"/>
-          <w:i w:val="false"/>
-          <w:caps w:val="false"/>
-          <w:smallCaps w:val="false"/>
-          <w:strike w:val="false"/>
-          <w:dstrike w:val="false"/>
-          <w:color w:val="000000"/>
-          <w:position w:val="0"/>
-          <w:sz w:val="24"/>
-          <w:sz w:val="24"/>
-          <w:szCs w:val="24"/>
-          <w:u w:val="none"/>
-          <w:shd w:fill="auto" w:val="clear"/>
-          <w:vertAlign w:val="baseline"/>
-        </w:rPr>
-        <w:t>……………………………………</w:t>
-      </w:r>
-    </w:p>
-    <w:p>
-      <w:pPr>
-        <w:pStyle w:val="normal1"/>
-        <w:keepNext w:val="false"/>
-        <w:keepLines w:val="false"/>
-        <w:pageBreakBefore w:val="false"/>
+          <w:rFonts w:eastAsia="Times New Roman" w:cs="Times New Roman"/>
+          <w:b w:val="false"/>
+          <w:i w:val="false"/>
+          <w:caps w:val="false"/>
+          <w:smallCaps w:val="false"/>
+          <w:strike w:val="false"/>
+          <w:dstrike w:val="false"/>
+          <w:color w:val="000000"/>
+          <w:position w:val="0"/>
+          <w:sz w:val="24"/>
+          <w:sz w:val="24"/>
+          <w:szCs w:val="24"/>
+          <w:u w:val="none"/>
+          <w:shd w:fill="auto" w:val="clear"/>
+          <w:vertAlign w:val="baseline"/>
+        </w:rPr>
+        <w:t>vlan 21</w:t>
+        <w:tab/>
+      </w:r>
+    </w:p>
+    <w:p>
+      <w:pPr>
+        <w:pStyle w:val="normal1"/>
         <w:widowControl/>
-        <w:pBdr/>
         <w:shd w:val="clear" w:fill="auto"/>
         <w:spacing w:lineRule="auto" w:line="360" w:before="0" w:after="0"/>
         <w:ind w:hanging="0" w:left="720" w:right="0"/>
@@ -2557,23 +2445,23 @@
       </w:pPr>
       <w:r>
         <w:rPr>
-          <w:rFonts w:eastAsia="Times New Roman" w:cs="Times New Roman" w:ascii="Times New Roman" w:hAnsi="Times New Roman"/>
-          <w:b w:val="false"/>
-          <w:i w:val="false"/>
-          <w:caps w:val="false"/>
-          <w:smallCaps w:val="false"/>
-          <w:strike w:val="false"/>
-          <w:dstrike w:val="false"/>
-          <w:color w:val="000000"/>
-          <w:position w:val="0"/>
-          <w:sz w:val="24"/>
-          <w:sz w:val="24"/>
-          <w:szCs w:val="24"/>
-          <w:u w:val="none"/>
-          <w:shd w:fill="auto" w:val="clear"/>
-          <w:vertAlign w:val="baseline"/>
-        </w:rPr>
-        <w:t>……………………………………</w:t>
+          <w:rFonts w:eastAsia="Times New Roman" w:cs="Times New Roman"/>
+          <w:b w:val="false"/>
+          <w:i w:val="false"/>
+          <w:caps w:val="false"/>
+          <w:smallCaps w:val="false"/>
+          <w:strike w:val="false"/>
+          <w:dstrike w:val="false"/>
+          <w:color w:val="000000"/>
+          <w:position w:val="0"/>
+          <w:sz w:val="24"/>
+          <w:sz w:val="24"/>
+          <w:szCs w:val="24"/>
+          <w:u w:val="none"/>
+          <w:shd w:fill="auto" w:val="clear"/>
+          <w:vertAlign w:val="baseline"/>
+        </w:rPr>
+        <w:t xml:space="preserve">name finance </w:t>
       </w:r>
     </w:p>
     <w:p>
@@ -2587,7 +2475,6 @@
           <w:ilvl w:val="0"/>
           <w:numId w:val="1"/>
         </w:numPr>
-        <w:pBdr/>
         <w:shd w:val="clear" w:fill="auto"/>
         <w:spacing w:lineRule="auto" w:line="259" w:before="0" w:after="0"/>
         <w:ind w:hanging="360" w:left="720" w:right="0"/>
@@ -2610,7 +2497,7 @@
       </w:pPr>
       <w:r>
         <w:rPr>
-          <w:rFonts w:eastAsia="Times New Roman" w:cs="Times New Roman" w:ascii="Times New Roman" w:hAnsi="Times New Roman"/>
+          <w:rFonts w:eastAsia="Times New Roman" w:cs="Times New Roman"/>
           <w:b w:val="false"/>
           <w:i w:val="false"/>
           <w:caps w:val="false"/>
@@ -2636,7 +2523,6 @@
         <w:keepLines w:val="false"/>
         <w:pageBreakBefore w:val="false"/>
         <w:widowControl/>
-        <w:pBdr/>
         <w:shd w:val="clear" w:fill="auto"/>
         <w:spacing w:lineRule="auto" w:line="259" w:before="0" w:after="160"/>
         <w:ind w:hanging="0" w:left="720" w:right="0"/>
@@ -2661,7 +2547,7 @@
       </w:pPr>
       <w:r>
         <w:rPr>
-          <w:rFonts w:eastAsia="Times New Roman" w:cs="Times New Roman" w:ascii="Times New Roman" w:hAnsi="Times New Roman"/>
+          <w:rFonts w:eastAsia="Times New Roman" w:cs="Times New Roman"/>
           <w:b w:val="false"/>
           <w:i w:val="false"/>
           <w:caps w:val="false"/>
@@ -2681,7 +2567,7 @@
       </w:r>
       <w:r>
         <w:rPr>
-          <w:rFonts w:eastAsia="Times New Roman" w:cs="Times New Roman" w:ascii="Times New Roman" w:hAnsi="Times New Roman"/>
+          <w:rFonts w:eastAsia="Times New Roman" w:cs="Times New Roman"/>
           <w:b/>
           <w:i w:val="false"/>
           <w:caps w:val="false"/>
@@ -2701,7 +2587,7 @@
       </w:r>
       <w:r>
         <w:rPr>
-          <w:rFonts w:eastAsia="Times New Roman" w:cs="Times New Roman" w:ascii="Times New Roman" w:hAnsi="Times New Roman"/>
+          <w:rFonts w:eastAsia="Times New Roman" w:cs="Times New Roman"/>
           <w:b/>
           <w:i w:val="false"/>
           <w:caps w:val="false"/>
@@ -2721,7 +2607,7 @@
       </w:r>
       <w:r>
         <w:rPr>
-          <w:rFonts w:eastAsia="Times New Roman" w:cs="Times New Roman" w:ascii="Times New Roman" w:hAnsi="Times New Roman"/>
+          <w:rFonts w:eastAsia="Times New Roman" w:cs="Times New Roman"/>
           <w:b w:val="false"/>
           <w:i w:val="false"/>
           <w:caps w:val="false"/>
@@ -2748,7 +2634,7 @@
       </w:pPr>
       <w:r>
         <w:rPr/>
-        <w:t>……………………………………………………………………………………………………</w:t>
+        <w:t>show vlan brief</w:t>
       </w:r>
     </w:p>
     <w:p>
@@ -2762,7 +2648,6 @@
           <w:ilvl w:val="0"/>
           <w:numId w:val="1"/>
         </w:numPr>
-        <w:pBdr/>
         <w:shd w:val="clear" w:fill="auto"/>
         <w:spacing w:lineRule="auto" w:line="259" w:before="0" w:after="160"/>
         <w:ind w:hanging="360" w:left="720" w:right="0"/>
@@ -2785,7 +2670,7 @@
       </w:pPr>
       <w:r>
         <w:rPr>
-          <w:rFonts w:eastAsia="Times New Roman" w:cs="Times New Roman" w:ascii="Times New Roman" w:hAnsi="Times New Roman"/>
+          <w:rFonts w:eastAsia="Times New Roman" w:cs="Times New Roman"/>
           <w:b w:val="false"/>
           <w:i w:val="false"/>
           <w:caps w:val="false"/>
@@ -2811,7 +2696,15 @@
       </w:pPr>
       <w:r>
         <w:rPr/>
-        <w:t>………………………………………………………………………………………………………</w:t>
+        <w:t xml:space="preserve">L'état du VLAN 21 sera </w:t>
+      </w:r>
+      <w:r>
+        <w:rPr/>
+        <w:t xml:space="preserve">active </w:t>
+      </w:r>
+      <w:r>
+        <w:rPr/>
+        <w:t>par défaut</w:t>
       </w:r>
     </w:p>
     <w:p>
@@ -2825,7 +2718,6 @@
           <w:ilvl w:val="0"/>
           <w:numId w:val="1"/>
         </w:numPr>
-        <w:pBdr/>
         <w:shd w:val="clear" w:fill="auto"/>
         <w:spacing w:lineRule="auto" w:line="259" w:before="0" w:after="160"/>
         <w:ind w:hanging="360" w:left="720" w:right="0"/>
@@ -2848,7 +2740,7 @@
       </w:pPr>
       <w:r>
         <w:rPr>
-          <w:rFonts w:eastAsia="Times New Roman" w:cs="Times New Roman" w:ascii="Times New Roman" w:hAnsi="Times New Roman"/>
+          <w:rFonts w:eastAsia="Times New Roman" w:cs="Times New Roman"/>
           <w:b w:val="false"/>
           <w:i w:val="false"/>
           <w:caps w:val="false"/>
@@ -2868,7 +2760,7 @@
       </w:r>
       <w:r>
         <w:rPr>
-          <w:rFonts w:eastAsia="Times New Roman" w:cs="Times New Roman" w:ascii="Times New Roman" w:hAnsi="Times New Roman"/>
+          <w:rFonts w:eastAsia="Times New Roman" w:cs="Times New Roman"/>
           <w:b/>
           <w:i w:val="false"/>
           <w:caps w:val="false"/>
@@ -2888,7 +2780,7 @@
       </w:r>
       <w:r>
         <w:rPr>
-          <w:rFonts w:eastAsia="Times New Roman" w:cs="Times New Roman" w:ascii="Times New Roman" w:hAnsi="Times New Roman"/>
+          <w:rFonts w:eastAsia="Times New Roman" w:cs="Times New Roman"/>
           <w:b w:val="false"/>
           <w:i w:val="false"/>
           <w:caps w:val="false"/>
@@ -2915,7 +2807,7 @@
       </w:pPr>
       <w:r>
         <w:rPr/>
-        <w:t>……………………………………………………………………………………………………</w:t>
+        <w:t>Pour le moment, aucun des VLAN n'a de ports attribués</w:t>
       </w:r>
     </w:p>
     <w:p>
@@ -2966,7 +2858,7 @@
         <w:tblStyle w:val="Table2"/>
         <w:tblW w:w="9546" w:type="dxa"/>
         <w:jc w:val="left"/>
-        <w:tblInd w:w="-108" w:type="dxa"/>
+        <w:tblInd w:w="-109" w:type="dxa"/>
         <w:tblLayout w:type="fixed"/>
         <w:tblCellMar>
           <w:top w:w="0" w:type="dxa"/>
@@ -3301,7 +3193,6 @@
           <w:ilvl w:val="0"/>
           <w:numId w:val="5"/>
         </w:numPr>
-        <w:pBdr/>
         <w:shd w:val="clear" w:fill="auto"/>
         <w:spacing w:lineRule="auto" w:line="360" w:before="0" w:after="0"/>
         <w:ind w:hanging="360" w:left="720" w:right="0"/>
@@ -3324,7 +3215,7 @@
       </w:pPr>
       <w:r>
         <w:rPr>
-          <w:rFonts w:eastAsia="Times New Roman" w:cs="Times New Roman" w:ascii="Times New Roman" w:hAnsi="Times New Roman"/>
+          <w:rFonts w:eastAsia="Times New Roman" w:cs="Times New Roman"/>
           <w:b w:val="false"/>
           <w:i w:val="false"/>
           <w:caps w:val="false"/>
@@ -3354,7 +3245,6 @@
           <w:ilvl w:val="0"/>
           <w:numId w:val="5"/>
         </w:numPr>
-        <w:pBdr/>
         <w:shd w:val="clear" w:fill="auto"/>
         <w:spacing w:lineRule="auto" w:line="360" w:before="0" w:after="0"/>
         <w:ind w:hanging="360" w:left="720" w:right="0"/>
@@ -3377,7 +3267,7 @@
       </w:pPr>
       <w:r>
         <w:rPr>
-          <w:rFonts w:eastAsia="Times New Roman" w:cs="Times New Roman" w:ascii="Times New Roman" w:hAnsi="Times New Roman"/>
+          <w:rFonts w:eastAsia="Times New Roman" w:cs="Times New Roman"/>
           <w:b w:val="false"/>
           <w:i w:val="false"/>
           <w:caps w:val="false"/>
@@ -3397,7 +3287,7 @@
       </w:r>
       <w:r>
         <w:rPr>
-          <w:rFonts w:eastAsia="Times New Roman" w:cs="Times New Roman" w:ascii="Times New Roman" w:hAnsi="Times New Roman"/>
+          <w:rFonts w:eastAsia="Times New Roman" w:cs="Times New Roman"/>
           <w:b/>
           <w:i w:val="false"/>
           <w:caps w:val="false"/>
@@ -3417,7 +3307,7 @@
       </w:r>
       <w:r>
         <w:rPr>
-          <w:rFonts w:eastAsia="Times New Roman" w:cs="Times New Roman" w:ascii="Times New Roman" w:hAnsi="Times New Roman"/>
+          <w:rFonts w:eastAsia="Times New Roman" w:cs="Times New Roman"/>
           <w:b/>
           <w:i w:val="false"/>
           <w:caps w:val="false"/>
@@ -3437,7 +3327,7 @@
       </w:r>
       <w:r>
         <w:rPr>
-          <w:rFonts w:eastAsia="Times New Roman" w:cs="Times New Roman" w:ascii="Times New Roman" w:hAnsi="Times New Roman"/>
+          <w:rFonts w:eastAsia="Times New Roman" w:cs="Times New Roman"/>
           <w:b w:val="false"/>
           <w:i w:val="false"/>
           <w:caps w:val="false"/>
@@ -3463,7 +3353,6 @@
         <w:keepLines w:val="false"/>
         <w:pageBreakBefore w:val="false"/>
         <w:widowControl/>
-        <w:pBdr/>
         <w:shd w:val="clear" w:fill="auto"/>
         <w:spacing w:lineRule="auto" w:line="360" w:before="0" w:after="0"/>
         <w:ind w:hanging="0" w:left="720" w:right="0"/>
@@ -3489,7 +3378,7 @@
       </w:pPr>
       <w:r>
         <w:rPr>
-          <w:rFonts w:eastAsia="Times New Roman" w:cs="Times New Roman" w:ascii="Times New Roman" w:hAnsi="Times New Roman"/>
+          <w:rFonts w:eastAsia="Times New Roman" w:cs="Times New Roman"/>
           <w:b w:val="false"/>
           <w:i w:val="false"/>
           <w:caps w:val="false"/>
@@ -3515,7 +3404,6 @@
         <w:keepLines w:val="false"/>
         <w:pageBreakBefore w:val="false"/>
         <w:widowControl/>
-        <w:pBdr/>
         <w:shd w:val="clear" w:fill="auto"/>
         <w:spacing w:lineRule="auto" w:line="360" w:before="0" w:after="0"/>
         <w:ind w:hanging="0" w:left="720" w:right="0"/>
@@ -3541,7 +3429,7 @@
       </w:pPr>
       <w:r>
         <w:rPr>
-          <w:rFonts w:eastAsia="Times New Roman" w:cs="Times New Roman" w:ascii="Times New Roman" w:hAnsi="Times New Roman"/>
+          <w:rFonts w:eastAsia="Times New Roman" w:cs="Times New Roman"/>
           <w:b w:val="false"/>
           <w:i w:val="false"/>
           <w:caps w:val="false"/>
@@ -3567,7 +3455,6 @@
         <w:keepLines w:val="false"/>
         <w:pageBreakBefore w:val="false"/>
         <w:widowControl/>
-        <w:pBdr/>
         <w:shd w:val="clear" w:fill="auto"/>
         <w:spacing w:lineRule="auto" w:line="360" w:before="0" w:after="0"/>
         <w:ind w:hanging="0" w:left="720" w:right="0"/>
@@ -3593,7 +3480,7 @@
       </w:pPr>
       <w:r>
         <w:rPr>
-          <w:rFonts w:eastAsia="Times New Roman" w:cs="Times New Roman" w:ascii="Times New Roman" w:hAnsi="Times New Roman"/>
+          <w:rFonts w:eastAsia="Times New Roman" w:cs="Times New Roman"/>
           <w:b w:val="false"/>
           <w:i w:val="false"/>
           <w:caps w:val="false"/>
@@ -3619,7 +3506,6 @@
         <w:keepLines w:val="false"/>
         <w:pageBreakBefore w:val="false"/>
         <w:widowControl/>
-        <w:pBdr/>
         <w:shd w:val="clear" w:fill="auto"/>
         <w:spacing w:lineRule="auto" w:line="360" w:before="0" w:after="0"/>
         <w:ind w:hanging="0" w:left="720" w:right="0"/>
@@ -3645,7 +3531,7 @@
       </w:pPr>
       <w:r>
         <w:rPr>
-          <w:rFonts w:eastAsia="Times New Roman" w:cs="Times New Roman" w:ascii="Times New Roman" w:hAnsi="Times New Roman"/>
+          <w:rFonts w:eastAsia="Times New Roman" w:cs="Times New Roman"/>
           <w:b w:val="false"/>
           <w:i w:val="false"/>
           <w:caps w:val="false"/>
@@ -3671,7 +3557,6 @@
         <w:keepLines w:val="false"/>
         <w:pageBreakBefore w:val="false"/>
         <w:widowControl/>
-        <w:pBdr/>
         <w:shd w:val="clear" w:fill="auto"/>
         <w:spacing w:lineRule="auto" w:line="360" w:before="0" w:after="0"/>
         <w:ind w:hanging="0" w:left="720" w:right="0"/>
@@ -3697,7 +3582,7 @@
       </w:pPr>
       <w:r>
         <w:rPr>
-          <w:rFonts w:eastAsia="Times New Roman" w:cs="Times New Roman" w:ascii="Times New Roman" w:hAnsi="Times New Roman"/>
+          <w:rFonts w:eastAsia="Times New Roman" w:cs="Times New Roman"/>
           <w:b w:val="false"/>
           <w:i w:val="false"/>
           <w:caps w:val="false"/>
@@ -3726,7 +3611,6 @@
           <w:ilvl w:val="0"/>
           <w:numId w:val="5"/>
         </w:numPr>
-        <w:pBdr/>
         <w:shd w:val="clear" w:fill="auto"/>
         <w:spacing w:lineRule="auto" w:line="360" w:before="0" w:after="160"/>
         <w:ind w:hanging="360" w:left="720" w:right="0"/>
@@ -3749,7 +3633,7 @@
       </w:pPr>
       <w:r>
         <w:rPr>
-          <w:rFonts w:eastAsia="Times New Roman" w:cs="Times New Roman" w:ascii="Times New Roman" w:hAnsi="Times New Roman"/>
+          <w:rFonts w:eastAsia="Times New Roman" w:cs="Times New Roman"/>
           <w:b w:val="false"/>
           <w:i w:val="false"/>
           <w:caps w:val="false"/>
@@ -3836,13 +3720,10 @@
         <w:t xml:space="preserve"> _Switch3 </w:t>
       </w:r>
       <w:r>
-        <w:rPr>
-          <w:color w:val="262626"/>
-        </w:rPr>
         <mc:AlternateContent>
           <mc:Choice Requires="wps">
             <w:drawing>
-              <wp:anchor behindDoc="0" distT="0" distB="0" distL="0" distR="0" simplePos="0" locked="0" layoutInCell="1" allowOverlap="1" relativeHeight="2">
+              <wp:anchor behindDoc="0" distT="6985" distB="5715" distL="6985" distR="5715" simplePos="0" locked="0" layoutInCell="1" allowOverlap="1" relativeHeight="3">
                 <wp:simplePos x="0" y="0"/>
                 <wp:positionH relativeFrom="column">
                   <wp:posOffset>254000</wp:posOffset>
@@ -3888,10 +3769,14 @@
                               <w:spacing w:lineRule="exact" w:line="259" w:before="0" w:after="160"/>
                               <w:ind w:hanging="0" w:left="0" w:right="0"/>
                               <w:jc w:val="center"/>
-                              <w:rPr/>
+                              <w:rPr>
+                                <w:color w:val="000000"/>
+                              </w:rPr>
                             </w:pPr>
                             <w:r>
-                              <w:rPr/>
+                              <w:rPr>
+                                <w:color w:val="000000"/>
+                              </w:rPr>
                             </w:r>
                           </w:p>
                         </w:txbxContent>
@@ -3918,10 +3803,14 @@
                         <w:spacing w:lineRule="exact" w:line="259" w:before="0" w:after="160"/>
                         <w:ind w:hanging="0" w:left="0" w:right="0"/>
                         <w:jc w:val="center"/>
-                        <w:rPr/>
+                        <w:rPr>
+                          <w:color w:val="000000"/>
+                        </w:rPr>
                       </w:pPr>
                       <w:r>
-                        <w:rPr/>
+                        <w:rPr>
+                          <w:color w:val="000000"/>
+                        </w:rPr>
                       </w:r>
                     </w:p>
                   </w:txbxContent>
@@ -3946,7 +3835,6 @@
         <w:keepLines w:val="false"/>
         <w:pageBreakBefore w:val="false"/>
         <w:widowControl/>
-        <w:pBdr/>
         <w:shd w:val="clear" w:fill="auto"/>
         <w:spacing w:lineRule="auto" w:line="259" w:before="0" w:after="160"/>
         <w:ind w:hanging="0" w:left="720" w:right="0"/>
@@ -3972,7 +3860,7 @@
       </w:pPr>
       <w:r>
         <w:rPr>
-          <w:rFonts w:eastAsia="Times New Roman" w:cs="Times New Roman" w:ascii="Times New Roman" w:hAnsi="Times New Roman"/>
+          <w:rFonts w:eastAsia="Times New Roman" w:cs="Times New Roman"/>
           <w:b/>
           <w:i w:val="false"/>
           <w:caps w:val="false"/>
@@ -4114,7 +4002,6 @@
           <w:ilvl w:val="0"/>
           <w:numId w:val="5"/>
         </w:numPr>
-        <w:pBdr/>
         <w:shd w:val="clear" w:fill="auto"/>
         <w:spacing w:lineRule="auto" w:line="259" w:before="0" w:after="160"/>
         <w:ind w:hanging="360" w:left="720" w:right="0"/>
@@ -4137,7 +4024,7 @@
       </w:pPr>
       <w:r>
         <w:rPr>
-          <w:rFonts w:eastAsia="Times New Roman" w:cs="Times New Roman" w:ascii="Times New Roman" w:hAnsi="Times New Roman"/>
+          <w:rFonts w:eastAsia="Times New Roman" w:cs="Times New Roman"/>
           <w:b w:val="false"/>
           <w:i w:val="false"/>
           <w:caps w:val="false"/>
@@ -4206,7 +4093,6 @@
           <w:ilvl w:val="0"/>
           <w:numId w:val="4"/>
         </w:numPr>
-        <w:pBdr/>
         <w:shd w:val="clear" w:fill="auto"/>
         <w:spacing w:lineRule="auto" w:line="259" w:before="0" w:after="160"/>
         <w:ind w:hanging="360" w:left="720" w:right="0"/>
@@ -4230,7 +4116,7 @@
       </w:pPr>
       <w:r>
         <w:rPr>
-          <w:rFonts w:eastAsia="Times New Roman" w:cs="Times New Roman" w:ascii="Times New Roman" w:hAnsi="Times New Roman"/>
+          <w:rFonts w:eastAsia="Times New Roman" w:cs="Times New Roman"/>
           <w:b w:val="false"/>
           <w:i w:val="false"/>
           <w:caps w:val="false"/>
@@ -4267,7 +4153,6 @@
         <w:keepLines w:val="false"/>
         <w:pageBreakBefore w:val="false"/>
         <w:widowControl/>
-        <w:pBdr/>
         <w:shd w:val="clear" w:fill="auto"/>
         <w:spacing w:lineRule="auto" w:line="259" w:before="0" w:after="0"/>
         <w:ind w:hanging="0" w:left="720" w:right="0"/>
@@ -4293,7 +4178,7 @@
       </w:pPr>
       <w:r>
         <w:rPr>
-          <w:rFonts w:eastAsia="Times New Roman" w:cs="Times New Roman" w:ascii="Times New Roman" w:hAnsi="Times New Roman"/>
+          <w:rFonts w:eastAsia="Times New Roman" w:cs="Times New Roman"/>
           <w:b w:val="false"/>
           <w:i w:val="false"/>
           <w:caps w:val="false"/>
@@ -4322,7 +4207,6 @@
           <w:ilvl w:val="0"/>
           <w:numId w:val="4"/>
         </w:numPr>
-        <w:pBdr/>
         <w:shd w:val="clear" w:fill="auto"/>
         <w:spacing w:lineRule="auto" w:line="259" w:before="0" w:after="160"/>
         <w:ind w:hanging="360" w:left="720" w:right="0"/>
@@ -4346,7 +4230,7 @@
       </w:pPr>
       <w:r>
         <w:rPr>
-          <w:rFonts w:eastAsia="Times New Roman" w:cs="Times New Roman" w:ascii="Times New Roman" w:hAnsi="Times New Roman"/>
+          <w:rFonts w:eastAsia="Times New Roman" w:cs="Times New Roman"/>
           <w:b w:val="false"/>
           <w:i w:val="false"/>
           <w:caps w:val="false"/>
@@ -4387,7 +4271,6 @@
           <w:ilvl w:val="0"/>
           <w:numId w:val="4"/>
         </w:numPr>
-        <w:pBdr/>
         <w:shd w:val="clear" w:fill="auto"/>
         <w:spacing w:lineRule="auto" w:line="259" w:before="0" w:after="160"/>
         <w:ind w:hanging="360" w:left="720" w:right="0"/>
@@ -4411,7 +4294,7 @@
       </w:pPr>
       <w:r>
         <w:rPr>
-          <w:rFonts w:eastAsia="Times New Roman" w:cs="Times New Roman" w:ascii="Times New Roman" w:hAnsi="Times New Roman"/>
+          <w:rFonts w:eastAsia="Times New Roman" w:cs="Times New Roman"/>
           <w:b w:val="false"/>
           <w:i w:val="false"/>
           <w:caps w:val="false"/>
@@ -4431,7 +4314,7 @@
       </w:r>
       <w:r>
         <w:rPr>
-          <w:rFonts w:eastAsia="Times New Roman" w:cs="Times New Roman" w:ascii="Times New Roman" w:hAnsi="Times New Roman"/>
+          <w:rFonts w:eastAsia="Times New Roman" w:cs="Times New Roman"/>
           <w:b w:val="false"/>
           <w:i w:val="false"/>
           <w:caps w:val="false"/>
@@ -4513,7 +4396,6 @@
           <w:ilvl w:val="0"/>
           <w:numId w:val="6"/>
         </w:numPr>
-        <w:pBdr/>
         <w:shd w:val="clear" w:fill="auto"/>
         <w:spacing w:lineRule="auto" w:line="360" w:before="0" w:after="0"/>
         <w:ind w:hanging="360" w:left="720" w:right="0"/>
@@ -4538,7 +4420,7 @@
       </w:pPr>
       <w:r>
         <w:rPr>
-          <w:rFonts w:eastAsia="Times New Roman" w:cs="Times New Roman" w:ascii="Times New Roman" w:hAnsi="Times New Roman"/>
+          <w:rFonts w:eastAsia="Times New Roman" w:cs="Times New Roman"/>
           <w:b w:val="false"/>
           <w:i w:val="false"/>
           <w:caps w:val="false"/>
@@ -4558,7 +4440,7 @@
       </w:r>
       <w:r>
         <w:rPr>
-          <w:rFonts w:eastAsia="Times New Roman" w:cs="Times New Roman" w:ascii="Times New Roman" w:hAnsi="Times New Roman"/>
+          <w:rFonts w:eastAsia="Times New Roman" w:cs="Times New Roman"/>
           <w:b/>
           <w:i w:val="false"/>
           <w:caps w:val="false"/>
@@ -4578,7 +4460,7 @@
       </w:r>
       <w:r>
         <w:rPr>
-          <w:rFonts w:eastAsia="Times New Roman" w:cs="Times New Roman" w:ascii="Times New Roman" w:hAnsi="Times New Roman"/>
+          <w:rFonts w:eastAsia="Times New Roman" w:cs="Times New Roman"/>
           <w:b w:val="false"/>
           <w:i w:val="false"/>
           <w:caps w:val="false"/>
@@ -4598,7 +4480,7 @@
       </w:r>
       <w:r>
         <w:rPr>
-          <w:rFonts w:eastAsia="Times New Roman" w:cs="Times New Roman" w:ascii="Times New Roman" w:hAnsi="Times New Roman"/>
+          <w:rFonts w:eastAsia="Times New Roman" w:cs="Times New Roman"/>
           <w:b/>
           <w:i w:val="false"/>
           <w:caps w:val="false"/>
@@ -4618,7 +4500,7 @@
       </w:r>
       <w:r>
         <w:rPr>
-          <w:rFonts w:eastAsia="Times New Roman" w:cs="Times New Roman" w:ascii="Times New Roman" w:hAnsi="Times New Roman"/>
+          <w:rFonts w:eastAsia="Times New Roman" w:cs="Times New Roman"/>
           <w:b/>
           <w:i w:val="false"/>
           <w:caps w:val="false"/>
@@ -4638,7 +4520,7 @@
       </w:r>
       <w:r>
         <w:rPr>
-          <w:rFonts w:eastAsia="Times New Roman" w:cs="Times New Roman" w:ascii="Times New Roman" w:hAnsi="Times New Roman"/>
+          <w:rFonts w:eastAsia="Times New Roman" w:cs="Times New Roman"/>
           <w:b/>
           <w:i w:val="false"/>
           <w:caps w:val="false"/>
@@ -4658,7 +4540,7 @@
       </w:r>
       <w:r>
         <w:rPr>
-          <w:rFonts w:eastAsia="Times New Roman" w:cs="Times New Roman" w:ascii="Times New Roman" w:hAnsi="Times New Roman"/>
+          <w:rFonts w:eastAsia="Times New Roman" w:cs="Times New Roman"/>
           <w:b w:val="false"/>
           <w:i w:val="false"/>
           <w:caps w:val="false"/>
@@ -4678,7 +4560,7 @@
       </w:r>
       <w:r>
         <w:rPr>
-          <w:rFonts w:eastAsia="Times New Roman" w:cs="Times New Roman" w:ascii="Times New Roman" w:hAnsi="Times New Roman"/>
+          <w:rFonts w:eastAsia="Times New Roman" w:cs="Times New Roman"/>
           <w:b w:val="false"/>
           <w:i w:val="false"/>
           <w:caps w:val="false"/>
@@ -4698,7 +4580,7 @@
       </w:r>
       <w:r>
         <w:rPr>
-          <w:rFonts w:eastAsia="Times New Roman" w:cs="Times New Roman" w:ascii="Times New Roman" w:hAnsi="Times New Roman"/>
+          <w:rFonts w:eastAsia="Times New Roman" w:cs="Times New Roman"/>
           <w:b/>
           <w:i w:val="false"/>
           <w:caps w:val="false"/>
@@ -4728,7 +4610,6 @@
           <w:ilvl w:val="0"/>
           <w:numId w:val="6"/>
         </w:numPr>
-        <w:pBdr/>
         <w:shd w:val="clear" w:fill="auto"/>
         <w:spacing w:lineRule="auto" w:line="360" w:before="0" w:after="0"/>
         <w:ind w:hanging="360" w:left="720" w:right="0"/>
@@ -4753,7 +4634,7 @@
       </w:pPr>
       <w:r>
         <w:rPr>
-          <w:rFonts w:eastAsia="Times New Roman" w:cs="Times New Roman" w:ascii="Times New Roman" w:hAnsi="Times New Roman"/>
+          <w:rFonts w:eastAsia="Times New Roman" w:cs="Times New Roman"/>
           <w:b w:val="false"/>
           <w:i w:val="false"/>
           <w:caps w:val="false"/>
@@ -4773,7 +4654,7 @@
       </w:r>
       <w:r>
         <w:rPr>
-          <w:rFonts w:eastAsia="Times New Roman" w:cs="Times New Roman" w:ascii="Times New Roman" w:hAnsi="Times New Roman"/>
+          <w:rFonts w:eastAsia="Times New Roman" w:cs="Times New Roman"/>
           <w:b w:val="false"/>
           <w:i w:val="false"/>
           <w:caps w:val="false"/>
@@ -4793,7 +4674,7 @@
       </w:r>
       <w:r>
         <w:rPr>
-          <w:rFonts w:eastAsia="Times New Roman" w:cs="Times New Roman" w:ascii="Times New Roman" w:hAnsi="Times New Roman"/>
+          <w:rFonts w:eastAsia="Times New Roman" w:cs="Times New Roman"/>
           <w:b/>
           <w:i w:val="false"/>
           <w:caps w:val="false"/>
@@ -4813,7 +4694,7 @@
       </w:r>
       <w:r>
         <w:rPr>
-          <w:rFonts w:eastAsia="Times New Roman" w:cs="Times New Roman" w:ascii="Times New Roman" w:hAnsi="Times New Roman"/>
+          <w:rFonts w:eastAsia="Times New Roman" w:cs="Times New Roman"/>
           <w:b/>
           <w:i w:val="false"/>
           <w:caps w:val="false"/>
@@ -4839,7 +4720,6 @@
         <w:keepLines w:val="false"/>
         <w:pageBreakBefore w:val="false"/>
         <w:widowControl/>
-        <w:pBdr/>
         <w:shd w:val="clear" w:fill="auto"/>
         <w:spacing w:lineRule="auto" w:line="360" w:before="0" w:after="0"/>
         <w:ind w:hanging="0" w:left="720" w:right="0"/>
@@ -4865,7 +4745,7 @@
       </w:pPr>
       <w:r>
         <w:rPr>
-          <w:rFonts w:eastAsia="Times New Roman" w:cs="Times New Roman" w:ascii="Times New Roman" w:hAnsi="Times New Roman"/>
+          <w:rFonts w:eastAsia="Times New Roman" w:cs="Times New Roman"/>
           <w:b w:val="false"/>
           <w:i w:val="false"/>
           <w:caps w:val="false"/>
@@ -4891,7 +4771,6 @@
         <w:keepLines w:val="false"/>
         <w:pageBreakBefore w:val="false"/>
         <w:widowControl/>
-        <w:pBdr/>
         <w:shd w:val="clear" w:fill="auto"/>
         <w:spacing w:lineRule="auto" w:line="360" w:before="0" w:after="0"/>
         <w:ind w:hanging="0" w:left="720" w:right="0"/>
@@ -4917,7 +4796,7 @@
       </w:pPr>
       <w:r>
         <w:rPr>
-          <w:rFonts w:eastAsia="Times New Roman" w:cs="Times New Roman" w:ascii="Times New Roman" w:hAnsi="Times New Roman"/>
+          <w:rFonts w:eastAsia="Times New Roman" w:cs="Times New Roman"/>
           <w:b w:val="false"/>
           <w:i w:val="false"/>
           <w:caps w:val="false"/>
@@ -4943,7 +4822,6 @@
         <w:keepLines w:val="false"/>
         <w:pageBreakBefore w:val="false"/>
         <w:widowControl/>
-        <w:pBdr/>
         <w:shd w:val="clear" w:fill="auto"/>
         <w:spacing w:lineRule="auto" w:line="360" w:before="0" w:after="0"/>
         <w:ind w:hanging="0" w:left="720" w:right="0"/>
@@ -4969,7 +4847,7 @@
       </w:pPr>
       <w:r>
         <w:rPr>
-          <w:rFonts w:eastAsia="Times New Roman" w:cs="Times New Roman" w:ascii="Times New Roman" w:hAnsi="Times New Roman"/>
+          <w:rFonts w:eastAsia="Times New Roman" w:cs="Times New Roman"/>
           <w:b w:val="false"/>
           <w:i w:val="false"/>
           <w:caps w:val="false"/>
@@ -4995,7 +4873,6 @@
         <w:keepLines w:val="false"/>
         <w:pageBreakBefore w:val="false"/>
         <w:widowControl/>
-        <w:pBdr/>
         <w:shd w:val="clear" w:fill="auto"/>
         <w:spacing w:lineRule="auto" w:line="360" w:before="0" w:after="0"/>
         <w:ind w:hanging="0" w:left="720" w:right="0"/>
@@ -5021,7 +4898,7 @@
       </w:pPr>
       <w:r>
         <w:rPr>
-          <w:rFonts w:eastAsia="Times New Roman" w:cs="Times New Roman" w:ascii="Times New Roman" w:hAnsi="Times New Roman"/>
+          <w:rFonts w:eastAsia="Times New Roman" w:cs="Times New Roman"/>
           <w:b w:val="false"/>
           <w:i w:val="false"/>
           <w:caps w:val="false"/>
@@ -5047,7 +4924,6 @@
         <w:keepLines w:val="false"/>
         <w:pageBreakBefore w:val="false"/>
         <w:widowControl/>
-        <w:pBdr/>
         <w:shd w:val="clear" w:fill="auto"/>
         <w:spacing w:lineRule="auto" w:line="360" w:before="0" w:after="0"/>
         <w:ind w:hanging="0" w:left="720" w:right="0"/>
@@ -5073,7 +4949,7 @@
       </w:pPr>
       <w:r>
         <w:rPr>
-          <w:rFonts w:eastAsia="Times New Roman" w:cs="Times New Roman" w:ascii="Times New Roman" w:hAnsi="Times New Roman"/>
+          <w:rFonts w:eastAsia="Times New Roman" w:cs="Times New Roman"/>
           <w:b w:val="false"/>
           <w:i w:val="false"/>
           <w:caps w:val="false"/>
@@ -5102,7 +4978,6 @@
           <w:ilvl w:val="0"/>
           <w:numId w:val="6"/>
         </w:numPr>
-        <w:pBdr/>
         <w:shd w:val="clear" w:fill="auto"/>
         <w:spacing w:lineRule="auto" w:line="259" w:before="0" w:after="160"/>
         <w:ind w:hanging="360" w:left="720" w:right="0"/>
@@ -5127,7 +5002,7 @@
       </w:pPr>
       <w:r>
         <w:rPr>
-          <w:rFonts w:eastAsia="Times New Roman" w:cs="Times New Roman" w:ascii="Times New Roman" w:hAnsi="Times New Roman"/>
+          <w:rFonts w:eastAsia="Times New Roman" w:cs="Times New Roman"/>
           <w:b/>
           <w:i w:val="false"/>
           <w:caps w:val="false"/>
@@ -5147,7 +5022,7 @@
       </w:r>
       <w:r>
         <w:rPr>
-          <w:rFonts w:eastAsia="Times New Roman" w:cs="Times New Roman" w:ascii="Times New Roman" w:hAnsi="Times New Roman"/>
+          <w:rFonts w:eastAsia="Times New Roman" w:cs="Times New Roman"/>
           <w:b w:val="false"/>
           <w:i w:val="false"/>
           <w:caps w:val="false"/>
@@ -5167,7 +5042,7 @@
       </w:r>
       <w:r>
         <w:rPr>
-          <w:rFonts w:eastAsia="Times New Roman" w:cs="Times New Roman" w:ascii="Times New Roman" w:hAnsi="Times New Roman"/>
+          <w:rFonts w:eastAsia="Times New Roman" w:cs="Times New Roman"/>
           <w:b/>
           <w:i w:val="false"/>
           <w:caps w:val="false"/>
@@ -5187,7 +5062,7 @@
       </w:r>
       <w:r>
         <w:rPr>
-          <w:rFonts w:eastAsia="Times New Roman" w:cs="Times New Roman" w:ascii="Times New Roman" w:hAnsi="Times New Roman"/>
+          <w:rFonts w:eastAsia="Times New Roman" w:cs="Times New Roman"/>
           <w:b w:val="false"/>
           <w:i w:val="false"/>
           <w:caps w:val="false"/>
@@ -5239,7 +5114,6 @@
           <w:ilvl w:val="0"/>
           <w:numId w:val="6"/>
         </w:numPr>
-        <w:pBdr/>
         <w:shd w:val="clear" w:fill="auto"/>
         <w:spacing w:lineRule="auto" w:line="259" w:before="0" w:after="160"/>
         <w:ind w:hanging="360" w:left="720" w:right="0"/>
@@ -5264,7 +5138,7 @@
       </w:pPr>
       <w:r>
         <w:rPr>
-          <w:rFonts w:eastAsia="Times New Roman" w:cs="Times New Roman" w:ascii="Times New Roman" w:hAnsi="Times New Roman"/>
+          <w:rFonts w:eastAsia="Times New Roman" w:cs="Times New Roman"/>
           <w:b/>
           <w:i w:val="false"/>
           <w:caps w:val="false"/>
@@ -5284,7 +5158,7 @@
       </w:r>
       <w:r>
         <w:rPr>
-          <w:rFonts w:eastAsia="Times New Roman" w:cs="Times New Roman" w:ascii="Times New Roman" w:hAnsi="Times New Roman"/>
+          <w:rFonts w:eastAsia="Times New Roman" w:cs="Times New Roman"/>
           <w:b w:val="false"/>
           <w:i w:val="false"/>
           <w:caps w:val="false"/>
@@ -5304,7 +5178,7 @@
       </w:r>
       <w:r>
         <w:rPr>
-          <w:rFonts w:eastAsia="Times New Roman" w:cs="Times New Roman" w:ascii="Times New Roman" w:hAnsi="Times New Roman"/>
+          <w:rFonts w:eastAsia="Times New Roman" w:cs="Times New Roman"/>
           <w:b/>
           <w:i w:val="false"/>
           <w:caps w:val="false"/>
@@ -5324,7 +5198,7 @@
       </w:r>
       <w:r>
         <w:rPr>
-          <w:rFonts w:eastAsia="Times New Roman" w:cs="Times New Roman" w:ascii="Times New Roman" w:hAnsi="Times New Roman"/>
+          <w:rFonts w:eastAsia="Times New Roman" w:cs="Times New Roman"/>
           <w:b w:val="false"/>
           <w:i w:val="false"/>
           <w:caps w:val="false"/>
@@ -5376,7 +5250,6 @@
           <w:ilvl w:val="0"/>
           <w:numId w:val="6"/>
         </w:numPr>
-        <w:pBdr/>
         <w:shd w:val="clear" w:fill="auto"/>
         <w:spacing w:lineRule="auto" w:line="259" w:before="0" w:after="160"/>
         <w:ind w:hanging="360" w:left="720" w:right="0"/>
@@ -5401,7 +5274,7 @@
       </w:pPr>
       <w:r>
         <w:rPr>
-          <w:rFonts w:eastAsia="Times New Roman" w:cs="Times New Roman" w:ascii="Times New Roman" w:hAnsi="Times New Roman"/>
+          <w:rFonts w:eastAsia="Times New Roman" w:cs="Times New Roman"/>
           <w:b/>
           <w:i w:val="false"/>
           <w:caps w:val="false"/>
@@ -5421,7 +5294,7 @@
       </w:r>
       <w:r>
         <w:rPr>
-          <w:rFonts w:eastAsia="Times New Roman" w:cs="Times New Roman" w:ascii="Times New Roman" w:hAnsi="Times New Roman"/>
+          <w:rFonts w:eastAsia="Times New Roman" w:cs="Times New Roman"/>
           <w:b w:val="false"/>
           <w:i w:val="false"/>
           <w:caps w:val="false"/>
@@ -5441,7 +5314,7 @@
       </w:r>
       <w:r>
         <w:rPr>
-          <w:rFonts w:eastAsia="Times New Roman" w:cs="Times New Roman" w:ascii="Times New Roman" w:hAnsi="Times New Roman"/>
+          <w:rFonts w:eastAsia="Times New Roman" w:cs="Times New Roman"/>
           <w:b/>
           <w:i w:val="false"/>
           <w:caps w:val="false"/>
@@ -5461,7 +5334,7 @@
       </w:r>
       <w:r>
         <w:rPr>
-          <w:rFonts w:eastAsia="Times New Roman" w:cs="Times New Roman" w:ascii="Times New Roman" w:hAnsi="Times New Roman"/>
+          <w:rFonts w:eastAsia="Times New Roman" w:cs="Times New Roman"/>
           <w:b w:val="false"/>
           <w:i w:val="false"/>
           <w:caps w:val="false"/>
@@ -5589,7 +5462,6 @@
           <w:ilvl w:val="0"/>
           <w:numId w:val="7"/>
         </w:numPr>
-        <w:pBdr/>
         <w:shd w:val="clear" w:fill="auto"/>
         <w:spacing w:lineRule="auto" w:line="240" w:before="0" w:after="0"/>
         <w:ind w:hanging="360" w:left="786" w:right="0"/>
@@ -5614,7 +5486,7 @@
       </w:pPr>
       <w:r>
         <w:rPr>
-          <w:rFonts w:eastAsia="Times New Roman" w:cs="Times New Roman" w:ascii="Times New Roman" w:hAnsi="Times New Roman"/>
+          <w:rFonts w:eastAsia="Times New Roman" w:cs="Times New Roman"/>
           <w:b/>
           <w:i w:val="false"/>
           <w:caps w:val="false"/>
@@ -5640,7 +5512,6 @@
         <w:keepLines w:val="false"/>
         <w:pageBreakBefore w:val="false"/>
         <w:widowControl/>
-        <w:pBdr/>
         <w:shd w:val="clear" w:fill="auto"/>
         <w:spacing w:lineRule="auto" w:line="240" w:before="0" w:after="0"/>
         <w:ind w:hanging="0" w:left="786" w:right="0"/>
@@ -5666,7 +5537,7 @@
       </w:pPr>
       <w:r>
         <w:rPr>
-          <w:rFonts w:eastAsia="Times New Roman" w:cs="Times New Roman" w:ascii="Times New Roman" w:hAnsi="Times New Roman"/>
+          <w:rFonts w:eastAsia="Times New Roman" w:cs="Times New Roman"/>
           <w:b/>
           <w:i w:val="false"/>
           <w:caps w:val="false"/>
@@ -5695,7 +5566,6 @@
           <w:ilvl w:val="0"/>
           <w:numId w:val="8"/>
         </w:numPr>
-        <w:pBdr/>
         <w:shd w:val="clear" w:fill="auto"/>
         <w:spacing w:lineRule="auto" w:line="360" w:before="0" w:after="160"/>
         <w:ind w:hanging="360" w:left="786" w:right="0"/>
@@ -5720,7 +5590,7 @@
       </w:pPr>
       <w:r>
         <w:rPr>
-          <w:rFonts w:eastAsia="Times New Roman" w:cs="Times New Roman" w:ascii="Times New Roman" w:hAnsi="Times New Roman"/>
+          <w:rFonts w:eastAsia="Times New Roman" w:cs="Times New Roman"/>
           <w:b w:val="false"/>
           <w:i w:val="false"/>
           <w:caps w:val="false"/>
@@ -5740,7 +5610,7 @@
       </w:r>
       <w:r>
         <w:rPr>
-          <w:rFonts w:eastAsia="Times New Roman" w:cs="Times New Roman" w:ascii="Times New Roman" w:hAnsi="Times New Roman"/>
+          <w:rFonts w:eastAsia="Times New Roman" w:cs="Times New Roman"/>
           <w:b/>
           <w:i w:val="false"/>
           <w:caps w:val="false"/>
@@ -5760,7 +5630,7 @@
       </w:r>
       <w:r>
         <w:rPr>
-          <w:rFonts w:eastAsia="Times New Roman" w:cs="Times New Roman" w:ascii="Times New Roman" w:hAnsi="Times New Roman"/>
+          <w:rFonts w:eastAsia="Times New Roman" w:cs="Times New Roman"/>
           <w:b w:val="false"/>
           <w:i w:val="false"/>
           <w:caps w:val="false"/>
@@ -5780,7 +5650,7 @@
       </w:r>
       <w:r>
         <w:rPr>
-          <w:rFonts w:eastAsia="Times New Roman" w:cs="Times New Roman" w:ascii="Times New Roman" w:hAnsi="Times New Roman"/>
+          <w:rFonts w:eastAsia="Times New Roman" w:cs="Times New Roman"/>
           <w:b/>
           <w:i w:val="false"/>
           <w:caps w:val="false"/>
@@ -5800,7 +5670,7 @@
       </w:r>
       <w:r>
         <w:rPr>
-          <w:rFonts w:eastAsia="Times New Roman" w:cs="Times New Roman" w:ascii="Times New Roman" w:hAnsi="Times New Roman"/>
+          <w:rFonts w:eastAsia="Times New Roman" w:cs="Times New Roman"/>
           <w:b w:val="false"/>
           <w:i w:val="false"/>
           <w:caps w:val="false"/>
@@ -5830,7 +5700,6 @@
           <w:ilvl w:val="0"/>
           <w:numId w:val="8"/>
         </w:numPr>
-        <w:pBdr/>
         <w:shd w:val="clear" w:fill="auto"/>
         <w:spacing w:lineRule="auto" w:line="240" w:before="0" w:after="0"/>
         <w:ind w:hanging="360" w:left="786" w:right="0"/>
@@ -5855,7 +5724,7 @@
       </w:pPr>
       <w:r>
         <w:rPr>
-          <w:rFonts w:eastAsia="Times New Roman" w:cs="Times New Roman" w:ascii="Times New Roman" w:hAnsi="Times New Roman"/>
+          <w:rFonts w:eastAsia="Times New Roman" w:cs="Times New Roman"/>
           <w:b w:val="false"/>
           <w:i w:val="false"/>
           <w:caps w:val="false"/>
@@ -5875,7 +5744,7 @@
       </w:r>
       <w:r>
         <w:rPr>
-          <w:rFonts w:eastAsia="Times New Roman" w:cs="Times New Roman" w:ascii="Times New Roman" w:hAnsi="Times New Roman"/>
+          <w:rFonts w:eastAsia="Times New Roman" w:cs="Times New Roman"/>
           <w:b/>
           <w:i w:val="false"/>
           <w:caps w:val="false"/>
@@ -5895,7 +5764,7 @@
       </w:r>
       <w:r>
         <w:rPr>
-          <w:rFonts w:eastAsia="Times New Roman" w:cs="Times New Roman" w:ascii="Times New Roman" w:hAnsi="Times New Roman"/>
+          <w:rFonts w:eastAsia="Times New Roman" w:cs="Times New Roman"/>
           <w:b w:val="false"/>
           <w:i w:val="false"/>
           <w:caps w:val="false"/>
@@ -5915,7 +5784,7 @@
       </w:r>
       <w:r>
         <w:rPr>
-          <w:rFonts w:eastAsia="Times New Roman" w:cs="Times New Roman" w:ascii="Times New Roman" w:hAnsi="Times New Roman"/>
+          <w:rFonts w:eastAsia="Times New Roman" w:cs="Times New Roman"/>
           <w:b/>
           <w:i w:val="false"/>
           <w:caps w:val="false"/>
@@ -5941,7 +5810,6 @@
         <w:keepLines w:val="false"/>
         <w:pageBreakBefore w:val="false"/>
         <w:widowControl/>
-        <w:pBdr/>
         <w:shd w:val="clear" w:fill="auto"/>
         <w:spacing w:lineRule="auto" w:line="240" w:before="0" w:after="0"/>
         <w:ind w:hanging="0" w:left="720" w:right="0"/>
@@ -5967,7 +5835,7 @@
       </w:pPr>
       <w:r>
         <w:rPr>
-          <w:rFonts w:eastAsia="Times New Roman" w:cs="Times New Roman" w:ascii="Times New Roman" w:hAnsi="Times New Roman"/>
+          <w:rFonts w:eastAsia="Times New Roman" w:cs="Times New Roman"/>
           <w:b w:val="false"/>
           <w:i w:val="false"/>
           <w:caps w:val="false"/>
@@ -5996,7 +5864,6 @@
           <w:ilvl w:val="0"/>
           <w:numId w:val="8"/>
         </w:numPr>
-        <w:pBdr/>
         <w:shd w:val="clear" w:fill="auto"/>
         <w:spacing w:lineRule="auto" w:line="360" w:before="0" w:after="0"/>
         <w:ind w:hanging="360" w:left="786" w:right="0"/>
@@ -6021,7 +5888,7 @@
       </w:pPr>
       <w:r>
         <w:rPr>
-          <w:rFonts w:eastAsia="Times New Roman" w:cs="Times New Roman" w:ascii="Times New Roman" w:hAnsi="Times New Roman"/>
+          <w:rFonts w:eastAsia="Times New Roman" w:cs="Times New Roman"/>
           <w:b w:val="false"/>
           <w:i w:val="false"/>
           <w:caps w:val="false"/>
@@ -6047,7 +5914,6 @@
         <w:keepLines w:val="false"/>
         <w:pageBreakBefore w:val="false"/>
         <w:widowControl/>
-        <w:pBdr/>
         <w:shd w:val="clear" w:fill="auto"/>
         <w:spacing w:lineRule="auto" w:line="360" w:before="0" w:after="0"/>
         <w:ind w:hanging="0" w:left="0" w:right="0"/>
@@ -6073,7 +5939,7 @@
       </w:pPr>
       <w:r>
         <w:rPr>
-          <w:rFonts w:eastAsia="Times New Roman" w:cs="Times New Roman" w:ascii="Times New Roman" w:hAnsi="Times New Roman"/>
+          <w:rFonts w:eastAsia="Times New Roman" w:cs="Times New Roman"/>
           <w:b w:val="false"/>
           <w:i w:val="false"/>
           <w:caps w:val="false"/>
@@ -6093,7 +5959,7 @@
       </w:r>
       <w:r>
         <w:rPr>
-          <w:rFonts w:eastAsia="Times New Roman" w:cs="Times New Roman" w:ascii="Times New Roman" w:hAnsi="Times New Roman"/>
+          <w:rFonts w:eastAsia="Times New Roman" w:cs="Times New Roman"/>
           <w:b w:val="false"/>
           <w:i w:val="false"/>
           <w:caps w:val="false"/>
@@ -6154,7 +6020,6 @@
           <w:ilvl w:val="0"/>
           <w:numId w:val="8"/>
         </w:numPr>
-        <w:pBdr/>
         <w:shd w:val="clear" w:fill="auto"/>
         <w:spacing w:lineRule="auto" w:line="360" w:before="0" w:after="0"/>
         <w:ind w:hanging="360" w:left="786" w:right="0"/>
@@ -6179,7 +6044,7 @@
       </w:pPr>
       <w:r>
         <w:rPr>
-          <w:rFonts w:eastAsia="Times New Roman" w:cs="Times New Roman" w:ascii="Times New Roman" w:hAnsi="Times New Roman"/>
+          <w:rFonts w:eastAsia="Times New Roman" w:cs="Times New Roman"/>
           <w:b w:val="false"/>
           <w:i w:val="false"/>
           <w:caps w:val="false"/>
@@ -6227,7 +6092,6 @@
           <w:ilvl w:val="0"/>
           <w:numId w:val="8"/>
         </w:numPr>
-        <w:pBdr/>
         <w:shd w:val="clear" w:fill="auto"/>
         <w:spacing w:lineRule="auto" w:line="259" w:before="0" w:after="160"/>
         <w:ind w:hanging="360" w:left="786" w:right="0"/>
@@ -6252,7 +6116,7 @@
       </w:pPr>
       <w:r>
         <w:rPr>
-          <w:rFonts w:eastAsia="Times New Roman" w:cs="Times New Roman" w:ascii="Times New Roman" w:hAnsi="Times New Roman"/>
+          <w:rFonts w:eastAsia="Times New Roman" w:cs="Times New Roman"/>
           <w:b w:val="false"/>
           <w:i w:val="false"/>
           <w:caps w:val="false"/>
@@ -6271,27 +6135,10 @@
         <w:t xml:space="preserve">Le résultat de la commande sur le commutateur </w:t>
       </w:r>
       <w:r>
-        <w:rPr>
-          <w:rFonts w:eastAsia="Times New Roman" w:cs="Times New Roman" w:ascii="Times New Roman" w:hAnsi="Times New Roman"/>
-          <w:b/>
-          <w:i w:val="false"/>
-          <w:caps w:val="false"/>
-          <w:smallCaps w:val="false"/>
-          <w:strike w:val="false"/>
-          <w:dstrike w:val="false"/>
-          <w:color w:val="000000"/>
-          <w:position w:val="0"/>
-          <w:sz w:val="24"/>
-          <w:sz w:val="24"/>
-          <w:szCs w:val="24"/>
-          <w:u w:val="none"/>
-          <w:shd w:fill="auto" w:val="clear"/>
-          <w:vertAlign w:val="baseline"/>
-        </w:rPr>
         <mc:AlternateContent>
           <mc:Choice Requires="wps">
             <w:drawing>
-              <wp:anchor behindDoc="0" distT="0" distB="0" distL="0" distR="0" simplePos="0" locked="0" layoutInCell="1" allowOverlap="1" relativeHeight="4">
+              <wp:anchor behindDoc="0" distT="6985" distB="5715" distL="6985" distR="5715" simplePos="0" locked="0" layoutInCell="1" allowOverlap="1" relativeHeight="5">
                 <wp:simplePos x="0" y="0"/>
                 <wp:positionH relativeFrom="column">
                   <wp:posOffset>254000</wp:posOffset>
@@ -6337,10 +6184,14 @@
                               <w:spacing w:lineRule="exact" w:line="259" w:before="0" w:after="160"/>
                               <w:ind w:hanging="0" w:left="0" w:right="0"/>
                               <w:jc w:val="center"/>
-                              <w:rPr/>
+                              <w:rPr>
+                                <w:color w:val="000000"/>
+                              </w:rPr>
                             </w:pPr>
                             <w:r>
-                              <w:rPr/>
+                              <w:rPr>
+                                <w:color w:val="000000"/>
+                              </w:rPr>
                             </w:r>
                           </w:p>
                           <w:p>
@@ -6349,10 +6200,14 @@
                               <w:spacing w:lineRule="exact" w:line="259" w:before="0" w:after="160"/>
                               <w:ind w:hanging="0" w:left="0" w:right="0"/>
                               <w:jc w:val="center"/>
-                              <w:rPr/>
+                              <w:rPr>
+                                <w:color w:val="000000"/>
+                              </w:rPr>
                             </w:pPr>
                             <w:r>
-                              <w:rPr/>
+                              <w:rPr>
+                                <w:color w:val="000000"/>
+                              </w:rPr>
                             </w:r>
                           </w:p>
                           <w:p>
@@ -6361,10 +6216,14 @@
                               <w:spacing w:lineRule="exact" w:line="259" w:before="0" w:after="160"/>
                               <w:ind w:hanging="0" w:left="0" w:right="0"/>
                               <w:jc w:val="center"/>
-                              <w:rPr/>
+                              <w:rPr>
+                                <w:color w:val="000000"/>
+                              </w:rPr>
                             </w:pPr>
                             <w:r>
-                              <w:rPr/>
+                              <w:rPr>
+                                <w:color w:val="000000"/>
+                              </w:rPr>
                             </w:r>
                           </w:p>
                         </w:txbxContent>
@@ -6391,10 +6250,14 @@
                         <w:spacing w:lineRule="exact" w:line="259" w:before="0" w:after="160"/>
                         <w:ind w:hanging="0" w:left="0" w:right="0"/>
                         <w:jc w:val="center"/>
-                        <w:rPr/>
+                        <w:rPr>
+                          <w:color w:val="000000"/>
+                        </w:rPr>
                       </w:pPr>
                       <w:r>
-                        <w:rPr/>
+                        <w:rPr>
+                          <w:color w:val="000000"/>
+                        </w:rPr>
                       </w:r>
                     </w:p>
                     <w:p>
@@ -6403,10 +6266,14 @@
                         <w:spacing w:lineRule="exact" w:line="259" w:before="0" w:after="160"/>
                         <w:ind w:hanging="0" w:left="0" w:right="0"/>
                         <w:jc w:val="center"/>
-                        <w:rPr/>
+                        <w:rPr>
+                          <w:color w:val="000000"/>
+                        </w:rPr>
                       </w:pPr>
                       <w:r>
-                        <w:rPr/>
+                        <w:rPr>
+                          <w:color w:val="000000"/>
+                        </w:rPr>
                       </w:r>
                     </w:p>
                     <w:p>
@@ -6415,10 +6282,14 @@
                         <w:spacing w:lineRule="exact" w:line="259" w:before="0" w:after="160"/>
                         <w:ind w:hanging="0" w:left="0" w:right="0"/>
                         <w:jc w:val="center"/>
-                        <w:rPr/>
+                        <w:rPr>
+                          <w:color w:val="000000"/>
+                        </w:rPr>
                       </w:pPr>
                       <w:r>
-                        <w:rPr/>
+                        <w:rPr>
+                          <w:color w:val="000000"/>
+                        </w:rPr>
                       </w:r>
                     </w:p>
                   </w:txbxContent>
@@ -6431,7 +6302,7 @@
       </w:r>
       <w:r>
         <w:rPr>
-          <w:rFonts w:eastAsia="Times New Roman" w:cs="Times New Roman" w:ascii="Times New Roman" w:hAnsi="Times New Roman"/>
+          <w:rFonts w:eastAsia="Times New Roman" w:cs="Times New Roman"/>
           <w:b/>
           <w:i w:val="false"/>
           <w:caps w:val="false"/>
@@ -6475,7 +6346,6 @@
         <w:keepLines w:val="false"/>
         <w:pageBreakBefore w:val="false"/>
         <w:widowControl/>
-        <w:pBdr/>
         <w:shd w:val="clear" w:fill="auto"/>
         <w:spacing w:lineRule="auto" w:line="259" w:before="0" w:after="0"/>
         <w:ind w:hanging="0" w:left="720" w:right="0"/>
@@ -6501,7 +6371,7 @@
       </w:pPr>
       <w:r>
         <w:rPr>
-          <w:rFonts w:eastAsia="Times New Roman" w:cs="Times New Roman" w:ascii="Times New Roman" w:hAnsi="Times New Roman"/>
+          <w:rFonts w:eastAsia="Times New Roman" w:cs="Times New Roman"/>
           <w:b w:val="false"/>
           <w:i w:val="false"/>
           <w:caps w:val="false"/>
@@ -6526,7 +6396,6 @@
         <w:keepLines w:val="false"/>
         <w:pageBreakBefore w:val="false"/>
         <w:widowControl/>
-        <w:pBdr/>
         <w:shd w:val="clear" w:fill="auto"/>
         <w:spacing w:lineRule="auto" w:line="259" w:before="0" w:after="0"/>
         <w:ind w:hanging="0" w:left="720" w:right="0"/>
@@ -6552,7 +6421,7 @@
       </w:pPr>
       <w:r>
         <w:rPr>
-          <w:rFonts w:eastAsia="Times New Roman" w:cs="Times New Roman" w:ascii="Times New Roman" w:hAnsi="Times New Roman"/>
+          <w:rFonts w:eastAsia="Times New Roman" w:cs="Times New Roman"/>
           <w:b/>
           <w:i w:val="false"/>
           <w:caps w:val="false"/>
@@ -6577,7 +6446,6 @@
         <w:keepLines w:val="false"/>
         <w:pageBreakBefore w:val="false"/>
         <w:widowControl/>
-        <w:pBdr/>
         <w:shd w:val="clear" w:fill="auto"/>
         <w:spacing w:lineRule="auto" w:line="259" w:before="0" w:after="0"/>
         <w:ind w:hanging="0" w:left="720" w:right="0"/>
@@ -6603,7 +6471,7 @@
       </w:pPr>
       <w:r>
         <w:rPr>
-          <w:rFonts w:eastAsia="Times New Roman" w:cs="Times New Roman" w:ascii="Times New Roman" w:hAnsi="Times New Roman"/>
+          <w:rFonts w:eastAsia="Times New Roman" w:cs="Times New Roman"/>
           <w:b/>
           <w:i w:val="false"/>
           <w:caps w:val="false"/>
@@ -6628,7 +6496,6 @@
         <w:keepLines w:val="false"/>
         <w:pageBreakBefore w:val="false"/>
         <w:widowControl/>
-        <w:pBdr/>
         <w:shd w:val="clear" w:fill="auto"/>
         <w:spacing w:lineRule="auto" w:line="259" w:before="0" w:after="0"/>
         <w:ind w:hanging="0" w:left="720" w:right="0"/>
@@ -6654,7 +6521,7 @@
       </w:pPr>
       <w:r>
         <w:rPr>
-          <w:rFonts w:eastAsia="Times New Roman" w:cs="Times New Roman" w:ascii="Times New Roman" w:hAnsi="Times New Roman"/>
+          <w:rFonts w:eastAsia="Times New Roman" w:cs="Times New Roman"/>
           <w:b/>
           <w:i w:val="false"/>
           <w:caps w:val="false"/>
@@ -6679,7 +6546,6 @@
         <w:keepLines w:val="false"/>
         <w:pageBreakBefore w:val="false"/>
         <w:widowControl/>
-        <w:pBdr/>
         <w:shd w:val="clear" w:fill="auto"/>
         <w:spacing w:lineRule="auto" w:line="259" w:before="0" w:after="160"/>
         <w:ind w:hanging="0" w:left="720" w:right="0"/>
@@ -6705,7 +6571,7 @@
       </w:pPr>
       <w:r>
         <w:rPr>
-          <w:rFonts w:eastAsia="Times New Roman" w:cs="Times New Roman" w:ascii="Times New Roman" w:hAnsi="Times New Roman"/>
+          <w:rFonts w:eastAsia="Times New Roman" w:cs="Times New Roman"/>
           <w:b/>
           <w:i w:val="false"/>
           <w:caps w:val="false"/>
@@ -6751,7 +6617,6 @@
         <w:keepLines w:val="false"/>
         <w:pageBreakBefore w:val="false"/>
         <w:widowControl/>
-        <w:pBdr/>
         <w:shd w:val="clear" w:fill="auto"/>
         <w:spacing w:lineRule="auto" w:line="360" w:before="0" w:after="0"/>
         <w:ind w:hanging="0" w:left="720" w:right="0"/>
@@ -6777,7 +6642,7 @@
       </w:pPr>
       <w:r>
         <w:rPr>
-          <w:rFonts w:eastAsia="Times New Roman" w:cs="Times New Roman" w:ascii="Times New Roman" w:hAnsi="Times New Roman"/>
+          <w:rFonts w:eastAsia="Times New Roman" w:cs="Times New Roman"/>
           <w:b w:val="false"/>
           <w:i w:val="false"/>
           <w:caps w:val="false"/>
@@ -6802,7 +6667,6 @@
         <w:keepLines w:val="false"/>
         <w:pageBreakBefore w:val="false"/>
         <w:widowControl/>
-        <w:pBdr/>
         <w:shd w:val="clear" w:fill="auto"/>
         <w:spacing w:lineRule="auto" w:line="360" w:before="0" w:after="0"/>
         <w:ind w:hanging="0" w:left="720" w:right="0"/>
@@ -6828,7 +6692,7 @@
       </w:pPr>
       <w:r>
         <w:rPr>
-          <w:rFonts w:eastAsia="Times New Roman" w:cs="Times New Roman" w:ascii="Times New Roman" w:hAnsi="Times New Roman"/>
+          <w:rFonts w:eastAsia="Times New Roman" w:cs="Times New Roman"/>
           <w:b w:val="false"/>
           <w:i w:val="false"/>
           <w:caps w:val="false"/>
@@ -6853,7 +6717,6 @@
         <w:keepLines w:val="false"/>
         <w:pageBreakBefore w:val="false"/>
         <w:widowControl/>
-        <w:pBdr/>
         <w:shd w:val="clear" w:fill="auto"/>
         <w:spacing w:lineRule="auto" w:line="360" w:before="0" w:after="0"/>
         <w:ind w:hanging="0" w:left="720" w:right="0"/>
@@ -6879,7 +6742,7 @@
       </w:pPr>
       <w:r>
         <w:rPr>
-          <w:rFonts w:eastAsia="Times New Roman" w:cs="Times New Roman" w:ascii="Times New Roman" w:hAnsi="Times New Roman"/>
+          <w:rFonts w:eastAsia="Times New Roman" w:cs="Times New Roman"/>
           <w:b w:val="false"/>
           <w:i w:val="false"/>
           <w:caps w:val="false"/>
@@ -6904,7 +6767,6 @@
         <w:keepLines w:val="false"/>
         <w:pageBreakBefore w:val="false"/>
         <w:widowControl/>
-        <w:pBdr/>
         <w:shd w:val="clear" w:fill="auto"/>
         <w:spacing w:lineRule="auto" w:line="360" w:before="0" w:after="0"/>
         <w:ind w:hanging="0" w:left="720" w:right="0"/>
@@ -6930,7 +6792,7 @@
       </w:pPr>
       <w:r>
         <w:rPr>
-          <w:rFonts w:eastAsia="Times New Roman" w:cs="Times New Roman" w:ascii="Times New Roman" w:hAnsi="Times New Roman"/>
+          <w:rFonts w:eastAsia="Times New Roman" w:cs="Times New Roman"/>
           <w:b w:val="false"/>
           <w:i w:val="false"/>
           <w:caps w:val="false"/>
@@ -6955,7 +6817,6 @@
         <w:keepLines w:val="false"/>
         <w:pageBreakBefore w:val="false"/>
         <w:widowControl/>
-        <w:pBdr/>
         <w:shd w:val="clear" w:fill="auto"/>
         <w:spacing w:lineRule="auto" w:line="360" w:before="0" w:after="0"/>
         <w:ind w:hanging="0" w:left="720" w:right="0"/>
@@ -6981,7 +6842,7 @@
       </w:pPr>
       <w:r>
         <w:rPr>
-          <w:rFonts w:eastAsia="Times New Roman" w:cs="Times New Roman" w:ascii="Times New Roman" w:hAnsi="Times New Roman"/>
+          <w:rFonts w:eastAsia="Times New Roman" w:cs="Times New Roman"/>
           <w:b w:val="false"/>
           <w:i w:val="false"/>
           <w:caps w:val="false"/>
@@ -7010,7 +6871,6 @@
           <w:ilvl w:val="0"/>
           <w:numId w:val="8"/>
         </w:numPr>
-        <w:pBdr/>
         <w:shd w:val="clear" w:fill="auto"/>
         <w:spacing w:lineRule="auto" w:line="360" w:before="0" w:after="0"/>
         <w:ind w:hanging="360" w:left="786" w:right="0"/>
@@ -7035,7 +6895,7 @@
       </w:pPr>
       <w:r>
         <w:rPr>
-          <w:rFonts w:eastAsia="Times New Roman" w:cs="Times New Roman" w:ascii="Times New Roman" w:hAnsi="Times New Roman"/>
+          <w:rFonts w:eastAsia="Times New Roman" w:cs="Times New Roman"/>
           <w:b w:val="false"/>
           <w:i w:val="false"/>
           <w:caps w:val="false"/>
@@ -7055,7 +6915,7 @@
       </w:r>
       <w:r>
         <w:rPr>
-          <w:rFonts w:eastAsia="Times New Roman" w:cs="Times New Roman" w:ascii="Times New Roman" w:hAnsi="Times New Roman"/>
+          <w:rFonts w:eastAsia="Times New Roman" w:cs="Times New Roman"/>
           <w:b/>
           <w:i w:val="false"/>
           <w:caps w:val="false"/>
@@ -7075,7 +6935,7 @@
       </w:r>
       <w:r>
         <w:rPr>
-          <w:rFonts w:eastAsia="Times New Roman" w:cs="Times New Roman" w:ascii="Times New Roman" w:hAnsi="Times New Roman"/>
+          <w:rFonts w:eastAsia="Times New Roman" w:cs="Times New Roman"/>
           <w:b w:val="false"/>
           <w:i w:val="false"/>
           <w:caps w:val="false"/>
@@ -7101,7 +6961,6 @@
         <w:keepLines w:val="false"/>
         <w:pageBreakBefore w:val="false"/>
         <w:widowControl/>
-        <w:pBdr/>
         <w:shd w:val="clear" w:fill="auto"/>
         <w:spacing w:lineRule="auto" w:line="360" w:before="0" w:after="0"/>
         <w:ind w:hanging="0" w:left="786" w:right="0"/>
@@ -7127,7 +6986,7 @@
       </w:pPr>
       <w:r>
         <w:rPr>
-          <w:rFonts w:eastAsia="Times New Roman" w:cs="Times New Roman" w:ascii="Times New Roman" w:hAnsi="Times New Roman"/>
+          <w:rFonts w:eastAsia="Times New Roman" w:cs="Times New Roman"/>
           <w:b w:val="false"/>
           <w:i w:val="false"/>
           <w:caps w:val="false"/>
@@ -7153,7 +7012,6 @@
         <w:keepLines w:val="false"/>
         <w:pageBreakBefore w:val="false"/>
         <w:widowControl/>
-        <w:pBdr/>
         <w:shd w:val="clear" w:fill="auto"/>
         <w:spacing w:lineRule="auto" w:line="360" w:before="0" w:after="0"/>
         <w:ind w:hanging="0" w:left="786" w:right="0"/>
@@ -7179,7 +7037,7 @@
       </w:pPr>
       <w:r>
         <w:rPr>
-          <w:rFonts w:eastAsia="Times New Roman" w:cs="Times New Roman" w:ascii="Times New Roman" w:hAnsi="Times New Roman"/>
+          <w:rFonts w:eastAsia="Times New Roman" w:cs="Times New Roman"/>
           <w:b w:val="false"/>
           <w:i w:val="false"/>
           <w:caps w:val="false"/>
@@ -7205,7 +7063,6 @@
         <w:keepLines w:val="false"/>
         <w:pageBreakBefore w:val="false"/>
         <w:widowControl/>
-        <w:pBdr/>
         <w:shd w:val="clear" w:fill="auto"/>
         <w:spacing w:lineRule="auto" w:line="360" w:before="0" w:after="0"/>
         <w:ind w:hanging="0" w:left="786" w:right="0"/>
@@ -7231,7 +7088,7 @@
       </w:pPr>
       <w:r>
         <w:rPr>
-          <w:rFonts w:eastAsia="Times New Roman" w:cs="Times New Roman" w:ascii="Times New Roman" w:hAnsi="Times New Roman"/>
+          <w:rFonts w:eastAsia="Times New Roman" w:cs="Times New Roman"/>
           <w:b w:val="false"/>
           <w:i w:val="false"/>
           <w:caps w:val="false"/>
@@ -7257,7 +7114,6 @@
         <w:keepLines w:val="false"/>
         <w:pageBreakBefore w:val="false"/>
         <w:widowControl/>
-        <w:pBdr/>
         <w:shd w:val="clear" w:fill="auto"/>
         <w:spacing w:lineRule="auto" w:line="360" w:before="0" w:after="160"/>
         <w:ind w:hanging="0" w:left="786" w:right="0"/>
@@ -7283,7 +7139,7 @@
       </w:pPr>
       <w:r>
         <w:rPr>
-          <w:rFonts w:eastAsia="Times New Roman" w:cs="Times New Roman" w:ascii="Times New Roman" w:hAnsi="Times New Roman"/>
+          <w:rFonts w:eastAsia="Times New Roman" w:cs="Times New Roman"/>
           <w:b w:val="false"/>
           <w:i w:val="false"/>
           <w:caps w:val="false"/>
@@ -7313,7 +7169,6 @@
           <w:ilvl w:val="0"/>
           <w:numId w:val="7"/>
         </w:numPr>
-        <w:pBdr/>
         <w:shd w:val="clear" w:fill="auto"/>
         <w:spacing w:lineRule="auto" w:line="240" w:before="0" w:after="0"/>
         <w:ind w:hanging="360" w:left="786" w:right="0"/>
@@ -7338,7 +7193,7 @@
       </w:pPr>
       <w:r>
         <w:rPr>
-          <w:rFonts w:eastAsia="Times New Roman" w:cs="Times New Roman" w:ascii="Times New Roman" w:hAnsi="Times New Roman"/>
+          <w:rFonts w:eastAsia="Times New Roman" w:cs="Times New Roman"/>
           <w:b/>
           <w:i w:val="false"/>
           <w:caps w:val="false"/>
@@ -7364,7 +7219,6 @@
         <w:keepLines w:val="false"/>
         <w:pageBreakBefore w:val="false"/>
         <w:widowControl/>
-        <w:pBdr/>
         <w:shd w:val="clear" w:fill="auto"/>
         <w:spacing w:lineRule="auto" w:line="240" w:before="0" w:after="0"/>
         <w:ind w:hanging="0" w:left="0" w:right="0"/>
@@ -7390,7 +7244,7 @@
       </w:pPr>
       <w:r>
         <w:rPr>
-          <w:rFonts w:eastAsia="Times New Roman" w:cs="Times New Roman" w:ascii="Times New Roman" w:hAnsi="Times New Roman"/>
+          <w:rFonts w:eastAsia="Times New Roman" w:cs="Times New Roman"/>
           <w:b w:val="false"/>
           <w:i w:val="false"/>
           <w:caps w:val="false"/>
@@ -7420,7 +7274,6 @@
           <w:ilvl w:val="0"/>
           <w:numId w:val="9"/>
         </w:numPr>
-        <w:pBdr/>
         <w:shd w:val="clear" w:fill="auto"/>
         <w:spacing w:lineRule="auto" w:line="360" w:before="0" w:after="0"/>
         <w:ind w:hanging="360" w:left="786" w:right="0"/>
@@ -7444,7 +7297,7 @@
       </w:pPr>
       <w:r>
         <w:rPr>
-          <w:rFonts w:eastAsia="Times New Roman" w:cs="Times New Roman" w:ascii="Times New Roman" w:hAnsi="Times New Roman"/>
+          <w:rFonts w:eastAsia="Times New Roman" w:cs="Times New Roman"/>
           <w:b w:val="false"/>
           <w:i w:val="false"/>
           <w:caps w:val="false"/>
@@ -7464,7 +7317,7 @@
       </w:r>
       <w:r>
         <w:rPr>
-          <w:rFonts w:eastAsia="Times New Roman" w:cs="Times New Roman" w:ascii="Times New Roman" w:hAnsi="Times New Roman"/>
+          <w:rFonts w:eastAsia="Times New Roman" w:cs="Times New Roman"/>
           <w:b/>
           <w:i w:val="false"/>
           <w:caps w:val="false"/>
@@ -7484,7 +7337,7 @@
       </w:r>
       <w:r>
         <w:rPr>
-          <w:rFonts w:eastAsia="Times New Roman" w:cs="Times New Roman" w:ascii="Times New Roman" w:hAnsi="Times New Roman"/>
+          <w:rFonts w:eastAsia="Times New Roman" w:cs="Times New Roman"/>
           <w:b/>
           <w:i w:val="false"/>
           <w:caps w:val="false"/>
@@ -7504,7 +7357,7 @@
       </w:r>
       <w:r>
         <w:rPr>
-          <w:rFonts w:eastAsia="Times New Roman" w:cs="Times New Roman" w:ascii="Times New Roman" w:hAnsi="Times New Roman"/>
+          <w:rFonts w:eastAsia="Times New Roman" w:cs="Times New Roman"/>
           <w:b w:val="false"/>
           <w:i w:val="false"/>
           <w:caps w:val="false"/>
@@ -7534,7 +7387,6 @@
           <w:ilvl w:val="0"/>
           <w:numId w:val="9"/>
         </w:numPr>
-        <w:pBdr/>
         <w:shd w:val="clear" w:fill="auto"/>
         <w:spacing w:lineRule="auto" w:line="360" w:before="0" w:after="0"/>
         <w:ind w:hanging="360" w:left="786" w:right="0"/>
@@ -7558,7 +7410,7 @@
       </w:pPr>
       <w:r>
         <w:rPr>
-          <w:rFonts w:eastAsia="Times New Roman" w:cs="Times New Roman" w:ascii="Times New Roman" w:hAnsi="Times New Roman"/>
+          <w:rFonts w:eastAsia="Times New Roman" w:cs="Times New Roman"/>
           <w:b w:val="false"/>
           <w:i w:val="false"/>
           <w:caps w:val="false"/>
@@ -7606,7 +7458,6 @@
           <w:ilvl w:val="0"/>
           <w:numId w:val="9"/>
         </w:numPr>
-        <w:pBdr/>
         <w:shd w:val="clear" w:fill="auto"/>
         <w:spacing w:lineRule="auto" w:line="259" w:before="0" w:after="160"/>
         <w:ind w:hanging="360" w:left="786" w:right="0"/>
@@ -7630,7 +7481,7 @@
       </w:pPr>
       <w:r>
         <w:rPr>
-          <w:rFonts w:eastAsia="Times New Roman" w:cs="Times New Roman" w:ascii="Times New Roman" w:hAnsi="Times New Roman"/>
+          <w:rFonts w:eastAsia="Times New Roman" w:cs="Times New Roman"/>
           <w:b w:val="false"/>
           <w:i w:val="false"/>
           <w:caps w:val="false"/>
@@ -7649,27 +7500,10 @@
         <w:t xml:space="preserve">Le résultat de la commande sur le commutateur </w:t>
       </w:r>
       <w:r>
-        <w:rPr>
-          <w:rFonts w:eastAsia="Times New Roman" w:cs="Times New Roman" w:ascii="Times New Roman" w:hAnsi="Times New Roman"/>
-          <w:b/>
-          <w:i w:val="false"/>
-          <w:caps w:val="false"/>
-          <w:smallCaps w:val="false"/>
-          <w:strike w:val="false"/>
-          <w:dstrike w:val="false"/>
-          <w:color w:val="000000"/>
-          <w:position w:val="0"/>
-          <w:sz w:val="24"/>
-          <w:sz w:val="24"/>
-          <w:szCs w:val="24"/>
-          <w:u w:val="none"/>
-          <w:shd w:fill="auto" w:val="clear"/>
-          <w:vertAlign w:val="baseline"/>
-        </w:rPr>
         <mc:AlternateContent>
           <mc:Choice Requires="wps">
             <w:drawing>
-              <wp:anchor behindDoc="0" distT="0" distB="0" distL="0" distR="0" simplePos="0" locked="0" layoutInCell="1" allowOverlap="1" relativeHeight="7">
+              <wp:anchor behindDoc="0" distT="6985" distB="5715" distL="6985" distR="5715" simplePos="0" locked="0" layoutInCell="1" allowOverlap="1" relativeHeight="7">
                 <wp:simplePos x="0" y="0"/>
                 <wp:positionH relativeFrom="column">
                   <wp:posOffset>254000</wp:posOffset>
@@ -7715,10 +7549,14 @@
                               <w:spacing w:lineRule="exact" w:line="259" w:before="0" w:after="160"/>
                               <w:ind w:hanging="0" w:left="0" w:right="0"/>
                               <w:jc w:val="center"/>
-                              <w:rPr/>
+                              <w:rPr>
+                                <w:color w:val="000000"/>
+                              </w:rPr>
                             </w:pPr>
                             <w:r>
-                              <w:rPr/>
+                              <w:rPr>
+                                <w:color w:val="000000"/>
+                              </w:rPr>
                             </w:r>
                           </w:p>
                           <w:p>
@@ -7727,10 +7565,14 @@
                               <w:spacing w:lineRule="exact" w:line="259" w:before="0" w:after="160"/>
                               <w:ind w:hanging="0" w:left="0" w:right="0"/>
                               <w:jc w:val="center"/>
-                              <w:rPr/>
+                              <w:rPr>
+                                <w:color w:val="000000"/>
+                              </w:rPr>
                             </w:pPr>
                             <w:r>
-                              <w:rPr/>
+                              <w:rPr>
+                                <w:color w:val="000000"/>
+                              </w:rPr>
                             </w:r>
                           </w:p>
                           <w:p>
@@ -7739,10 +7581,14 @@
                               <w:spacing w:lineRule="exact" w:line="259" w:before="0" w:after="160"/>
                               <w:ind w:hanging="0" w:left="0" w:right="0"/>
                               <w:jc w:val="center"/>
-                              <w:rPr/>
+                              <w:rPr>
+                                <w:color w:val="000000"/>
+                              </w:rPr>
                             </w:pPr>
                             <w:r>
-                              <w:rPr/>
+                              <w:rPr>
+                                <w:color w:val="000000"/>
+                              </w:rPr>
                             </w:r>
                           </w:p>
                         </w:txbxContent>
@@ -7769,10 +7615,14 @@
                         <w:spacing w:lineRule="exact" w:line="259" w:before="0" w:after="160"/>
                         <w:ind w:hanging="0" w:left="0" w:right="0"/>
                         <w:jc w:val="center"/>
-                        <w:rPr/>
+                        <w:rPr>
+                          <w:color w:val="000000"/>
+                        </w:rPr>
                       </w:pPr>
                       <w:r>
-                        <w:rPr/>
+                        <w:rPr>
+                          <w:color w:val="000000"/>
+                        </w:rPr>
                       </w:r>
                     </w:p>
                     <w:p>
@@ -7781,10 +7631,14 @@
                         <w:spacing w:lineRule="exact" w:line="259" w:before="0" w:after="160"/>
                         <w:ind w:hanging="0" w:left="0" w:right="0"/>
                         <w:jc w:val="center"/>
-                        <w:rPr/>
+                        <w:rPr>
+                          <w:color w:val="000000"/>
+                        </w:rPr>
                       </w:pPr>
                       <w:r>
-                        <w:rPr/>
+                        <w:rPr>
+                          <w:color w:val="000000"/>
+                        </w:rPr>
                       </w:r>
                     </w:p>
                     <w:p>
@@ -7793,10 +7647,14 @@
                         <w:spacing w:lineRule="exact" w:line="259" w:before="0" w:after="160"/>
                         <w:ind w:hanging="0" w:left="0" w:right="0"/>
                         <w:jc w:val="center"/>
-                        <w:rPr/>
+                        <w:rPr>
+                          <w:color w:val="000000"/>
+                        </w:rPr>
                       </w:pPr>
                       <w:r>
-                        <w:rPr/>
+                        <w:rPr>
+                          <w:color w:val="000000"/>
+                        </w:rPr>
                       </w:r>
                     </w:p>
                   </w:txbxContent>
@@ -7809,7 +7667,7 @@
       </w:r>
       <w:r>
         <w:rPr>
-          <w:rFonts w:eastAsia="Times New Roman" w:cs="Times New Roman" w:ascii="Times New Roman" w:hAnsi="Times New Roman"/>
+          <w:rFonts w:eastAsia="Times New Roman" w:cs="Times New Roman"/>
           <w:b/>
           <w:i w:val="false"/>
           <w:caps w:val="false"/>
@@ -7853,7 +7711,6 @@
         <w:keepLines w:val="false"/>
         <w:pageBreakBefore w:val="false"/>
         <w:widowControl/>
-        <w:pBdr/>
         <w:shd w:val="clear" w:fill="auto"/>
         <w:spacing w:lineRule="auto" w:line="259" w:before="0" w:after="0"/>
         <w:ind w:hanging="0" w:left="720" w:right="0"/>
@@ -7879,7 +7736,7 @@
       </w:pPr>
       <w:r>
         <w:rPr>
-          <w:rFonts w:eastAsia="Times New Roman" w:cs="Times New Roman" w:ascii="Times New Roman" w:hAnsi="Times New Roman"/>
+          <w:rFonts w:eastAsia="Times New Roman" w:cs="Times New Roman"/>
           <w:b w:val="false"/>
           <w:i w:val="false"/>
           <w:caps w:val="false"/>
@@ -7904,7 +7761,6 @@
         <w:keepLines w:val="false"/>
         <w:pageBreakBefore w:val="false"/>
         <w:widowControl/>
-        <w:pBdr/>
         <w:shd w:val="clear" w:fill="auto"/>
         <w:spacing w:lineRule="auto" w:line="259" w:before="0" w:after="160"/>
         <w:ind w:hanging="0" w:left="720" w:right="0"/>
@@ -7930,7 +7786,7 @@
       </w:pPr>
       <w:r>
         <w:rPr>
-          <w:rFonts w:eastAsia="Times New Roman" w:cs="Times New Roman" w:ascii="Times New Roman" w:hAnsi="Times New Roman"/>
+          <w:rFonts w:eastAsia="Times New Roman" w:cs="Times New Roman"/>
           <w:b/>
           <w:i w:val="false"/>
           <w:caps w:val="false"/>
@@ -7999,7 +7855,6 @@
         <w:keepLines w:val="false"/>
         <w:pageBreakBefore w:val="false"/>
         <w:widowControl/>
-        <w:pBdr/>
         <w:shd w:val="clear" w:fill="auto"/>
         <w:spacing w:lineRule="auto" w:line="360" w:before="0" w:after="0"/>
         <w:ind w:hanging="0" w:left="720" w:right="0"/>
@@ -8025,7 +7880,7 @@
       </w:pPr>
       <w:r>
         <w:rPr>
-          <w:rFonts w:eastAsia="Times New Roman" w:cs="Times New Roman" w:ascii="Times New Roman" w:hAnsi="Times New Roman"/>
+          <w:rFonts w:eastAsia="Times New Roman" w:cs="Times New Roman"/>
           <w:b w:val="false"/>
           <w:i w:val="false"/>
           <w:caps w:val="false"/>
@@ -8050,7 +7905,6 @@
         <w:keepLines w:val="false"/>
         <w:pageBreakBefore w:val="false"/>
         <w:widowControl/>
-        <w:pBdr/>
         <w:shd w:val="clear" w:fill="auto"/>
         <w:spacing w:lineRule="auto" w:line="360" w:before="0" w:after="0"/>
         <w:ind w:hanging="0" w:left="720" w:right="0"/>
@@ -8076,7 +7930,7 @@
       </w:pPr>
       <w:r>
         <w:rPr>
-          <w:rFonts w:eastAsia="Times New Roman" w:cs="Times New Roman" w:ascii="Times New Roman" w:hAnsi="Times New Roman"/>
+          <w:rFonts w:eastAsia="Times New Roman" w:cs="Times New Roman"/>
           <w:b w:val="false"/>
           <w:i w:val="false"/>
           <w:caps w:val="false"/>
@@ -8101,7 +7955,6 @@
         <w:keepLines w:val="false"/>
         <w:pageBreakBefore w:val="false"/>
         <w:widowControl/>
-        <w:pBdr/>
         <w:shd w:val="clear" w:fill="auto"/>
         <w:spacing w:lineRule="auto" w:line="360" w:before="0" w:after="0"/>
         <w:ind w:hanging="0" w:left="720" w:right="0"/>
@@ -8127,7 +7980,7 @@
       </w:pPr>
       <w:r>
         <w:rPr>
-          <w:rFonts w:eastAsia="Times New Roman" w:cs="Times New Roman" w:ascii="Times New Roman" w:hAnsi="Times New Roman"/>
+          <w:rFonts w:eastAsia="Times New Roman" w:cs="Times New Roman"/>
           <w:b w:val="false"/>
           <w:i w:val="false"/>
           <w:caps w:val="false"/>
@@ -8152,7 +8005,6 @@
         <w:keepLines w:val="false"/>
         <w:pageBreakBefore w:val="false"/>
         <w:widowControl/>
-        <w:pBdr/>
         <w:shd w:val="clear" w:fill="auto"/>
         <w:spacing w:lineRule="auto" w:line="360" w:before="0" w:after="0"/>
         <w:ind w:hanging="0" w:left="720" w:right="0"/>
@@ -8178,7 +8030,7 @@
       </w:pPr>
       <w:r>
         <w:rPr>
-          <w:rFonts w:eastAsia="Times New Roman" w:cs="Times New Roman" w:ascii="Times New Roman" w:hAnsi="Times New Roman"/>
+          <w:rFonts w:eastAsia="Times New Roman" w:cs="Times New Roman"/>
           <w:b w:val="false"/>
           <w:i w:val="false"/>
           <w:caps w:val="false"/>
@@ -8207,7 +8059,6 @@
           <w:ilvl w:val="0"/>
           <w:numId w:val="9"/>
         </w:numPr>
-        <w:pBdr/>
         <w:shd w:val="clear" w:fill="auto"/>
         <w:spacing w:lineRule="auto" w:line="360" w:before="0" w:after="0"/>
         <w:ind w:hanging="360" w:left="786" w:right="0"/>
@@ -8231,7 +8082,7 @@
       </w:pPr>
       <w:r>
         <w:rPr>
-          <w:rFonts w:eastAsia="Times New Roman" w:cs="Times New Roman" w:ascii="Times New Roman" w:hAnsi="Times New Roman"/>
+          <w:rFonts w:eastAsia="Times New Roman" w:cs="Times New Roman"/>
           <w:b w:val="false"/>
           <w:i w:val="false"/>
           <w:caps w:val="false"/>
@@ -8257,7 +8108,6 @@
         <w:keepLines w:val="false"/>
         <w:pageBreakBefore w:val="false"/>
         <w:widowControl/>
-        <w:pBdr/>
         <w:shd w:val="clear" w:fill="auto"/>
         <w:spacing w:lineRule="auto" w:line="360" w:before="0" w:after="0"/>
         <w:ind w:hanging="0" w:left="785" w:right="0"/>
@@ -8283,7 +8133,7 @@
       </w:pPr>
       <w:r>
         <w:rPr>
-          <w:rFonts w:eastAsia="Times New Roman" w:cs="Times New Roman" w:ascii="Times New Roman" w:hAnsi="Times New Roman"/>
+          <w:rFonts w:eastAsia="Times New Roman" w:cs="Times New Roman"/>
           <w:b w:val="false"/>
           <w:i w:val="false"/>
           <w:caps w:val="false"/>
@@ -8303,7 +8153,7 @@
       </w:r>
       <w:r>
         <w:rPr>
-          <w:rFonts w:eastAsia="Times New Roman" w:cs="Times New Roman" w:ascii="Times New Roman" w:hAnsi="Times New Roman"/>
+          <w:rFonts w:eastAsia="Times New Roman" w:cs="Times New Roman"/>
           <w:b/>
           <w:i w:val="false"/>
           <w:caps w:val="false"/>
@@ -8323,7 +8173,7 @@
       </w:r>
       <w:r>
         <w:rPr>
-          <w:rFonts w:eastAsia="Times New Roman" w:cs="Times New Roman" w:ascii="Times New Roman" w:hAnsi="Times New Roman"/>
+          <w:rFonts w:eastAsia="Times New Roman" w:cs="Times New Roman"/>
           <w:b w:val="false"/>
           <w:i w:val="false"/>
           <w:caps w:val="false"/>
@@ -8349,7 +8199,6 @@
         <w:keepLines w:val="false"/>
         <w:pageBreakBefore w:val="false"/>
         <w:widowControl/>
-        <w:pBdr/>
         <w:shd w:val="clear" w:fill="auto"/>
         <w:spacing w:lineRule="auto" w:line="360" w:before="0" w:after="0"/>
         <w:ind w:hanging="0" w:left="786" w:right="0"/>
@@ -8375,7 +8224,7 @@
       </w:pPr>
       <w:r>
         <w:rPr>
-          <w:rFonts w:eastAsia="Times New Roman" w:cs="Times New Roman" w:ascii="Times New Roman" w:hAnsi="Times New Roman"/>
+          <w:rFonts w:eastAsia="Times New Roman" w:cs="Times New Roman"/>
           <w:b w:val="false"/>
           <w:i w:val="false"/>
           <w:caps w:val="false"/>
@@ -8401,7 +8250,6 @@
         <w:keepLines w:val="false"/>
         <w:pageBreakBefore w:val="false"/>
         <w:widowControl/>
-        <w:pBdr/>
         <w:shd w:val="clear" w:fill="auto"/>
         <w:spacing w:lineRule="auto" w:line="360" w:before="0" w:after="0"/>
         <w:ind w:hanging="0" w:left="786" w:right="0"/>
@@ -8427,7 +8275,7 @@
       </w:pPr>
       <w:r>
         <w:rPr>
-          <w:rFonts w:eastAsia="Times New Roman" w:cs="Times New Roman" w:ascii="Times New Roman" w:hAnsi="Times New Roman"/>
+          <w:rFonts w:eastAsia="Times New Roman" w:cs="Times New Roman"/>
           <w:b w:val="false"/>
           <w:i w:val="false"/>
           <w:caps w:val="false"/>
@@ -8453,7 +8301,6 @@
         <w:keepLines w:val="false"/>
         <w:pageBreakBefore w:val="false"/>
         <w:widowControl/>
-        <w:pBdr/>
         <w:shd w:val="clear" w:fill="auto"/>
         <w:spacing w:lineRule="auto" w:line="360" w:before="0" w:after="0"/>
         <w:ind w:hanging="0" w:left="786" w:right="0"/>
@@ -8479,7 +8326,7 @@
       </w:pPr>
       <w:r>
         <w:rPr>
-          <w:rFonts w:eastAsia="Times New Roman" w:cs="Times New Roman" w:ascii="Times New Roman" w:hAnsi="Times New Roman"/>
+          <w:rFonts w:eastAsia="Times New Roman" w:cs="Times New Roman"/>
           <w:b w:val="false"/>
           <w:i w:val="false"/>
           <w:caps w:val="false"/>
@@ -8505,7 +8352,6 @@
         <w:keepLines w:val="false"/>
         <w:pageBreakBefore w:val="false"/>
         <w:widowControl/>
-        <w:pBdr/>
         <w:shd w:val="clear" w:fill="auto"/>
         <w:spacing w:lineRule="auto" w:line="360" w:before="0" w:after="0"/>
         <w:ind w:hanging="0" w:left="786" w:right="0"/>
@@ -8531,7 +8377,7 @@
       </w:pPr>
       <w:r>
         <w:rPr>
-          <w:rFonts w:eastAsia="Times New Roman" w:cs="Times New Roman" w:ascii="Times New Roman" w:hAnsi="Times New Roman"/>
+          <w:rFonts w:eastAsia="Times New Roman" w:cs="Times New Roman"/>
           <w:b w:val="false"/>
           <w:i w:val="false"/>
           <w:caps w:val="false"/>
@@ -8561,7 +8407,6 @@
           <w:ilvl w:val="0"/>
           <w:numId w:val="9"/>
         </w:numPr>
-        <w:pBdr/>
         <w:shd w:val="clear" w:fill="auto"/>
         <w:spacing w:lineRule="auto" w:line="259" w:before="0" w:after="160"/>
         <w:ind w:hanging="360" w:left="786" w:right="0"/>
@@ -8585,7 +8430,7 @@
       </w:pPr>
       <w:r>
         <w:rPr>
-          <w:rFonts w:eastAsia="Times New Roman" w:cs="Times New Roman" w:ascii="Times New Roman" w:hAnsi="Times New Roman"/>
+          <w:rFonts w:eastAsia="Times New Roman" w:cs="Times New Roman"/>
           <w:b w:val="false"/>
           <w:i w:val="false"/>
           <w:caps w:val="false"/>
@@ -8768,7 +8613,7 @@
     </w:pPr>
     <w:r>
       <w:rPr>
-        <w:rFonts w:eastAsia="Times New Roman" w:cs="Times New Roman" w:ascii="Times New Roman" w:hAnsi="Times New Roman"/>
+        <w:rFonts w:eastAsia="Times New Roman" w:cs="Times New Roman"/>
         <w:b/>
         <w:i w:val="false"/>
         <w:caps w:val="false"/>
@@ -8816,7 +8661,6 @@
       <w:keepLines w:val="false"/>
       <w:pageBreakBefore w:val="false"/>
       <w:widowControl/>
-      <w:pBdr/>
       <w:shd w:val="clear" w:fill="auto"/>
       <w:tabs>
         <w:tab w:val="clear" w:pos="720"/>
@@ -8847,7 +8691,7 @@
     </w:pPr>
     <w:r>
       <w:rPr>
-        <w:rFonts w:eastAsia="Times New Roman" w:cs="Times New Roman" w:ascii="Times New Roman" w:hAnsi="Times New Roman"/>
+        <w:rFonts w:eastAsia="Times New Roman" w:cs="Times New Roman"/>
         <w:b w:val="false"/>
         <w:i w:val="false"/>
         <w:caps w:val="false"/>
@@ -8925,7 +8769,7 @@
     </w:pPr>
     <w:r>
       <w:rPr>
-        <w:rFonts w:eastAsia="Times New Roman" w:cs="Times New Roman" w:ascii="Times New Roman" w:hAnsi="Times New Roman"/>
+        <w:rFonts w:eastAsia="Times New Roman" w:cs="Times New Roman"/>
         <w:b/>
         <w:i/>
         <w:caps w:val="false"/>
@@ -8989,7 +8833,7 @@
     </w:pPr>
     <w:r>
       <w:rPr>
-        <w:rFonts w:eastAsia="Times New Roman" w:cs="Times New Roman" w:ascii="Times New Roman" w:hAnsi="Times New Roman"/>
+        <w:rFonts w:eastAsia="Times New Roman" w:cs="Times New Roman"/>
         <w:b/>
         <w:i w:val="false"/>
         <w:caps w:val="false"/>
@@ -9009,7 +8853,7 @@
     </w:r>
     <w:r>
       <w:rPr>
-        <w:rFonts w:eastAsia="Times New Roman" w:cs="Times New Roman" w:ascii="Times New Roman" w:hAnsi="Times New Roman"/>
+        <w:rFonts w:eastAsia="Times New Roman" w:cs="Times New Roman"/>
         <w:b/>
         <w:i w:val="false"/>
         <w:caps w:val="false"/>
@@ -9030,7 +8874,7 @@
     </w:r>
     <w:r>
       <w:rPr>
-        <w:rFonts w:eastAsia="Times New Roman" w:cs="Times New Roman" w:ascii="Times New Roman" w:hAnsi="Times New Roman"/>
+        <w:rFonts w:eastAsia="Times New Roman" w:cs="Times New Roman"/>
         <w:b/>
         <w:i w:val="false"/>
         <w:caps w:val="false"/>
@@ -10521,6 +10365,7 @@
     <w:qFormat/>
     <w:pPr>
       <w:widowControl/>
+      <w:suppressAutoHyphens w:val="true"/>
       <w:bidi w:val="0"/>
       <w:spacing w:lineRule="auto" w:line="259" w:before="0" w:after="160"/>
       <w:jc w:val="both"/>
@@ -10636,6 +10481,14 @@
       <w:szCs w:val="20"/>
     </w:rPr>
   </w:style>
+  <w:style w:type="character" w:styleId="Strong">
+    <w:name w:val="Strong"/>
+    <w:qFormat/>
+    <w:rPr>
+      <w:b/>
+      <w:bCs/>
+    </w:rPr>
+  </w:style>
   <w:style w:type="paragraph" w:styleId="Heading">
     <w:name w:val="Heading"/>
     <w:basedOn w:val="Normal"/>
@@ -10699,6 +10552,7 @@
     <w:qFormat/>
     <w:pPr>
       <w:widowControl/>
+      <w:suppressAutoHyphens w:val="true"/>
       <w:bidi w:val="0"/>
       <w:spacing w:lineRule="auto" w:line="259" w:before="0" w:after="160"/>
       <w:jc w:val="both"/>
@@ -10773,6 +10627,29 @@
     <w:basedOn w:val="HeaderandFooter"/>
     <w:pPr/>
     <w:rPr/>
+  </w:style>
+  <w:style w:type="paragraph" w:styleId="TableContents">
+    <w:name w:val="Table Contents"/>
+    <w:basedOn w:val="Normal"/>
+    <w:qFormat/>
+    <w:pPr>
+      <w:widowControl w:val="false"/>
+      <w:suppressLineNumbers/>
+    </w:pPr>
+    <w:rPr/>
+  </w:style>
+  <w:style w:type="paragraph" w:styleId="TableHeading">
+    <w:name w:val="Table Heading"/>
+    <w:basedOn w:val="TableContents"/>
+    <w:qFormat/>
+    <w:pPr>
+      <w:suppressLineNumbers/>
+      <w:jc w:val="center"/>
+    </w:pPr>
+    <w:rPr>
+      <w:b/>
+      <w:bCs/>
+    </w:rPr>
   </w:style>
   <w:style w:type="table" w:default="1" w:styleId="TableNormal">
     <w:name w:val="Table Normal"/>

</xml_diff>

<commit_message>
feat: fasicule 2 partie 3
</commit_message>
<xml_diff>
--- a/WorkshopB_Fascicule2 .docx
+++ b/WorkshopB_Fascicule2 .docx
@@ -2696,15 +2696,7 @@
       </w:pPr>
       <w:r>
         <w:rPr/>
-        <w:t xml:space="preserve">L'état du VLAN 21 sera </w:t>
-      </w:r>
-      <w:r>
-        <w:rPr/>
-        <w:t xml:space="preserve">active </w:t>
-      </w:r>
-      <w:r>
-        <w:rPr/>
-        <w:t>par défaut</w:t>
+        <w:t>L'état du VLAN 21 sera active par défaut</w:t>
       </w:r>
     </w:p>
     <w:p>
@@ -2807,7 +2799,7 @@
       </w:pPr>
       <w:r>
         <w:rPr/>
-        <w:t>Pour le moment, aucun des VLAN n'a de ports attribués</w:t>
+        <w:t>Pour le moment, aucun de ports attribués</w:t>
       </w:r>
     </w:p>
     <w:p>
@@ -3349,9 +3341,6 @@
     <w:p>
       <w:pPr>
         <w:pStyle w:val="normal1"/>
-        <w:keepNext w:val="false"/>
-        <w:keepLines w:val="false"/>
-        <w:pageBreakBefore w:val="false"/>
         <w:widowControl/>
         <w:shd w:val="clear" w:fill="auto"/>
         <w:spacing w:lineRule="auto" w:line="360" w:before="0" w:after="0"/>
@@ -3394,15 +3383,12 @@
           <w:shd w:fill="auto" w:val="clear"/>
           <w:vertAlign w:val="baseline"/>
         </w:rPr>
-        <w:t>……………………………………</w:t>
-      </w:r>
-    </w:p>
-    <w:p>
-      <w:pPr>
-        <w:pStyle w:val="normal1"/>
-        <w:keepNext w:val="false"/>
-        <w:keepLines w:val="false"/>
-        <w:pageBreakBefore w:val="false"/>
+        <w:t>Config t</w:t>
+      </w:r>
+    </w:p>
+    <w:p>
+      <w:pPr>
+        <w:pStyle w:val="normal1"/>
         <w:widowControl/>
         <w:shd w:val="clear" w:fill="auto"/>
         <w:spacing w:lineRule="auto" w:line="360" w:before="0" w:after="0"/>
@@ -3445,15 +3431,32 @@
           <w:shd w:fill="auto" w:val="clear"/>
           <w:vertAlign w:val="baseline"/>
         </w:rPr>
-        <w:t>……………………………………</w:t>
-      </w:r>
-    </w:p>
-    <w:p>
-      <w:pPr>
-        <w:pStyle w:val="normal1"/>
-        <w:keepNext w:val="false"/>
-        <w:keepLines w:val="false"/>
-        <w:pageBreakBefore w:val="false"/>
+        <w:t xml:space="preserve">interface FastEthernet0/1 </w:t>
+      </w:r>
+      <w:r>
+        <w:rPr>
+          <w:rFonts w:eastAsia="Times New Roman" w:cs="Times New Roman"/>
+          <w:b w:val="false"/>
+          <w:i w:val="false"/>
+          <w:caps w:val="false"/>
+          <w:smallCaps w:val="false"/>
+          <w:strike w:val="false"/>
+          <w:dstrike w:val="false"/>
+          <w:color w:val="000000"/>
+          <w:position w:val="0"/>
+          <w:sz w:val="24"/>
+          <w:sz w:val="24"/>
+          <w:szCs w:val="24"/>
+          <w:u w:val="none"/>
+          <w:shd w:fill="auto" w:val="clear"/>
+          <w:vertAlign w:val="baseline"/>
+        </w:rPr>
+        <w:t>(PC1 connecte a fastethernet 1)</w:t>
+      </w:r>
+    </w:p>
+    <w:p>
+      <w:pPr>
+        <w:pStyle w:val="normal1"/>
         <w:widowControl/>
         <w:shd w:val="clear" w:fill="auto"/>
         <w:spacing w:lineRule="auto" w:line="360" w:before="0" w:after="0"/>
@@ -3496,15 +3499,12 @@
           <w:shd w:fill="auto" w:val="clear"/>
           <w:vertAlign w:val="baseline"/>
         </w:rPr>
-        <w:t>……………………………………</w:t>
-      </w:r>
-    </w:p>
-    <w:p>
-      <w:pPr>
-        <w:pStyle w:val="normal1"/>
-        <w:keepNext w:val="false"/>
-        <w:keepLines w:val="false"/>
-        <w:pageBreakBefore w:val="false"/>
+        <w:t>switchport mode access</w:t>
+      </w:r>
+    </w:p>
+    <w:p>
+      <w:pPr>
+        <w:pStyle w:val="normal1"/>
         <w:widowControl/>
         <w:shd w:val="clear" w:fill="auto"/>
         <w:spacing w:lineRule="auto" w:line="360" w:before="0" w:after="0"/>
@@ -3547,7 +3547,27 @@
           <w:shd w:fill="auto" w:val="clear"/>
           <w:vertAlign w:val="baseline"/>
         </w:rPr>
-        <w:t>……………………………………</w:t>
+        <w:t xml:space="preserve">switchport access vlan 21 </w:t>
+      </w:r>
+      <w:r>
+        <w:rPr>
+          <w:rFonts w:eastAsia="Times New Roman" w:cs="Times New Roman"/>
+          <w:b w:val="false"/>
+          <w:i w:val="false"/>
+          <w:caps w:val="false"/>
+          <w:smallCaps w:val="false"/>
+          <w:strike w:val="false"/>
+          <w:dstrike w:val="false"/>
+          <w:color w:val="000000"/>
+          <w:position w:val="0"/>
+          <w:sz w:val="24"/>
+          <w:sz w:val="24"/>
+          <w:szCs w:val="24"/>
+          <w:u w:val="none"/>
+          <w:shd w:fill="auto" w:val="clear"/>
+          <w:vertAlign w:val="baseline"/>
+        </w:rPr>
+        <w:t>(adresse de PC1 est 172.16.21.1)</w:t>
       </w:r>
     </w:p>
     <w:p>
@@ -3660,7 +3680,7 @@
       </w:pPr>
       <w:r>
         <w:rPr/>
-        <w:t>………………………………………………………………………………………………………</w:t>
+        <w:t xml:space="preserve">show vlan brief </w:t>
       </w:r>
     </w:p>
     <w:p>
@@ -3831,161 +3851,66 @@
     <w:p>
       <w:pPr>
         <w:pStyle w:val="normal1"/>
-        <w:keepNext w:val="false"/>
-        <w:keepLines w:val="false"/>
-        <w:pageBreakBefore w:val="false"/>
-        <w:widowControl/>
-        <w:shd w:val="clear" w:fill="auto"/>
-        <w:spacing w:lineRule="auto" w:line="259" w:before="0" w:after="160"/>
-        <w:ind w:hanging="0" w:left="720" w:right="0"/>
-        <w:jc w:val="both"/>
-        <w:rPr>
-          <w:rFonts w:ascii="Times New Roman" w:hAnsi="Times New Roman" w:eastAsia="Times New Roman" w:cs="Times New Roman"/>
-          <w:b/>
-          <w:i w:val="false"/>
-          <w:i w:val="false"/>
-          <w:caps w:val="false"/>
-          <w:smallCaps w:val="false"/>
-          <w:strike w:val="false"/>
-          <w:dstrike w:val="false"/>
-          <w:color w:val="000000"/>
-          <w:position w:val="0"/>
-          <w:sz w:val="24"/>
-          <w:sz w:val="24"/>
-          <w:szCs w:val="24"/>
-          <w:u w:val="none"/>
-          <w:shd w:fill="auto" w:val="clear"/>
-          <w:vertAlign w:val="baseline"/>
-        </w:rPr>
-      </w:pPr>
-      <w:r>
-        <w:rPr>
-          <w:rFonts w:eastAsia="Times New Roman" w:cs="Times New Roman"/>
-          <w:b/>
-          <w:i w:val="false"/>
-          <w:caps w:val="false"/>
-          <w:smallCaps w:val="false"/>
-          <w:strike w:val="false"/>
-          <w:dstrike w:val="false"/>
-          <w:color w:val="000000"/>
-          <w:position w:val="0"/>
-          <w:sz w:val="24"/>
-          <w:sz w:val="24"/>
-          <w:szCs w:val="24"/>
-          <w:u w:val="none"/>
-          <w:shd w:fill="auto" w:val="clear"/>
-          <w:vertAlign w:val="baseline"/>
-        </w:rPr>
-      </w:r>
-    </w:p>
-    <w:p>
-      <w:pPr>
-        <w:pStyle w:val="normal1"/>
-        <w:rPr>
-          <w:b/>
-        </w:rPr>
-      </w:pPr>
-      <w:r>
-        <w:rPr>
-          <w:b/>
-        </w:rPr>
-      </w:r>
-    </w:p>
-    <w:p>
-      <w:pPr>
-        <w:pStyle w:val="normal1"/>
-        <w:rPr>
-          <w:b/>
-        </w:rPr>
-      </w:pPr>
-      <w:r>
-        <w:rPr>
-          <w:b/>
-        </w:rPr>
-      </w:r>
-    </w:p>
-    <w:p>
-      <w:pPr>
-        <w:pStyle w:val="normal1"/>
-        <w:rPr>
-          <w:b/>
-        </w:rPr>
-      </w:pPr>
-      <w:r>
-        <w:rPr>
-          <w:b/>
-        </w:rPr>
-      </w:r>
-    </w:p>
-    <w:p>
-      <w:pPr>
-        <w:pStyle w:val="normal1"/>
-        <w:rPr>
-          <w:b/>
-        </w:rPr>
-      </w:pPr>
-      <w:r>
-        <w:rPr>
-          <w:b/>
-        </w:rPr>
-        <w:t xml:space="preserve">                       </w:t>
-      </w:r>
-      <w:r>
-        <w:rPr>
-          <w:b/>
-        </w:rPr>
-        <w:t>Insérer une capture d’écran contenant le résultat de la commande</w:t>
-      </w:r>
-    </w:p>
-    <w:p>
-      <w:pPr>
-        <w:pStyle w:val="normal1"/>
+        <w:rPr>
+          <w:color w:val="262626"/>
+        </w:rPr>
+      </w:pPr>
+      <w:r>
         <w:rPr/>
-      </w:pPr>
-      <w:r>
-        <w:rPr/>
-      </w:r>
-    </w:p>
-    <w:p>
-      <w:pPr>
-        <w:pStyle w:val="normal1"/>
-        <w:rPr/>
-      </w:pPr>
-      <w:r>
-        <w:rPr/>
-      </w:r>
-    </w:p>
-    <w:p>
-      <w:pPr>
-        <w:pStyle w:val="normal1"/>
-        <w:rPr/>
-      </w:pPr>
-      <w:r>
-        <w:rPr/>
-      </w:r>
-    </w:p>
-    <w:p>
-      <w:pPr>
-        <w:pStyle w:val="normal1"/>
-        <w:rPr/>
-      </w:pPr>
-      <w:r>
-        <w:rPr/>
-      </w:r>
-    </w:p>
-    <w:p>
-      <w:pPr>
-        <w:pStyle w:val="normal1"/>
-        <w:rPr/>
-      </w:pPr>
-      <w:r>
-        <w:rPr/>
-      </w:r>
-    </w:p>
-    <w:p>
-      <w:pPr>
-        <w:pStyle w:val="normal1"/>
-        <w:rPr/>
+        <w:drawing>
+          <wp:anchor behindDoc="0" distT="0" distB="0" distL="0" distR="0" simplePos="0" locked="0" layoutInCell="0" allowOverlap="1" relativeHeight="9">
+            <wp:simplePos x="0" y="0"/>
+            <wp:positionH relativeFrom="column">
+              <wp:posOffset>339725</wp:posOffset>
+            </wp:positionH>
+            <wp:positionV relativeFrom="paragraph">
+              <wp:posOffset>178435</wp:posOffset>
+            </wp:positionV>
+            <wp:extent cx="5419725" cy="2568575"/>
+            <wp:effectExtent l="0" t="0" r="0" b="0"/>
+            <wp:wrapTopAndBottom/>
+            <wp:docPr id="2" name="Image1" descr=""/>
+            <wp:cNvGraphicFramePr>
+              <a:graphicFrameLocks xmlns:a="http://schemas.openxmlformats.org/drawingml/2006/main" noChangeAspect="1"/>
+            </wp:cNvGraphicFramePr>
+            <a:graphic xmlns:a="http://schemas.openxmlformats.org/drawingml/2006/main">
+              <a:graphicData uri="http://schemas.openxmlformats.org/drawingml/2006/picture">
+                <pic:pic xmlns:pic="http://schemas.openxmlformats.org/drawingml/2006/picture">
+                  <pic:nvPicPr>
+                    <pic:cNvPr id="2" name="Image1" descr=""/>
+                    <pic:cNvPicPr>
+                      <a:picLocks noChangeAspect="1" noChangeArrowheads="1"/>
+                    </pic:cNvPicPr>
+                  </pic:nvPicPr>
+                  <pic:blipFill>
+                    <a:blip r:embed="rId2"/>
+                    <a:stretch>
+                      <a:fillRect/>
+                    </a:stretch>
+                  </pic:blipFill>
+                  <pic:spPr bwMode="auto">
+                    <a:xfrm>
+                      <a:off x="0" y="0"/>
+                      <a:ext cx="5419725" cy="2568575"/>
+                    </a:xfrm>
+                    <a:prstGeom prst="rect">
+                      <a:avLst/>
+                    </a:prstGeom>
+                    <a:noFill/>
+                  </pic:spPr>
+                </pic:pic>
+              </a:graphicData>
+            </a:graphic>
+          </wp:anchor>
+        </w:drawing>
+      </w:r>
+    </w:p>
+    <w:p>
+      <w:pPr>
+        <w:pStyle w:val="normal1"/>
+        <w:rPr>
+          <w:color w:val="262626"/>
+        </w:rPr>
       </w:pPr>
       <w:r>
         <w:rPr/>
@@ -4051,7 +3976,7 @@
       </w:pPr>
       <w:r>
         <w:rPr/>
-        <w:t>………………………………………………………………………………………………………</w:t>
+        <w:t>Non, VLAN 21 est toujours active ( X verifier )</w:t>
       </w:r>
     </w:p>
     <w:p>
@@ -6149,7 +6074,7 @@
                 <wp:extent cx="5596255" cy="3043555"/>
                 <wp:effectExtent l="6985" t="6985" r="5715" b="5715"/>
                 <wp:wrapNone/>
-                <wp:docPr id="2" name="Shape 3"/>
+                <wp:docPr id="3" name="Shape 3"/>
                 <a:graphic xmlns:a="http://schemas.openxmlformats.org/drawingml/2006/main">
                   <a:graphicData uri="http://schemas.microsoft.com/office/word/2010/wordprocessingShape">
                     <wps:wsp>
@@ -7514,7 +7439,7 @@
                 <wp:extent cx="5596255" cy="3043555"/>
                 <wp:effectExtent l="6985" t="6985" r="5715" b="5715"/>
                 <wp:wrapNone/>
-                <wp:docPr id="3" name="Shape 2"/>
+                <wp:docPr id="4" name="Shape 2"/>
                 <a:graphic xmlns:a="http://schemas.openxmlformats.org/drawingml/2006/main">
                   <a:graphicData uri="http://schemas.microsoft.com/office/word/2010/wordprocessingShape">
                     <wps:wsp>
@@ -8522,12 +8447,12 @@
       </w:r>
     </w:p>
     <w:sectPr>
-      <w:headerReference w:type="even" r:id="rId2"/>
-      <w:headerReference w:type="default" r:id="rId3"/>
-      <w:headerReference w:type="first" r:id="rId4"/>
-      <w:footerReference w:type="even" r:id="rId5"/>
-      <w:footerReference w:type="default" r:id="rId6"/>
-      <w:footerReference w:type="first" r:id="rId7"/>
+      <w:headerReference w:type="even" r:id="rId3"/>
+      <w:headerReference w:type="default" r:id="rId4"/>
+      <w:headerReference w:type="first" r:id="rId5"/>
+      <w:footerReference w:type="even" r:id="rId6"/>
+      <w:footerReference w:type="default" r:id="rId7"/>
+      <w:footerReference w:type="first" r:id="rId8"/>
       <w:type w:val="nextPage"/>
       <w:pgSz w:w="12240" w:h="15840"/>
       <w:pgMar w:left="1417" w:right="1417" w:gutter="0" w:header="708" w:top="1417" w:footer="708" w:bottom="1417"/>
@@ -8899,7 +8824,7 @@
         <wp:inline distT="0" distB="0" distL="0" distR="0">
           <wp:extent cx="1082675" cy="430530"/>
           <wp:effectExtent l="0" t="0" r="0" b="0"/>
-          <wp:docPr id="4" name="image1.png" descr=""/>
+          <wp:docPr id="5" name="image1.png" descr=""/>
           <wp:cNvGraphicFramePr>
             <a:graphicFrameLocks xmlns:a="http://schemas.openxmlformats.org/drawingml/2006/main" noChangeAspect="1"/>
           </wp:cNvGraphicFramePr>
@@ -8907,7 +8832,7 @@
             <a:graphicData uri="http://schemas.openxmlformats.org/drawingml/2006/picture">
               <pic:pic xmlns:pic="http://schemas.openxmlformats.org/drawingml/2006/picture">
                 <pic:nvPicPr>
-                  <pic:cNvPr id="4" name="image1.png" descr=""/>
+                  <pic:cNvPr id="5" name="image1.png" descr=""/>
                   <pic:cNvPicPr>
                     <a:picLocks noChangeAspect="1" noChangeArrowheads="1"/>
                   </pic:cNvPicPr>

</xml_diff>

<commit_message>
feat: fasicule 2 partie 5
</commit_message>
<xml_diff>
--- a/WorkshopB_Fascicule2 .docx
+++ b/WorkshopB_Fascicule2 .docx
@@ -3431,27 +3431,7 @@
           <w:shd w:fill="auto" w:val="clear"/>
           <w:vertAlign w:val="baseline"/>
         </w:rPr>
-        <w:t xml:space="preserve">interface FastEthernet0/1 </w:t>
-      </w:r>
-      <w:r>
-        <w:rPr>
-          <w:rFonts w:eastAsia="Times New Roman" w:cs="Times New Roman"/>
-          <w:b w:val="false"/>
-          <w:i w:val="false"/>
-          <w:caps w:val="false"/>
-          <w:smallCaps w:val="false"/>
-          <w:strike w:val="false"/>
-          <w:dstrike w:val="false"/>
-          <w:color w:val="000000"/>
-          <w:position w:val="0"/>
-          <w:sz w:val="24"/>
-          <w:sz w:val="24"/>
-          <w:szCs w:val="24"/>
-          <w:u w:val="none"/>
-          <w:shd w:fill="auto" w:val="clear"/>
-          <w:vertAlign w:val="baseline"/>
-        </w:rPr>
-        <w:t>(PC1 connecte a fastethernet 1)</w:t>
+        <w:t>interface FastEthernet0/1 (PC1 connecte a fastethernet 1)</w:t>
       </w:r>
     </w:p>
     <w:p>
@@ -3547,27 +3527,7 @@
           <w:shd w:fill="auto" w:val="clear"/>
           <w:vertAlign w:val="baseline"/>
         </w:rPr>
-        <w:t xml:space="preserve">switchport access vlan 21 </w:t>
-      </w:r>
-      <w:r>
-        <w:rPr>
-          <w:rFonts w:eastAsia="Times New Roman" w:cs="Times New Roman"/>
-          <w:b w:val="false"/>
-          <w:i w:val="false"/>
-          <w:caps w:val="false"/>
-          <w:smallCaps w:val="false"/>
-          <w:strike w:val="false"/>
-          <w:dstrike w:val="false"/>
-          <w:color w:val="000000"/>
-          <w:position w:val="0"/>
-          <w:sz w:val="24"/>
-          <w:sz w:val="24"/>
-          <w:szCs w:val="24"/>
-          <w:u w:val="none"/>
-          <w:shd w:fill="auto" w:val="clear"/>
-          <w:vertAlign w:val="baseline"/>
-        </w:rPr>
-        <w:t>(adresse de PC1 est 172.16.21.1)</w:t>
+        <w:t>switchport access vlan 21 (adresse de PC1 est 172.16.21.1)</w:t>
       </w:r>
     </w:p>
     <w:p>
@@ -3856,7 +3816,9 @@
         </w:rPr>
       </w:pPr>
       <w:r>
-        <w:rPr/>
+        <w:rPr>
+          <w:color w:val="262626"/>
+        </w:rPr>
         <w:drawing>
           <wp:anchor behindDoc="0" distT="0" distB="0" distL="0" distR="0" simplePos="0" locked="0" layoutInCell="0" allowOverlap="1" relativeHeight="9">
             <wp:simplePos x="0" y="0"/>
@@ -3913,7 +3875,9 @@
         </w:rPr>
       </w:pPr>
       <w:r>
-        <w:rPr/>
+        <w:rPr>
+          <w:color w:val="262626"/>
+        </w:rPr>
       </w:r>
     </w:p>
     <w:p>
@@ -4068,7 +4032,7 @@
       </w:pPr>
       <w:r>
         <w:rPr/>
-        <w:t>………………………………………………………………………………………………………</w:t>
+        <w:t>no vlan 24</w:t>
       </w:r>
     </w:p>
     <w:p>
@@ -4182,7 +4146,7 @@
       </w:pPr>
       <w:r>
         <w:rPr/>
-        <w:t>………………………………………………………………………………………………………</w:t>
+        <w:t>Show vlan id 24</w:t>
       </w:r>
     </w:p>
     <w:p>
@@ -4266,18 +4230,7 @@
       </w:pPr>
       <w:r>
         <w:rPr/>
-        <w:t>………………………………………………………………………………………………………</w:t>
-      </w:r>
-    </w:p>
-    <w:p>
-      <w:pPr>
-        <w:pStyle w:val="normal1"/>
-        <w:jc w:val="left"/>
-        <w:rPr/>
-      </w:pPr>
-      <w:r>
-        <w:rPr/>
-        <w:t>………………………………………………………………………………………………………</w:t>
+        <w:t>Les ports associés au VLAN 24 deviennent inactifs, on doit reconfigurer les interfaces pour qu’elles appartiennent à un autre VLAN.</w:t>
       </w:r>
     </w:p>
     <w:p>
@@ -4641,9 +4594,6 @@
     <w:p>
       <w:pPr>
         <w:pStyle w:val="normal1"/>
-        <w:keepNext w:val="false"/>
-        <w:keepLines w:val="false"/>
-        <w:pageBreakBefore w:val="false"/>
         <w:widowControl/>
         <w:shd w:val="clear" w:fill="auto"/>
         <w:spacing w:lineRule="auto" w:line="360" w:before="0" w:after="0"/>
@@ -4686,15 +4636,12 @@
           <w:shd w:fill="auto" w:val="clear"/>
           <w:vertAlign w:val="baseline"/>
         </w:rPr>
-        <w:t>……………………………………</w:t>
-      </w:r>
-    </w:p>
-    <w:p>
-      <w:pPr>
-        <w:pStyle w:val="normal1"/>
-        <w:keepNext w:val="false"/>
-        <w:keepLines w:val="false"/>
-        <w:pageBreakBefore w:val="false"/>
+        <w:t xml:space="preserve">vlan 99 </w:t>
+      </w:r>
+    </w:p>
+    <w:p>
+      <w:pPr>
+        <w:pStyle w:val="normal1"/>
         <w:widowControl/>
         <w:shd w:val="clear" w:fill="auto"/>
         <w:spacing w:lineRule="auto" w:line="360" w:before="0" w:after="0"/>
@@ -4737,15 +4684,12 @@
           <w:shd w:fill="auto" w:val="clear"/>
           <w:vertAlign w:val="baseline"/>
         </w:rPr>
-        <w:t>……………………………………</w:t>
-      </w:r>
-    </w:p>
-    <w:p>
-      <w:pPr>
-        <w:pStyle w:val="normal1"/>
-        <w:keepNext w:val="false"/>
-        <w:keepLines w:val="false"/>
-        <w:pageBreakBefore w:val="false"/>
+        <w:t xml:space="preserve">name Gestion </w:t>
+      </w:r>
+    </w:p>
+    <w:p>
+      <w:pPr>
+        <w:pStyle w:val="normal1"/>
         <w:widowControl/>
         <w:shd w:val="clear" w:fill="auto"/>
         <w:spacing w:lineRule="auto" w:line="360" w:before="0" w:after="0"/>
@@ -4788,15 +4732,132 @@
           <w:shd w:fill="auto" w:val="clear"/>
           <w:vertAlign w:val="baseline"/>
         </w:rPr>
-        <w:t>……………………………………</w:t>
-      </w:r>
-    </w:p>
-    <w:p>
-      <w:pPr>
-        <w:pStyle w:val="normal1"/>
-        <w:keepNext w:val="false"/>
-        <w:keepLines w:val="false"/>
-        <w:pageBreakBefore w:val="false"/>
+        <w:t>ip address 172.16.</w:t>
+      </w:r>
+      <w:r>
+        <w:rPr>
+          <w:rFonts w:eastAsia="Times New Roman" w:cs="Times New Roman"/>
+          <w:b w:val="false"/>
+          <w:i w:val="false"/>
+          <w:caps w:val="false"/>
+          <w:smallCaps w:val="false"/>
+          <w:strike w:val="false"/>
+          <w:dstrike w:val="false"/>
+          <w:color w:val="000000"/>
+          <w:position w:val="0"/>
+          <w:sz w:val="24"/>
+          <w:sz w:val="24"/>
+          <w:szCs w:val="24"/>
+          <w:u w:val="none"/>
+          <w:shd w:fill="auto" w:val="clear"/>
+          <w:vertAlign w:val="baseline"/>
+        </w:rPr>
+        <w:t>99</w:t>
+      </w:r>
+      <w:r>
+        <w:rPr>
+          <w:rFonts w:eastAsia="Times New Roman" w:cs="Times New Roman"/>
+          <w:b w:val="false"/>
+          <w:i w:val="false"/>
+          <w:caps w:val="false"/>
+          <w:smallCaps w:val="false"/>
+          <w:strike w:val="false"/>
+          <w:dstrike w:val="false"/>
+          <w:color w:val="000000"/>
+          <w:position w:val="0"/>
+          <w:sz w:val="24"/>
+          <w:sz w:val="24"/>
+          <w:szCs w:val="24"/>
+          <w:u w:val="none"/>
+          <w:shd w:fill="auto" w:val="clear"/>
+          <w:vertAlign w:val="baseline"/>
+        </w:rPr>
+        <w:t>.</w:t>
+      </w:r>
+      <w:r>
+        <w:rPr>
+          <w:rFonts w:eastAsia="Times New Roman" w:cs="Times New Roman"/>
+          <w:b w:val="false"/>
+          <w:i w:val="false"/>
+          <w:caps w:val="false"/>
+          <w:smallCaps w:val="false"/>
+          <w:strike w:val="false"/>
+          <w:dstrike w:val="false"/>
+          <w:color w:val="000000"/>
+          <w:position w:val="0"/>
+          <w:sz w:val="24"/>
+          <w:sz w:val="24"/>
+          <w:szCs w:val="24"/>
+          <w:u w:val="none"/>
+          <w:shd w:fill="auto" w:val="clear"/>
+          <w:vertAlign w:val="baseline"/>
+        </w:rPr>
+        <w:t>5</w:t>
+      </w:r>
+      <w:r>
+        <w:rPr>
+          <w:rFonts w:eastAsia="Times New Roman" w:cs="Times New Roman"/>
+          <w:b w:val="false"/>
+          <w:i w:val="false"/>
+          <w:caps w:val="false"/>
+          <w:smallCaps w:val="false"/>
+          <w:strike w:val="false"/>
+          <w:dstrike w:val="false"/>
+          <w:color w:val="000000"/>
+          <w:position w:val="0"/>
+          <w:sz w:val="24"/>
+          <w:sz w:val="24"/>
+          <w:szCs w:val="24"/>
+          <w:u w:val="none"/>
+          <w:shd w:fill="auto" w:val="clear"/>
+          <w:vertAlign w:val="baseline"/>
+        </w:rPr>
+        <w:t xml:space="preserve"> </w:t>
+      </w:r>
+      <w:r>
+        <w:rPr>
+          <w:rFonts w:eastAsia="Times New Roman" w:cs="Times New Roman"/>
+          <w:b w:val="false"/>
+          <w:i w:val="false"/>
+          <w:caps w:val="false"/>
+          <w:smallCaps w:val="false"/>
+          <w:strike w:val="false"/>
+          <w:dstrike w:val="false"/>
+          <w:color w:val="000000"/>
+          <w:position w:val="0"/>
+          <w:sz w:val="24"/>
+          <w:sz w:val="24"/>
+          <w:szCs w:val="24"/>
+          <w:u w:val="none"/>
+          <w:shd w:fill="auto" w:val="clear"/>
+          <w:vertAlign w:val="baseline"/>
+        </w:rPr>
+        <w:t>255.255.255.0</w:t>
+      </w:r>
+      <w:r>
+        <w:rPr>
+          <w:rFonts w:eastAsia="Times New Roman" w:cs="Times New Roman"/>
+          <w:b w:val="false"/>
+          <w:i w:val="false"/>
+          <w:caps w:val="false"/>
+          <w:smallCaps w:val="false"/>
+          <w:strike w:val="false"/>
+          <w:dstrike w:val="false"/>
+          <w:color w:val="000000"/>
+          <w:position w:val="0"/>
+          <w:sz w:val="24"/>
+          <w:sz w:val="24"/>
+          <w:szCs w:val="24"/>
+          <w:u w:val="none"/>
+          <w:shd w:fill="auto" w:val="clear"/>
+          <w:vertAlign w:val="baseline"/>
+        </w:rPr>
+        <w:t xml:space="preserve"> </w:t>
+      </w:r>
+    </w:p>
+    <w:p>
+      <w:pPr>
+        <w:pStyle w:val="normal1"/>
         <w:widowControl/>
         <w:shd w:val="clear" w:fill="auto"/>
         <w:spacing w:lineRule="auto" w:line="360" w:before="0" w:after="0"/>
@@ -4839,7 +4900,7 @@
           <w:shd w:fill="auto" w:val="clear"/>
           <w:vertAlign w:val="baseline"/>
         </w:rPr>
-        <w:t>……………………………………</w:t>
+        <w:t xml:space="preserve">no shutdown </w:t>
       </w:r>
     </w:p>
     <w:p>
@@ -5014,18 +5075,15 @@
       </w:pPr>
       <w:r>
         <w:rPr/>
-        <w:t>………………………………………………………………………………………………………</w:t>
-      </w:r>
-    </w:p>
-    <w:p>
-      <w:pPr>
-        <w:pStyle w:val="normal1"/>
-        <w:jc w:val="left"/>
+        <w:t>ZD-PC1 appartient au VLAN 21 (</w:t>
+      </w:r>
+      <w:r>
         <w:rPr/>
-      </w:pPr>
+        <w:t>172.16.21.1</w:t>
+      </w:r>
       <w:r>
         <w:rPr/>
-        <w:t>………………………………………………………………………………………………………</w:t>
+        <w:t>) et ZD-Laptop1 appartient a VLAN 23(172.16.23.1), donc non il ne peut pas le pinger</w:t>
       </w:r>
     </w:p>
     <w:p>
@@ -5150,18 +5208,7 @@
       </w:pPr>
       <w:r>
         <w:rPr/>
-        <w:t>………………………………………………………………………………………………………</w:t>
-      </w:r>
-    </w:p>
-    <w:p>
-      <w:pPr>
-        <w:pStyle w:val="normal1"/>
-        <w:jc w:val="left"/>
-        <w:rPr/>
-      </w:pPr>
-      <w:r>
-        <w:rPr/>
-        <w:t>………………………………………………………………………………………………………</w:t>
+        <w:t>ZD-PC5 appartient au VLAN 22 (172.16.22.2) et ZD-Laptop1 appartient a VLAN 22(172.16.22.3), donc oui il peut le pinger</w:t>
       </w:r>
     </w:p>
     <w:p>
@@ -5286,35 +5333,48 @@
       </w:pPr>
       <w:r>
         <w:rPr/>
-        <w:t>………………………………………………………………………………………………………</w:t>
-      </w:r>
-    </w:p>
-    <w:p>
-      <w:pPr>
-        <w:pStyle w:val="normal1"/>
-        <w:rPr>
-          <w:b/>
-          <w:color w:val="C00000"/>
-        </w:rPr>
-      </w:pPr>
+        <w:t>ZD-Laptop1 appartient au VLAN 23 (</w:t>
+      </w:r>
       <w:r>
         <w:rPr/>
-        <w:t>………………………………………………………………………………………………………</w:t>
-      </w:r>
-    </w:p>
-    <w:p>
-      <w:pPr>
-        <w:pStyle w:val="normal1"/>
-        <w:rPr>
-          <w:b/>
-          <w:color w:val="C00000"/>
-        </w:rPr>
-      </w:pPr>
-      <w:r>
-        <w:rPr>
-          <w:b/>
-          <w:color w:val="C00000"/>
-        </w:rPr>
+        <w:t>172.16.2</w:t>
+      </w:r>
+      <w:r>
+        <w:rPr/>
+        <w:t>3</w:t>
+      </w:r>
+      <w:r>
+        <w:rPr/>
+        <w:t>.1</w:t>
+      </w:r>
+      <w:r>
+        <w:rPr/>
+        <w:t xml:space="preserve">) et </w:t>
+      </w:r>
+      <w:r>
+        <w:rPr>
+          <w:rFonts w:eastAsia="Times New Roman" w:cs="Times New Roman"/>
+          <w:b w:val="false"/>
+          <w:bCs w:val="false"/>
+          <w:i w:val="false"/>
+          <w:caps w:val="false"/>
+          <w:smallCaps w:val="false"/>
+          <w:strike w:val="false"/>
+          <w:dstrike w:val="false"/>
+          <w:color w:val="000000"/>
+          <w:position w:val="0"/>
+          <w:sz w:val="24"/>
+          <w:sz w:val="24"/>
+          <w:szCs w:val="24"/>
+          <w:u w:val="none"/>
+          <w:shd w:fill="auto" w:val="clear"/>
+          <w:vertAlign w:val="baseline"/>
+        </w:rPr>
+        <w:t>ZD -PC6</w:t>
+      </w:r>
+      <w:r>
+        <w:rPr/>
+        <w:t xml:space="preserve"> appartient a VLAN 23(172.16.23.2), donc oui il peut le pinger</w:t>
       </w:r>
     </w:p>
     <w:p>

</xml_diff>

<commit_message>
feat: fasicule 2 partie 6
</commit_message>
<xml_diff>
--- a/WorkshopB_Fascicule2 .docx
+++ b/WorkshopB_Fascicule2 .docx
@@ -4732,127 +4732,7 @@
           <w:shd w:fill="auto" w:val="clear"/>
           <w:vertAlign w:val="baseline"/>
         </w:rPr>
-        <w:t>ip address 172.16.</w:t>
-      </w:r>
-      <w:r>
-        <w:rPr>
-          <w:rFonts w:eastAsia="Times New Roman" w:cs="Times New Roman"/>
-          <w:b w:val="false"/>
-          <w:i w:val="false"/>
-          <w:caps w:val="false"/>
-          <w:smallCaps w:val="false"/>
-          <w:strike w:val="false"/>
-          <w:dstrike w:val="false"/>
-          <w:color w:val="000000"/>
-          <w:position w:val="0"/>
-          <w:sz w:val="24"/>
-          <w:sz w:val="24"/>
-          <w:szCs w:val="24"/>
-          <w:u w:val="none"/>
-          <w:shd w:fill="auto" w:val="clear"/>
-          <w:vertAlign w:val="baseline"/>
-        </w:rPr>
-        <w:t>99</w:t>
-      </w:r>
-      <w:r>
-        <w:rPr>
-          <w:rFonts w:eastAsia="Times New Roman" w:cs="Times New Roman"/>
-          <w:b w:val="false"/>
-          <w:i w:val="false"/>
-          <w:caps w:val="false"/>
-          <w:smallCaps w:val="false"/>
-          <w:strike w:val="false"/>
-          <w:dstrike w:val="false"/>
-          <w:color w:val="000000"/>
-          <w:position w:val="0"/>
-          <w:sz w:val="24"/>
-          <w:sz w:val="24"/>
-          <w:szCs w:val="24"/>
-          <w:u w:val="none"/>
-          <w:shd w:fill="auto" w:val="clear"/>
-          <w:vertAlign w:val="baseline"/>
-        </w:rPr>
-        <w:t>.</w:t>
-      </w:r>
-      <w:r>
-        <w:rPr>
-          <w:rFonts w:eastAsia="Times New Roman" w:cs="Times New Roman"/>
-          <w:b w:val="false"/>
-          <w:i w:val="false"/>
-          <w:caps w:val="false"/>
-          <w:smallCaps w:val="false"/>
-          <w:strike w:val="false"/>
-          <w:dstrike w:val="false"/>
-          <w:color w:val="000000"/>
-          <w:position w:val="0"/>
-          <w:sz w:val="24"/>
-          <w:sz w:val="24"/>
-          <w:szCs w:val="24"/>
-          <w:u w:val="none"/>
-          <w:shd w:fill="auto" w:val="clear"/>
-          <w:vertAlign w:val="baseline"/>
-        </w:rPr>
-        <w:t>5</w:t>
-      </w:r>
-      <w:r>
-        <w:rPr>
-          <w:rFonts w:eastAsia="Times New Roman" w:cs="Times New Roman"/>
-          <w:b w:val="false"/>
-          <w:i w:val="false"/>
-          <w:caps w:val="false"/>
-          <w:smallCaps w:val="false"/>
-          <w:strike w:val="false"/>
-          <w:dstrike w:val="false"/>
-          <w:color w:val="000000"/>
-          <w:position w:val="0"/>
-          <w:sz w:val="24"/>
-          <w:sz w:val="24"/>
-          <w:szCs w:val="24"/>
-          <w:u w:val="none"/>
-          <w:shd w:fill="auto" w:val="clear"/>
-          <w:vertAlign w:val="baseline"/>
-        </w:rPr>
-        <w:t xml:space="preserve"> </w:t>
-      </w:r>
-      <w:r>
-        <w:rPr>
-          <w:rFonts w:eastAsia="Times New Roman" w:cs="Times New Roman"/>
-          <w:b w:val="false"/>
-          <w:i w:val="false"/>
-          <w:caps w:val="false"/>
-          <w:smallCaps w:val="false"/>
-          <w:strike w:val="false"/>
-          <w:dstrike w:val="false"/>
-          <w:color w:val="000000"/>
-          <w:position w:val="0"/>
-          <w:sz w:val="24"/>
-          <w:sz w:val="24"/>
-          <w:szCs w:val="24"/>
-          <w:u w:val="none"/>
-          <w:shd w:fill="auto" w:val="clear"/>
-          <w:vertAlign w:val="baseline"/>
-        </w:rPr>
-        <w:t>255.255.255.0</w:t>
-      </w:r>
-      <w:r>
-        <w:rPr>
-          <w:rFonts w:eastAsia="Times New Roman" w:cs="Times New Roman"/>
-          <w:b w:val="false"/>
-          <w:i w:val="false"/>
-          <w:caps w:val="false"/>
-          <w:smallCaps w:val="false"/>
-          <w:strike w:val="false"/>
-          <w:dstrike w:val="false"/>
-          <w:color w:val="000000"/>
-          <w:position w:val="0"/>
-          <w:sz w:val="24"/>
-          <w:sz w:val="24"/>
-          <w:szCs w:val="24"/>
-          <w:u w:val="none"/>
-          <w:shd w:fill="auto" w:val="clear"/>
-          <w:vertAlign w:val="baseline"/>
-        </w:rPr>
-        <w:t xml:space="preserve"> </w:t>
+        <w:t xml:space="preserve">ip address 172.16.99.5 255.255.255.0 </w:t>
       </w:r>
     </w:p>
     <w:p>
@@ -5075,15 +4955,7 @@
       </w:pPr>
       <w:r>
         <w:rPr/>
-        <w:t>ZD-PC1 appartient au VLAN 21 (</w:t>
-      </w:r>
-      <w:r>
-        <w:rPr/>
-        <w:t>172.16.21.1</w:t>
-      </w:r>
-      <w:r>
-        <w:rPr/>
-        <w:t>) et ZD-Laptop1 appartient a VLAN 23(172.16.23.1), donc non il ne peut pas le pinger</w:t>
+        <w:t>ZD-PC1 appartient au VLAN 21 (172.16.21.1) et ZD-Laptop1 appartient a VLAN 23(172.16.23.1), donc non il ne peut pas le pinger</w:t>
       </w:r>
     </w:p>
     <w:p>
@@ -5333,23 +5205,7 @@
       </w:pPr>
       <w:r>
         <w:rPr/>
-        <w:t>ZD-Laptop1 appartient au VLAN 23 (</w:t>
-      </w:r>
-      <w:r>
-        <w:rPr/>
-        <w:t>172.16.2</w:t>
-      </w:r>
-      <w:r>
-        <w:rPr/>
-        <w:t>3</w:t>
-      </w:r>
-      <w:r>
-        <w:rPr/>
-        <w:t>.1</w:t>
-      </w:r>
-      <w:r>
-        <w:rPr/>
-        <w:t xml:space="preserve">) et </w:t>
+        <w:t xml:space="preserve">ZD-Laptop1 appartient au VLAN 23 (172.16.23.1) et </w:t>
       </w:r>
       <w:r>
         <w:rPr>
@@ -5895,9 +5751,6 @@
     <w:p>
       <w:pPr>
         <w:pStyle w:val="normal1"/>
-        <w:keepNext w:val="false"/>
-        <w:keepLines w:val="false"/>
-        <w:pageBreakBefore w:val="false"/>
         <w:widowControl/>
         <w:shd w:val="clear" w:fill="auto"/>
         <w:spacing w:lineRule="auto" w:line="360" w:before="0" w:after="0"/>
@@ -5940,58 +5793,7 @@
           <w:shd w:fill="auto" w:val="clear"/>
           <w:vertAlign w:val="baseline"/>
         </w:rPr>
-        <w:t>………………………………………………………………………………………………………</w:t>
-      </w:r>
-      <w:r>
-        <w:rPr>
-          <w:rFonts w:eastAsia="Times New Roman" w:cs="Times New Roman"/>
-          <w:b w:val="false"/>
-          <w:i w:val="false"/>
-          <w:caps w:val="false"/>
-          <w:smallCaps w:val="false"/>
-          <w:strike w:val="false"/>
-          <w:dstrike w:val="false"/>
-          <w:color w:val="000000"/>
-          <w:position w:val="0"/>
-          <w:sz w:val="24"/>
-          <w:sz w:val="24"/>
-          <w:szCs w:val="24"/>
-          <w:highlight w:val="yellow"/>
-          <w:u w:val="none"/>
-          <w:vertAlign w:val="baseline"/>
-        </w:rPr>
-        <w:t xml:space="preserve"> </w:t>
-      </w:r>
-    </w:p>
-    <w:p>
-      <w:pPr>
-        <w:pStyle w:val="normal1"/>
-        <w:jc w:val="left"/>
-        <w:rPr/>
-      </w:pPr>
-      <w:r>
-        <w:rPr/>
-        <w:t>………………………………………………………………………………………………………</w:t>
-      </w:r>
-      <w:r>
-        <w:rPr>
-          <w:highlight w:val="yellow"/>
-        </w:rPr>
-        <w:t xml:space="preserve"> </w:t>
-      </w:r>
-    </w:p>
-    <w:p>
-      <w:pPr>
-        <w:pStyle w:val="normal1"/>
-        <w:jc w:val="left"/>
-        <w:rPr>
-          <w:color w:val="262626"/>
-        </w:rPr>
-      </w:pPr>
-      <w:r>
-        <w:rPr>
-          <w:color w:val="262626"/>
-        </w:rPr>
+        <w:t xml:space="preserve">switchport trunk allowed vlan 21,22,23,24 </w:t>
       </w:r>
     </w:p>
     <w:p>
@@ -6057,7 +5859,7 @@
       </w:pPr>
       <w:r>
         <w:rPr/>
-        <w:t>………………………………………………………………………………………………</w:t>
+        <w:t>show interfaces switchport</w:t>
       </w:r>
       <w:r>
         <w:rPr>
@@ -6120,6 +5922,33 @@
         <w:t xml:space="preserve">Le résultat de la commande sur le commutateur </w:t>
       </w:r>
       <w:r>
+        <w:rPr>
+          <w:rFonts w:eastAsia="Times New Roman" w:cs="Times New Roman"/>
+          <w:b/>
+          <w:i w:val="false"/>
+          <w:caps w:val="false"/>
+          <w:smallCaps w:val="false"/>
+          <w:strike w:val="false"/>
+          <w:dstrike w:val="false"/>
+          <w:color w:val="000000"/>
+          <w:position w:val="0"/>
+          <w:sz w:val="24"/>
+          <w:sz w:val="24"/>
+          <w:szCs w:val="24"/>
+          <w:u w:val="none"/>
+          <w:shd w:fill="auto" w:val="clear"/>
+          <w:vertAlign w:val="baseline"/>
+        </w:rPr>
+        <w:t>ZD _Switch1 :</w:t>
+      </w:r>
+    </w:p>
+    <w:p>
+      <w:pPr>
+        <w:pStyle w:val="normal1"/>
+        <w:rPr/>
+      </w:pPr>
+      <w:r>
+        <w:rPr/>
         <mc:AlternateContent>
           <mc:Choice Requires="wps">
             <w:drawing>
@@ -6129,9 +5958,9 @@
                   <wp:posOffset>254000</wp:posOffset>
                 </wp:positionH>
                 <wp:positionV relativeFrom="paragraph">
-                  <wp:posOffset>241300</wp:posOffset>
+                  <wp:posOffset>-49530</wp:posOffset>
                 </wp:positionV>
-                <wp:extent cx="5596255" cy="3043555"/>
+                <wp:extent cx="5596255" cy="5328285"/>
                 <wp:effectExtent l="6985" t="6985" r="5715" b="5715"/>
                 <wp:wrapNone/>
                 <wp:docPr id="3" name="Shape 3"/>
@@ -6142,7 +5971,7 @@
                       <wps:spPr>
                         <a:xfrm>
                           <a:off x="0" y="0"/>
-                          <a:ext cx="5596200" cy="3043440"/>
+                          <a:ext cx="5596200" cy="5328360"/>
                         </a:xfrm>
                         <a:prstGeom prst="rect">
                           <a:avLst/>
@@ -6179,38 +6008,6 @@
                               </w:rPr>
                             </w:r>
                           </w:p>
-                          <w:p>
-                            <w:pPr>
-                              <w:pStyle w:val="FrameContents"/>
-                              <w:spacing w:lineRule="exact" w:line="259" w:before="0" w:after="160"/>
-                              <w:ind w:hanging="0" w:left="0" w:right="0"/>
-                              <w:jc w:val="center"/>
-                              <w:rPr>
-                                <w:color w:val="000000"/>
-                              </w:rPr>
-                            </w:pPr>
-                            <w:r>
-                              <w:rPr>
-                                <w:color w:val="000000"/>
-                              </w:rPr>
-                            </w:r>
-                          </w:p>
-                          <w:p>
-                            <w:pPr>
-                              <w:pStyle w:val="FrameContents"/>
-                              <w:spacing w:lineRule="exact" w:line="259" w:before="0" w:after="160"/>
-                              <w:ind w:hanging="0" w:left="0" w:right="0"/>
-                              <w:jc w:val="center"/>
-                              <w:rPr>
-                                <w:color w:val="000000"/>
-                              </w:rPr>
-                            </w:pPr>
-                            <w:r>
-                              <w:rPr>
-                                <w:color w:val="000000"/>
-                              </w:rPr>
-                            </w:r>
-                          </w:p>
                         </w:txbxContent>
                       </wps:txbx>
                       <wps:bodyPr lIns="88920" rIns="88920" tIns="38160" bIns="38160" anchor="ctr">
@@ -6224,43 +6021,11 @@
           </mc:Choice>
           <mc:Fallback>
             <w:pict>
-              <v:rect id="shape_0" ID="Shape 3" path="m0,0l-2147483645,0l-2147483645,-2147483646l0,-2147483646xe" stroked="t" o:allowincell="f" style="position:absolute;margin-left:20pt;margin-top:19pt;width:440.6pt;height:239.6pt;mso-wrap-style:square;v-text-anchor:middle">
+              <v:rect id="shape_0" ID="Shape 3" path="m0,0l-2147483645,0l-2147483645,-2147483646l0,-2147483646xe" stroked="t" o:allowincell="f" style="position:absolute;margin-left:20pt;margin-top:-3.9pt;width:440.6pt;height:419.5pt;mso-wrap-style:none;v-text-anchor:middle">
                 <v:fill o:detectmouseclick="t" on="false"/>
                 <v:stroke color="#1f4d78" weight="12600" joinstyle="round" endcap="flat"/>
                 <v:textbox>
                   <w:txbxContent>
-                    <w:p>
-                      <w:pPr>
-                        <w:pStyle w:val="FrameContents"/>
-                        <w:spacing w:lineRule="exact" w:line="259" w:before="0" w:after="160"/>
-                        <w:ind w:hanging="0" w:left="0" w:right="0"/>
-                        <w:jc w:val="center"/>
-                        <w:rPr>
-                          <w:color w:val="000000"/>
-                        </w:rPr>
-                      </w:pPr>
-                      <w:r>
-                        <w:rPr>
-                          <w:color w:val="000000"/>
-                        </w:rPr>
-                      </w:r>
-                    </w:p>
-                    <w:p>
-                      <w:pPr>
-                        <w:pStyle w:val="FrameContents"/>
-                        <w:spacing w:lineRule="exact" w:line="259" w:before="0" w:after="160"/>
-                        <w:ind w:hanging="0" w:left="0" w:right="0"/>
-                        <w:jc w:val="center"/>
-                        <w:rPr>
-                          <w:color w:val="000000"/>
-                        </w:rPr>
-                      </w:pPr>
-                      <w:r>
-                        <w:rPr>
-                          <w:color w:val="000000"/>
-                        </w:rPr>
-                      </w:r>
-                    </w:p>
                     <w:p>
                       <w:pPr>
                         <w:pStyle w:val="FrameContents"/>
@@ -6284,32 +6049,71 @@
             </w:pict>
           </mc:Fallback>
         </mc:AlternateContent>
-      </w:r>
-      <w:r>
-        <w:rPr>
-          <w:rFonts w:eastAsia="Times New Roman" w:cs="Times New Roman"/>
+        <w:drawing>
+          <wp:anchor behindDoc="0" distT="0" distB="0" distL="0" distR="0" simplePos="0" locked="0" layoutInCell="0" allowOverlap="1" relativeHeight="10">
+            <wp:simplePos x="0" y="0"/>
+            <wp:positionH relativeFrom="column">
+              <wp:align>center</wp:align>
+            </wp:positionH>
+            <wp:positionV relativeFrom="paragraph">
+              <wp:posOffset>635</wp:posOffset>
+            </wp:positionV>
+            <wp:extent cx="5419090" cy="5130800"/>
+            <wp:effectExtent l="0" t="0" r="0" b="0"/>
+            <wp:wrapSquare wrapText="largest"/>
+            <wp:docPr id="4" name="Image2" descr=""/>
+            <wp:cNvGraphicFramePr>
+              <a:graphicFrameLocks xmlns:a="http://schemas.openxmlformats.org/drawingml/2006/main" noChangeAspect="1"/>
+            </wp:cNvGraphicFramePr>
+            <a:graphic xmlns:a="http://schemas.openxmlformats.org/drawingml/2006/main">
+              <a:graphicData uri="http://schemas.openxmlformats.org/drawingml/2006/picture">
+                <pic:pic xmlns:pic="http://schemas.openxmlformats.org/drawingml/2006/picture">
+                  <pic:nvPicPr>
+                    <pic:cNvPr id="4" name="Image2" descr=""/>
+                    <pic:cNvPicPr>
+                      <a:picLocks noChangeAspect="1" noChangeArrowheads="1"/>
+                    </pic:cNvPicPr>
+                  </pic:nvPicPr>
+                  <pic:blipFill>
+                    <a:blip r:embed="rId3"/>
+                    <a:stretch>
+                      <a:fillRect/>
+                    </a:stretch>
+                  </pic:blipFill>
+                  <pic:spPr bwMode="auto">
+                    <a:xfrm>
+                      <a:off x="0" y="0"/>
+                      <a:ext cx="5419090" cy="5130800"/>
+                    </a:xfrm>
+                    <a:prstGeom prst="rect">
+                      <a:avLst/>
+                    </a:prstGeom>
+                    <a:noFill/>
+                  </pic:spPr>
+                </pic:pic>
+              </a:graphicData>
+            </a:graphic>
+          </wp:anchor>
+        </w:drawing>
+      </w:r>
+    </w:p>
+    <w:p>
+      <w:pPr>
+        <w:pStyle w:val="normal1"/>
+        <w:rPr>
           <w:b/>
-          <w:i w:val="false"/>
-          <w:caps w:val="false"/>
-          <w:smallCaps w:val="false"/>
-          <w:strike w:val="false"/>
-          <w:dstrike w:val="false"/>
-          <w:color w:val="000000"/>
-          <w:position w:val="0"/>
-          <w:sz w:val="24"/>
-          <w:sz w:val="24"/>
-          <w:szCs w:val="24"/>
-          <w:u w:val="none"/>
-          <w:shd w:fill="auto" w:val="clear"/>
-          <w:vertAlign w:val="baseline"/>
-        </w:rPr>
-        <w:t>ZD _Switch1 :</w:t>
-      </w:r>
-    </w:p>
-    <w:p>
-      <w:pPr>
-        <w:pStyle w:val="normal1"/>
+        </w:rPr>
+      </w:pPr>
+      <w:r>
         <w:rPr/>
+      </w:r>
+    </w:p>
+    <w:p>
+      <w:pPr>
+        <w:pStyle w:val="normal1"/>
+        <w:rPr>
+          <w:b/>
+        </w:rPr>
       </w:pPr>
       <w:r>
         <w:rPr/>
@@ -6318,7 +6122,20 @@
     <w:p>
       <w:pPr>
         <w:pStyle w:val="normal1"/>
+        <w:rPr>
+          <w:b/>
+        </w:rPr>
+      </w:pPr>
+      <w:r>
         <w:rPr/>
+      </w:r>
+    </w:p>
+    <w:p>
+      <w:pPr>
+        <w:pStyle w:val="normal1"/>
+        <w:rPr>
+          <w:b/>
+        </w:rPr>
       </w:pPr>
       <w:r>
         <w:rPr/>
@@ -6327,272 +6144,45 @@
     <w:p>
       <w:pPr>
         <w:pStyle w:val="normal1"/>
-        <w:keepNext w:val="false"/>
-        <w:keepLines w:val="false"/>
-        <w:pageBreakBefore w:val="false"/>
-        <w:widowControl/>
-        <w:shd w:val="clear" w:fill="auto"/>
-        <w:spacing w:lineRule="auto" w:line="259" w:before="0" w:after="0"/>
-        <w:ind w:hanging="0" w:left="720" w:right="0"/>
-        <w:jc w:val="both"/>
-        <w:rPr>
-          <w:rFonts w:ascii="Times New Roman" w:hAnsi="Times New Roman" w:eastAsia="Times New Roman" w:cs="Times New Roman"/>
-          <w:b w:val="false"/>
-          <w:i w:val="false"/>
-          <w:i w:val="false"/>
-          <w:caps w:val="false"/>
-          <w:smallCaps w:val="false"/>
-          <w:strike w:val="false"/>
-          <w:dstrike w:val="false"/>
-          <w:color w:val="000000"/>
-          <w:position w:val="0"/>
-          <w:sz w:val="24"/>
-          <w:sz w:val="24"/>
-          <w:szCs w:val="24"/>
-          <w:u w:val="none"/>
-          <w:shd w:fill="auto" w:val="clear"/>
-          <w:vertAlign w:val="baseline"/>
-        </w:rPr>
-      </w:pPr>
-      <w:r>
-        <w:rPr>
-          <w:rFonts w:eastAsia="Times New Roman" w:cs="Times New Roman"/>
-          <w:b w:val="false"/>
-          <w:i w:val="false"/>
-          <w:caps w:val="false"/>
-          <w:smallCaps w:val="false"/>
-          <w:strike w:val="false"/>
-          <w:dstrike w:val="false"/>
-          <w:color w:val="000000"/>
-          <w:position w:val="0"/>
-          <w:sz w:val="24"/>
-          <w:sz w:val="24"/>
-          <w:szCs w:val="24"/>
-          <w:u w:val="none"/>
-          <w:shd w:fill="auto" w:val="clear"/>
-          <w:vertAlign w:val="baseline"/>
-        </w:rPr>
-      </w:r>
-    </w:p>
-    <w:p>
-      <w:pPr>
-        <w:pStyle w:val="normal1"/>
-        <w:keepNext w:val="false"/>
-        <w:keepLines w:val="false"/>
-        <w:pageBreakBefore w:val="false"/>
-        <w:widowControl/>
-        <w:shd w:val="clear" w:fill="auto"/>
-        <w:spacing w:lineRule="auto" w:line="259" w:before="0" w:after="0"/>
-        <w:ind w:hanging="0" w:left="720" w:right="0"/>
-        <w:jc w:val="both"/>
-        <w:rPr>
-          <w:rFonts w:ascii="Times New Roman" w:hAnsi="Times New Roman" w:eastAsia="Times New Roman" w:cs="Times New Roman"/>
+        <w:rPr>
           <w:b/>
-          <w:i w:val="false"/>
-          <w:i w:val="false"/>
-          <w:caps w:val="false"/>
-          <w:smallCaps w:val="false"/>
-          <w:strike w:val="false"/>
-          <w:dstrike w:val="false"/>
-          <w:color w:val="000000"/>
-          <w:position w:val="0"/>
-          <w:sz w:val="24"/>
-          <w:sz w:val="24"/>
-          <w:szCs w:val="24"/>
-          <w:u w:val="none"/>
-          <w:shd w:fill="auto" w:val="clear"/>
-          <w:vertAlign w:val="baseline"/>
-        </w:rPr>
-      </w:pPr>
-      <w:r>
-        <w:rPr>
-          <w:rFonts w:eastAsia="Times New Roman" w:cs="Times New Roman"/>
+        </w:rPr>
+      </w:pPr>
+      <w:r>
+        <w:rPr/>
+      </w:r>
+    </w:p>
+    <w:p>
+      <w:pPr>
+        <w:pStyle w:val="normal1"/>
+        <w:rPr>
           <w:b/>
-          <w:i w:val="false"/>
-          <w:caps w:val="false"/>
-          <w:smallCaps w:val="false"/>
-          <w:strike w:val="false"/>
-          <w:dstrike w:val="false"/>
-          <w:color w:val="000000"/>
-          <w:position w:val="0"/>
-          <w:sz w:val="24"/>
-          <w:sz w:val="24"/>
-          <w:szCs w:val="24"/>
-          <w:u w:val="none"/>
-          <w:shd w:fill="auto" w:val="clear"/>
-          <w:vertAlign w:val="baseline"/>
-        </w:rPr>
-      </w:r>
-    </w:p>
-    <w:p>
-      <w:pPr>
-        <w:pStyle w:val="normal1"/>
-        <w:keepNext w:val="false"/>
-        <w:keepLines w:val="false"/>
-        <w:pageBreakBefore w:val="false"/>
-        <w:widowControl/>
-        <w:shd w:val="clear" w:fill="auto"/>
-        <w:spacing w:lineRule="auto" w:line="259" w:before="0" w:after="0"/>
-        <w:ind w:hanging="0" w:left="720" w:right="0"/>
-        <w:jc w:val="both"/>
-        <w:rPr>
-          <w:rFonts w:ascii="Times New Roman" w:hAnsi="Times New Roman" w:eastAsia="Times New Roman" w:cs="Times New Roman"/>
+        </w:rPr>
+      </w:pPr>
+      <w:r>
+        <w:rPr/>
+      </w:r>
+    </w:p>
+    <w:p>
+      <w:pPr>
+        <w:pStyle w:val="normal1"/>
+        <w:rPr>
           <w:b/>
-          <w:i w:val="false"/>
-          <w:i w:val="false"/>
-          <w:caps w:val="false"/>
-          <w:smallCaps w:val="false"/>
-          <w:strike w:val="false"/>
-          <w:dstrike w:val="false"/>
-          <w:color w:val="000000"/>
-          <w:position w:val="0"/>
-          <w:sz w:val="24"/>
-          <w:sz w:val="24"/>
-          <w:szCs w:val="24"/>
-          <w:u w:val="none"/>
-          <w:shd w:fill="auto" w:val="clear"/>
-          <w:vertAlign w:val="baseline"/>
-        </w:rPr>
-      </w:pPr>
-      <w:r>
-        <w:rPr>
-          <w:rFonts w:eastAsia="Times New Roman" w:cs="Times New Roman"/>
+        </w:rPr>
+      </w:pPr>
+      <w:r>
+        <w:rPr/>
+      </w:r>
+    </w:p>
+    <w:p>
+      <w:pPr>
+        <w:pStyle w:val="normal1"/>
+        <w:rPr>
           <w:b/>
-          <w:i w:val="false"/>
-          <w:caps w:val="false"/>
-          <w:smallCaps w:val="false"/>
-          <w:strike w:val="false"/>
-          <w:dstrike w:val="false"/>
-          <w:color w:val="000000"/>
-          <w:position w:val="0"/>
-          <w:sz w:val="24"/>
-          <w:sz w:val="24"/>
-          <w:szCs w:val="24"/>
-          <w:u w:val="none"/>
-          <w:shd w:fill="auto" w:val="clear"/>
-          <w:vertAlign w:val="baseline"/>
-        </w:rPr>
-      </w:r>
-    </w:p>
-    <w:p>
-      <w:pPr>
-        <w:pStyle w:val="normal1"/>
-        <w:keepNext w:val="false"/>
-        <w:keepLines w:val="false"/>
-        <w:pageBreakBefore w:val="false"/>
-        <w:widowControl/>
-        <w:shd w:val="clear" w:fill="auto"/>
-        <w:spacing w:lineRule="auto" w:line="259" w:before="0" w:after="0"/>
-        <w:ind w:hanging="0" w:left="720" w:right="0"/>
-        <w:jc w:val="both"/>
-        <w:rPr>
-          <w:rFonts w:ascii="Times New Roman" w:hAnsi="Times New Roman" w:eastAsia="Times New Roman" w:cs="Times New Roman"/>
-          <w:b/>
-          <w:i w:val="false"/>
-          <w:i w:val="false"/>
-          <w:caps w:val="false"/>
-          <w:smallCaps w:val="false"/>
-          <w:strike w:val="false"/>
-          <w:dstrike w:val="false"/>
-          <w:color w:val="000000"/>
-          <w:position w:val="0"/>
-          <w:sz w:val="24"/>
-          <w:sz w:val="24"/>
-          <w:szCs w:val="24"/>
-          <w:u w:val="none"/>
-          <w:shd w:fill="auto" w:val="clear"/>
-          <w:vertAlign w:val="baseline"/>
-        </w:rPr>
-      </w:pPr>
-      <w:r>
-        <w:rPr>
-          <w:rFonts w:eastAsia="Times New Roman" w:cs="Times New Roman"/>
-          <w:b/>
-          <w:i w:val="false"/>
-          <w:caps w:val="false"/>
-          <w:smallCaps w:val="false"/>
-          <w:strike w:val="false"/>
-          <w:dstrike w:val="false"/>
-          <w:color w:val="000000"/>
-          <w:position w:val="0"/>
-          <w:sz w:val="24"/>
-          <w:sz w:val="24"/>
-          <w:szCs w:val="24"/>
-          <w:u w:val="none"/>
-          <w:shd w:fill="auto" w:val="clear"/>
-          <w:vertAlign w:val="baseline"/>
-        </w:rPr>
-      </w:r>
-    </w:p>
-    <w:p>
-      <w:pPr>
-        <w:pStyle w:val="normal1"/>
-        <w:keepNext w:val="false"/>
-        <w:keepLines w:val="false"/>
-        <w:pageBreakBefore w:val="false"/>
-        <w:widowControl/>
-        <w:shd w:val="clear" w:fill="auto"/>
-        <w:spacing w:lineRule="auto" w:line="259" w:before="0" w:after="160"/>
-        <w:ind w:hanging="0" w:left="720" w:right="0"/>
-        <w:jc w:val="both"/>
-        <w:rPr>
-          <w:rFonts w:ascii="Times New Roman" w:hAnsi="Times New Roman" w:eastAsia="Times New Roman" w:cs="Times New Roman"/>
-          <w:b/>
-          <w:i w:val="false"/>
-          <w:i w:val="false"/>
-          <w:caps w:val="false"/>
-          <w:smallCaps w:val="false"/>
-          <w:strike w:val="false"/>
-          <w:dstrike w:val="false"/>
-          <w:color w:val="000000"/>
-          <w:position w:val="0"/>
-          <w:sz w:val="24"/>
-          <w:sz w:val="24"/>
-          <w:szCs w:val="24"/>
-          <w:u w:val="none"/>
-          <w:shd w:fill="auto" w:val="clear"/>
-          <w:vertAlign w:val="baseline"/>
-        </w:rPr>
-      </w:pPr>
-      <w:r>
-        <w:rPr>
-          <w:rFonts w:eastAsia="Times New Roman" w:cs="Times New Roman"/>
-          <w:b/>
-          <w:i w:val="false"/>
-          <w:caps w:val="false"/>
-          <w:smallCaps w:val="false"/>
-          <w:strike w:val="false"/>
-          <w:dstrike w:val="false"/>
-          <w:color w:val="000000"/>
-          <w:position w:val="0"/>
-          <w:sz w:val="24"/>
-          <w:sz w:val="24"/>
-          <w:szCs w:val="24"/>
-          <w:u w:val="none"/>
-          <w:shd w:fill="auto" w:val="clear"/>
-          <w:vertAlign w:val="baseline"/>
-        </w:rPr>
-      </w:r>
-    </w:p>
-    <w:p>
-      <w:pPr>
-        <w:pStyle w:val="normal1"/>
-        <w:ind w:hanging="0" w:left="360"/>
-        <w:rPr>
-          <w:b/>
-        </w:rPr>
-      </w:pPr>
-      <w:r>
-        <w:rPr>
-          <w:b/>
-        </w:rPr>
-        <w:t xml:space="preserve">                       </w:t>
-      </w:r>
-      <w:r>
-        <w:rPr>
-          <w:b/>
-        </w:rPr>
-        <w:t>Insérer une capture d’écran contenant le résultat de la commande</w:t>
+        </w:rPr>
+      </w:pPr>
+      <w:r>
+        <w:rPr/>
       </w:r>
     </w:p>
     <w:p>
@@ -6634,173 +6224,20 @@
           <w:smallCaps w:val="false"/>
           <w:strike w:val="false"/>
           <w:dstrike w:val="false"/>
-          <w:color w:val="000000"/>
-          <w:position w:val="0"/>
-          <w:sz w:val="24"/>
-          <w:sz w:val="24"/>
-          <w:szCs w:val="24"/>
-          <w:u w:val="none"/>
-          <w:shd w:fill="auto" w:val="clear"/>
-          <w:vertAlign w:val="baseline"/>
-        </w:rPr>
-      </w:r>
-    </w:p>
-    <w:p>
-      <w:pPr>
-        <w:pStyle w:val="normal1"/>
-        <w:keepNext w:val="false"/>
-        <w:keepLines w:val="false"/>
-        <w:pageBreakBefore w:val="false"/>
-        <w:widowControl/>
-        <w:shd w:val="clear" w:fill="auto"/>
-        <w:spacing w:lineRule="auto" w:line="360" w:before="0" w:after="0"/>
-        <w:ind w:hanging="0" w:left="720" w:right="0"/>
-        <w:jc w:val="both"/>
-        <w:rPr>
-          <w:rFonts w:ascii="Times New Roman" w:hAnsi="Times New Roman" w:eastAsia="Times New Roman" w:cs="Times New Roman"/>
-          <w:b w:val="false"/>
-          <w:i w:val="false"/>
-          <w:i w:val="false"/>
-          <w:caps w:val="false"/>
-          <w:smallCaps w:val="false"/>
-          <w:strike w:val="false"/>
-          <w:dstrike w:val="false"/>
-          <w:color w:val="000000"/>
-          <w:position w:val="0"/>
-          <w:sz w:val="24"/>
-          <w:sz w:val="24"/>
-          <w:szCs w:val="24"/>
-          <w:u w:val="none"/>
-          <w:shd w:fill="auto" w:val="clear"/>
-          <w:vertAlign w:val="baseline"/>
-        </w:rPr>
-      </w:pPr>
-      <w:r>
-        <w:rPr>
-          <w:rFonts w:eastAsia="Times New Roman" w:cs="Times New Roman"/>
-          <w:b w:val="false"/>
-          <w:i w:val="false"/>
-          <w:caps w:val="false"/>
-          <w:smallCaps w:val="false"/>
-          <w:strike w:val="false"/>
-          <w:dstrike w:val="false"/>
-          <w:color w:val="000000"/>
-          <w:position w:val="0"/>
-          <w:sz w:val="24"/>
-          <w:sz w:val="24"/>
-          <w:szCs w:val="24"/>
-          <w:u w:val="none"/>
-          <w:shd w:fill="auto" w:val="clear"/>
-          <w:vertAlign w:val="baseline"/>
-        </w:rPr>
-      </w:r>
-    </w:p>
-    <w:p>
-      <w:pPr>
-        <w:pStyle w:val="normal1"/>
-        <w:keepNext w:val="false"/>
-        <w:keepLines w:val="false"/>
-        <w:pageBreakBefore w:val="false"/>
-        <w:widowControl/>
-        <w:shd w:val="clear" w:fill="auto"/>
-        <w:spacing w:lineRule="auto" w:line="360" w:before="0" w:after="0"/>
-        <w:ind w:hanging="0" w:left="720" w:right="0"/>
-        <w:jc w:val="both"/>
-        <w:rPr>
-          <w:rFonts w:ascii="Times New Roman" w:hAnsi="Times New Roman" w:eastAsia="Times New Roman" w:cs="Times New Roman"/>
-          <w:b w:val="false"/>
-          <w:i w:val="false"/>
-          <w:i w:val="false"/>
-          <w:caps w:val="false"/>
-          <w:smallCaps w:val="false"/>
-          <w:strike w:val="false"/>
-          <w:dstrike w:val="false"/>
-          <w:color w:val="000000"/>
-          <w:position w:val="0"/>
-          <w:sz w:val="24"/>
-          <w:sz w:val="24"/>
-          <w:szCs w:val="24"/>
-          <w:u w:val="none"/>
-          <w:shd w:fill="auto" w:val="clear"/>
-          <w:vertAlign w:val="baseline"/>
-        </w:rPr>
-      </w:pPr>
-      <w:r>
-        <w:rPr>
-          <w:rFonts w:eastAsia="Times New Roman" w:cs="Times New Roman"/>
-          <w:b w:val="false"/>
-          <w:i w:val="false"/>
-          <w:caps w:val="false"/>
-          <w:smallCaps w:val="false"/>
-          <w:strike w:val="false"/>
-          <w:dstrike w:val="false"/>
-          <w:color w:val="000000"/>
-          <w:position w:val="0"/>
-          <w:sz w:val="24"/>
-          <w:sz w:val="24"/>
-          <w:szCs w:val="24"/>
-          <w:u w:val="none"/>
-          <w:shd w:fill="auto" w:val="clear"/>
-          <w:vertAlign w:val="baseline"/>
-        </w:rPr>
-      </w:r>
-    </w:p>
-    <w:p>
-      <w:pPr>
-        <w:pStyle w:val="normal1"/>
-        <w:keepNext w:val="false"/>
-        <w:keepLines w:val="false"/>
-        <w:pageBreakBefore w:val="false"/>
-        <w:widowControl/>
-        <w:shd w:val="clear" w:fill="auto"/>
-        <w:spacing w:lineRule="auto" w:line="360" w:before="0" w:after="0"/>
-        <w:ind w:hanging="0" w:left="720" w:right="0"/>
-        <w:jc w:val="both"/>
-        <w:rPr>
-          <w:rFonts w:ascii="Times New Roman" w:hAnsi="Times New Roman" w:eastAsia="Times New Roman" w:cs="Times New Roman"/>
-          <w:b w:val="false"/>
-          <w:i w:val="false"/>
-          <w:i w:val="false"/>
-          <w:caps w:val="false"/>
-          <w:smallCaps w:val="false"/>
-          <w:strike w:val="false"/>
-          <w:dstrike w:val="false"/>
-          <w:color w:val="000000"/>
-          <w:position w:val="0"/>
-          <w:sz w:val="24"/>
-          <w:sz w:val="24"/>
-          <w:szCs w:val="24"/>
-          <w:u w:val="none"/>
-          <w:shd w:fill="auto" w:val="clear"/>
-          <w:vertAlign w:val="baseline"/>
-        </w:rPr>
-      </w:pPr>
-      <w:r>
-        <w:rPr>
-          <w:rFonts w:eastAsia="Times New Roman" w:cs="Times New Roman"/>
-          <w:b w:val="false"/>
-          <w:i w:val="false"/>
-          <w:caps w:val="false"/>
-          <w:smallCaps w:val="false"/>
-          <w:strike w:val="false"/>
-          <w:dstrike w:val="false"/>
-          <w:color w:val="000000"/>
-          <w:position w:val="0"/>
-          <w:sz w:val="24"/>
-          <w:sz w:val="24"/>
-          <w:szCs w:val="24"/>
-          <w:u w:val="none"/>
-          <w:shd w:fill="auto" w:val="clear"/>
-          <w:vertAlign w:val="baseline"/>
-        </w:rPr>
-      </w:r>
-    </w:p>
-    <w:p>
-      <w:pPr>
-        <w:pStyle w:val="normal1"/>
-        <w:keepNext w:val="false"/>
-        <w:keepLines w:val="false"/>
-        <w:pageBreakBefore w:val="false"/>
+          <w:color w:val="FF0000"/>
+          <w:position w:val="0"/>
+          <w:sz w:val="24"/>
+          <w:sz w:val="24"/>
+          <w:szCs w:val="24"/>
+          <w:u w:val="none"/>
+          <w:shd w:fill="auto" w:val="clear"/>
+          <w:vertAlign w:val="baseline"/>
+        </w:rPr>
+      </w:r>
+    </w:p>
+    <w:p>
+      <w:pPr>
+        <w:pStyle w:val="normal1"/>
         <w:widowControl/>
         <w:shd w:val="clear" w:fill="auto"/>
         <w:spacing w:lineRule="auto" w:line="360" w:before="0" w:after="0"/>
@@ -6987,15 +6424,12 @@
           <w:shd w:fill="auto" w:val="clear"/>
           <w:vertAlign w:val="baseline"/>
         </w:rPr>
-        <w:t>……………………………………</w:t>
-      </w:r>
-    </w:p>
-    <w:p>
-      <w:pPr>
-        <w:pStyle w:val="normal1"/>
-        <w:keepNext w:val="false"/>
-        <w:keepLines w:val="false"/>
-        <w:pageBreakBefore w:val="false"/>
+        <w:t>config t</w:t>
+      </w:r>
+    </w:p>
+    <w:p>
+      <w:pPr>
+        <w:pStyle w:val="normal1"/>
         <w:widowControl/>
         <w:shd w:val="clear" w:fill="auto"/>
         <w:spacing w:lineRule="auto" w:line="360" w:before="0" w:after="0"/>
@@ -7038,15 +6472,52 @@
           <w:shd w:fill="auto" w:val="clear"/>
           <w:vertAlign w:val="baseline"/>
         </w:rPr>
-        <w:t>……………………………………</w:t>
-      </w:r>
-    </w:p>
-    <w:p>
-      <w:pPr>
-        <w:pStyle w:val="normal1"/>
-        <w:keepNext w:val="false"/>
-        <w:keepLines w:val="false"/>
-        <w:pageBreakBefore w:val="false"/>
+        <w:t xml:space="preserve">interface range </w:t>
+      </w:r>
+      <w:r>
+        <w:rPr>
+          <w:rFonts w:eastAsia="Times New Roman" w:cs="Times New Roman"/>
+          <w:b w:val="false"/>
+          <w:i w:val="false"/>
+          <w:caps w:val="false"/>
+          <w:smallCaps w:val="false"/>
+          <w:strike w:val="false"/>
+          <w:dstrike w:val="false"/>
+          <w:color w:val="000000"/>
+          <w:position w:val="0"/>
+          <w:sz w:val="24"/>
+          <w:sz w:val="24"/>
+          <w:szCs w:val="24"/>
+          <w:u w:val="none"/>
+          <w:shd w:fill="auto" w:val="clear"/>
+          <w:vertAlign w:val="baseline"/>
+        </w:rPr>
+        <w:t>FastEthernet</w:t>
+      </w:r>
+      <w:r>
+        <w:rPr>
+          <w:rFonts w:eastAsia="Times New Roman" w:cs="Times New Roman"/>
+          <w:b w:val="false"/>
+          <w:i w:val="false"/>
+          <w:caps w:val="false"/>
+          <w:smallCaps w:val="false"/>
+          <w:strike w:val="false"/>
+          <w:dstrike w:val="false"/>
+          <w:color w:val="000000"/>
+          <w:position w:val="0"/>
+          <w:sz w:val="24"/>
+          <w:sz w:val="24"/>
+          <w:szCs w:val="24"/>
+          <w:u w:val="none"/>
+          <w:shd w:fill="auto" w:val="clear"/>
+          <w:vertAlign w:val="baseline"/>
+        </w:rPr>
+        <w:t>0/1 - 24</w:t>
+      </w:r>
+    </w:p>
+    <w:p>
+      <w:pPr>
+        <w:pStyle w:val="normal1"/>
         <w:widowControl/>
         <w:shd w:val="clear" w:fill="auto"/>
         <w:spacing w:lineRule="auto" w:line="360" w:before="0" w:after="0"/>
@@ -7089,18 +6560,15 @@
           <w:shd w:fill="auto" w:val="clear"/>
           <w:vertAlign w:val="baseline"/>
         </w:rPr>
-        <w:t>……………………………………</w:t>
-      </w:r>
-    </w:p>
-    <w:p>
-      <w:pPr>
-        <w:pStyle w:val="normal1"/>
-        <w:keepNext w:val="false"/>
-        <w:keepLines w:val="false"/>
-        <w:pageBreakBefore w:val="false"/>
+        <w:t>switchport trunk native vlan 80</w:t>
+      </w:r>
+    </w:p>
+    <w:p>
+      <w:pPr>
+        <w:pStyle w:val="normal1"/>
         <w:widowControl/>
         <w:shd w:val="clear" w:fill="auto"/>
-        <w:spacing w:lineRule="auto" w:line="360" w:before="0" w:after="160"/>
+        <w:spacing w:lineRule="auto" w:line="360" w:before="0" w:after="0"/>
         <w:ind w:hanging="0" w:left="786" w:right="0"/>
         <w:jc w:val="both"/>
         <w:rPr>
@@ -7140,7 +6608,7 @@
           <w:shd w:fill="auto" w:val="clear"/>
           <w:vertAlign w:val="baseline"/>
         </w:rPr>
-        <w:t>……………………………………</w:t>
+        <w:t>exit</w:t>
       </w:r>
     </w:p>
     <w:p>
@@ -7423,13 +6891,11 @@
       </w:pPr>
       <w:r>
         <w:rPr/>
-        <w:t>………………………………………………………………………………………………………</w:t>
-      </w:r>
-      <w:r>
-        <w:rPr>
-          <w:highlight w:val="yellow"/>
-        </w:rPr>
-        <w:t xml:space="preserve"> </w:t>
+        <w:t>s</w:t>
+      </w:r>
+      <w:r>
+        <w:rPr/>
+        <w:t>how interfaces trunk</w:t>
       </w:r>
     </w:p>
     <w:p>
@@ -7485,6 +6951,33 @@
         <w:t xml:space="preserve">Le résultat de la commande sur le commutateur </w:t>
       </w:r>
       <w:r>
+        <w:rPr>
+          <w:rFonts w:eastAsia="Times New Roman" w:cs="Times New Roman"/>
+          <w:b/>
+          <w:i w:val="false"/>
+          <w:caps w:val="false"/>
+          <w:smallCaps w:val="false"/>
+          <w:strike w:val="false"/>
+          <w:dstrike w:val="false"/>
+          <w:color w:val="000000"/>
+          <w:position w:val="0"/>
+          <w:sz w:val="24"/>
+          <w:sz w:val="24"/>
+          <w:szCs w:val="24"/>
+          <w:u w:val="none"/>
+          <w:shd w:fill="auto" w:val="clear"/>
+          <w:vertAlign w:val="baseline"/>
+        </w:rPr>
+        <w:t>ZD _Switch2 :</w:t>
+      </w:r>
+    </w:p>
+    <w:p>
+      <w:pPr>
+        <w:pStyle w:val="normal1"/>
+        <w:rPr/>
+      </w:pPr>
+      <w:r>
+        <w:rPr/>
         <mc:AlternateContent>
           <mc:Choice Requires="wps">
             <w:drawing>
@@ -7494,12 +6987,12 @@
                   <wp:posOffset>254000</wp:posOffset>
                 </wp:positionH>
                 <wp:positionV relativeFrom="paragraph">
-                  <wp:posOffset>241300</wp:posOffset>
+                  <wp:posOffset>-49530</wp:posOffset>
                 </wp:positionV>
-                <wp:extent cx="5596255" cy="3043555"/>
+                <wp:extent cx="5596255" cy="3496945"/>
                 <wp:effectExtent l="6985" t="6985" r="5715" b="5715"/>
                 <wp:wrapNone/>
-                <wp:docPr id="4" name="Shape 2"/>
+                <wp:docPr id="5" name="Shape 2"/>
                 <a:graphic xmlns:a="http://schemas.openxmlformats.org/drawingml/2006/main">
                   <a:graphicData uri="http://schemas.microsoft.com/office/word/2010/wordprocessingShape">
                     <wps:wsp>
@@ -7507,7 +7000,7 @@
                       <wps:spPr>
                         <a:xfrm>
                           <a:off x="0" y="0"/>
-                          <a:ext cx="5596200" cy="3043440"/>
+                          <a:ext cx="5596200" cy="3497040"/>
                         </a:xfrm>
                         <a:prstGeom prst="rect">
                           <a:avLst/>
@@ -7539,41 +7032,7 @@
                               </w:rPr>
                             </w:pPr>
                             <w:r>
-                              <w:rPr>
-                                <w:color w:val="000000"/>
-                              </w:rPr>
-                            </w:r>
-                          </w:p>
-                          <w:p>
-                            <w:pPr>
-                              <w:pStyle w:val="FrameContents"/>
-                              <w:spacing w:lineRule="exact" w:line="259" w:before="0" w:after="160"/>
-                              <w:ind w:hanging="0" w:left="0" w:right="0"/>
-                              <w:jc w:val="center"/>
-                              <w:rPr>
-                                <w:color w:val="000000"/>
-                              </w:rPr>
-                            </w:pPr>
-                            <w:r>
-                              <w:rPr>
-                                <w:color w:val="000000"/>
-                              </w:rPr>
-                            </w:r>
-                          </w:p>
-                          <w:p>
-                            <w:pPr>
-                              <w:pStyle w:val="FrameContents"/>
-                              <w:spacing w:lineRule="exact" w:line="259" w:before="0" w:after="160"/>
-                              <w:ind w:hanging="0" w:left="0" w:right="0"/>
-                              <w:jc w:val="center"/>
-                              <w:rPr>
-                                <w:color w:val="000000"/>
-                              </w:rPr>
-                            </w:pPr>
-                            <w:r>
-                              <w:rPr>
-                                <w:color w:val="000000"/>
-                              </w:rPr>
+                              <w:rPr/>
                             </w:r>
                           </w:p>
                         </w:txbxContent>
@@ -7589,7 +7048,7 @@
           </mc:Choice>
           <mc:Fallback>
             <w:pict>
-              <v:rect id="shape_0" ID="Shape 2" path="m0,0l-2147483645,0l-2147483645,-2147483646l0,-2147483646xe" stroked="t" o:allowincell="f" style="position:absolute;margin-left:20pt;margin-top:19pt;width:440.6pt;height:239.6pt;mso-wrap-style:square;v-text-anchor:middle">
+              <v:rect id="shape_0" ID="Shape 2" path="m0,0l-2147483645,0l-2147483645,-2147483646l0,-2147483646xe" stroked="t" o:allowincell="f" style="position:absolute;margin-left:20pt;margin-top:-3.9pt;width:440.6pt;height:275.3pt;mso-wrap-style:none;v-text-anchor:middle">
                 <v:fill o:detectmouseclick="t" on="false"/>
                 <v:stroke color="#1f4d78" weight="12600" joinstyle="round" endcap="flat"/>
                 <v:textbox>
@@ -7605,41 +7064,7 @@
                         </w:rPr>
                       </w:pPr>
                       <w:r>
-                        <w:rPr>
-                          <w:color w:val="000000"/>
-                        </w:rPr>
-                      </w:r>
-                    </w:p>
-                    <w:p>
-                      <w:pPr>
-                        <w:pStyle w:val="FrameContents"/>
-                        <w:spacing w:lineRule="exact" w:line="259" w:before="0" w:after="160"/>
-                        <w:ind w:hanging="0" w:left="0" w:right="0"/>
-                        <w:jc w:val="center"/>
-                        <w:rPr>
-                          <w:color w:val="000000"/>
-                        </w:rPr>
-                      </w:pPr>
-                      <w:r>
-                        <w:rPr>
-                          <w:color w:val="000000"/>
-                        </w:rPr>
-                      </w:r>
-                    </w:p>
-                    <w:p>
-                      <w:pPr>
-                        <w:pStyle w:val="FrameContents"/>
-                        <w:spacing w:lineRule="exact" w:line="259" w:before="0" w:after="160"/>
-                        <w:ind w:hanging="0" w:left="0" w:right="0"/>
-                        <w:jc w:val="center"/>
-                        <w:rPr>
-                          <w:color w:val="000000"/>
-                        </w:rPr>
-                      </w:pPr>
-                      <w:r>
-                        <w:rPr>
-                          <w:color w:val="000000"/>
-                        </w:rPr>
+                        <w:rPr/>
                       </w:r>
                     </w:p>
                   </w:txbxContent>
@@ -7649,57 +7074,58 @@
             </w:pict>
           </mc:Fallback>
         </mc:AlternateContent>
-      </w:r>
-      <w:r>
-        <w:rPr>
-          <w:rFonts w:eastAsia="Times New Roman" w:cs="Times New Roman"/>
-          <w:b/>
-          <w:i w:val="false"/>
-          <w:caps w:val="false"/>
-          <w:smallCaps w:val="false"/>
-          <w:strike w:val="false"/>
-          <w:dstrike w:val="false"/>
-          <w:color w:val="000000"/>
-          <w:position w:val="0"/>
-          <w:sz w:val="24"/>
-          <w:sz w:val="24"/>
-          <w:szCs w:val="24"/>
-          <w:u w:val="none"/>
-          <w:shd w:fill="auto" w:val="clear"/>
-          <w:vertAlign w:val="baseline"/>
-        </w:rPr>
-        <w:t>ZD _Switch2 :</w:t>
-      </w:r>
-    </w:p>
-    <w:p>
-      <w:pPr>
-        <w:pStyle w:val="normal1"/>
-        <w:rPr/>
-      </w:pPr>
-      <w:r>
-        <w:rPr/>
-      </w:r>
-    </w:p>
-    <w:p>
-      <w:pPr>
-        <w:pStyle w:val="normal1"/>
-        <w:rPr/>
-      </w:pPr>
-      <w:r>
-        <w:rPr/>
-      </w:r>
-    </w:p>
-    <w:p>
-      <w:pPr>
-        <w:pStyle w:val="normal1"/>
-        <w:keepNext w:val="false"/>
-        <w:keepLines w:val="false"/>
-        <w:pageBreakBefore w:val="false"/>
-        <w:widowControl/>
-        <w:shd w:val="clear" w:fill="auto"/>
-        <w:spacing w:lineRule="auto" w:line="259" w:before="0" w:after="0"/>
-        <w:ind w:hanging="0" w:left="720" w:right="0"/>
-        <w:jc w:val="both"/>
+        <w:drawing>
+          <wp:anchor behindDoc="0" distT="0" distB="0" distL="0" distR="0" simplePos="0" locked="0" layoutInCell="0" allowOverlap="1" relativeHeight="11">
+            <wp:simplePos x="0" y="0"/>
+            <wp:positionH relativeFrom="column">
+              <wp:posOffset>370840</wp:posOffset>
+            </wp:positionH>
+            <wp:positionV relativeFrom="paragraph">
+              <wp:posOffset>29210</wp:posOffset>
+            </wp:positionV>
+            <wp:extent cx="5419090" cy="3418840"/>
+            <wp:effectExtent l="0" t="0" r="0" b="0"/>
+            <wp:wrapSquare wrapText="bothSides"/>
+            <wp:docPr id="6" name="Image3" descr=""/>
+            <wp:cNvGraphicFramePr>
+              <a:graphicFrameLocks xmlns:a="http://schemas.openxmlformats.org/drawingml/2006/main" noChangeAspect="1"/>
+            </wp:cNvGraphicFramePr>
+            <a:graphic xmlns:a="http://schemas.openxmlformats.org/drawingml/2006/main">
+              <a:graphicData uri="http://schemas.openxmlformats.org/drawingml/2006/picture">
+                <pic:pic xmlns:pic="http://schemas.openxmlformats.org/drawingml/2006/picture">
+                  <pic:nvPicPr>
+                    <pic:cNvPr id="6" name="Image3" descr=""/>
+                    <pic:cNvPicPr>
+                      <a:picLocks noChangeAspect="1" noChangeArrowheads="1"/>
+                    </pic:cNvPicPr>
+                  </pic:nvPicPr>
+                  <pic:blipFill>
+                    <a:blip r:embed="rId4"/>
+                    <a:stretch>
+                      <a:fillRect/>
+                    </a:stretch>
+                  </pic:blipFill>
+                  <pic:spPr bwMode="auto">
+                    <a:xfrm>
+                      <a:off x="0" y="0"/>
+                      <a:ext cx="5419090" cy="3418840"/>
+                    </a:xfrm>
+                    <a:prstGeom prst="rect">
+                      <a:avLst/>
+                    </a:prstGeom>
+                    <a:noFill/>
+                  </pic:spPr>
+                </pic:pic>
+              </a:graphicData>
+            </a:graphic>
+          </wp:anchor>
+        </w:drawing>
+      </w:r>
+    </w:p>
+    <w:p>
+      <w:pPr>
+        <w:pStyle w:val="normal1"/>
+        <w:spacing w:lineRule="auto" w:line="360"/>
         <w:rPr>
           <w:rFonts w:ascii="Times New Roman" w:hAnsi="Times New Roman" w:eastAsia="Times New Roman" w:cs="Times New Roman"/>
           <w:b w:val="false"/>
@@ -7742,103 +7168,6 @@
     <w:p>
       <w:pPr>
         <w:pStyle w:val="normal1"/>
-        <w:keepNext w:val="false"/>
-        <w:keepLines w:val="false"/>
-        <w:pageBreakBefore w:val="false"/>
-        <w:widowControl/>
-        <w:shd w:val="clear" w:fill="auto"/>
-        <w:spacing w:lineRule="auto" w:line="259" w:before="0" w:after="160"/>
-        <w:ind w:hanging="0" w:left="720" w:right="0"/>
-        <w:jc w:val="both"/>
-        <w:rPr>
-          <w:rFonts w:ascii="Times New Roman" w:hAnsi="Times New Roman" w:eastAsia="Times New Roman" w:cs="Times New Roman"/>
-          <w:b/>
-          <w:i w:val="false"/>
-          <w:i w:val="false"/>
-          <w:caps w:val="false"/>
-          <w:smallCaps w:val="false"/>
-          <w:strike w:val="false"/>
-          <w:dstrike w:val="false"/>
-          <w:color w:val="000000"/>
-          <w:position w:val="0"/>
-          <w:sz w:val="24"/>
-          <w:sz w:val="24"/>
-          <w:szCs w:val="24"/>
-          <w:u w:val="none"/>
-          <w:shd w:fill="auto" w:val="clear"/>
-          <w:vertAlign w:val="baseline"/>
-        </w:rPr>
-      </w:pPr>
-      <w:r>
-        <w:rPr>
-          <w:rFonts w:eastAsia="Times New Roman" w:cs="Times New Roman"/>
-          <w:b/>
-          <w:i w:val="false"/>
-          <w:caps w:val="false"/>
-          <w:smallCaps w:val="false"/>
-          <w:strike w:val="false"/>
-          <w:dstrike w:val="false"/>
-          <w:color w:val="000000"/>
-          <w:position w:val="0"/>
-          <w:sz w:val="24"/>
-          <w:sz w:val="24"/>
-          <w:szCs w:val="24"/>
-          <w:u w:val="none"/>
-          <w:shd w:fill="auto" w:val="clear"/>
-          <w:vertAlign w:val="baseline"/>
-        </w:rPr>
-      </w:r>
-    </w:p>
-    <w:p>
-      <w:pPr>
-        <w:pStyle w:val="normal1"/>
-        <w:rPr>
-          <w:b/>
-        </w:rPr>
-      </w:pPr>
-      <w:r>
-        <w:rPr>
-          <w:b/>
-        </w:rPr>
-      </w:r>
-    </w:p>
-    <w:p>
-      <w:pPr>
-        <w:pStyle w:val="normal1"/>
-        <w:ind w:hanging="0" w:left="360"/>
-        <w:rPr>
-          <w:b/>
-        </w:rPr>
-      </w:pPr>
-      <w:r>
-        <w:rPr>
-          <w:b/>
-        </w:rPr>
-        <w:t xml:space="preserve">                       </w:t>
-      </w:r>
-      <w:r>
-        <w:rPr>
-          <w:b/>
-        </w:rPr>
-        <w:t>Insérer une capture d’écran contenant le résultat de la commande</w:t>
-      </w:r>
-    </w:p>
-    <w:p>
-      <w:pPr>
-        <w:pStyle w:val="normal1"/>
-        <w:spacing w:lineRule="auto" w:line="360"/>
-        <w:rPr/>
-      </w:pPr>
-      <w:r>
-        <w:rPr/>
-      </w:r>
-    </w:p>
-    <w:p>
-      <w:pPr>
-        <w:pStyle w:val="normal1"/>
-        <w:keepNext w:val="false"/>
-        <w:keepLines w:val="false"/>
-        <w:pageBreakBefore w:val="false"/>
         <w:widowControl/>
         <w:shd w:val="clear" w:fill="auto"/>
         <w:spacing w:lineRule="auto" w:line="360" w:before="0" w:after="0"/>
@@ -7886,109 +7215,6 @@
     <w:p>
       <w:pPr>
         <w:pStyle w:val="normal1"/>
-        <w:keepNext w:val="false"/>
-        <w:keepLines w:val="false"/>
-        <w:pageBreakBefore w:val="false"/>
-        <w:widowControl/>
-        <w:shd w:val="clear" w:fill="auto"/>
-        <w:spacing w:lineRule="auto" w:line="360" w:before="0" w:after="0"/>
-        <w:ind w:hanging="0" w:left="720" w:right="0"/>
-        <w:jc w:val="both"/>
-        <w:rPr>
-          <w:rFonts w:ascii="Times New Roman" w:hAnsi="Times New Roman" w:eastAsia="Times New Roman" w:cs="Times New Roman"/>
-          <w:b w:val="false"/>
-          <w:i w:val="false"/>
-          <w:i w:val="false"/>
-          <w:caps w:val="false"/>
-          <w:smallCaps w:val="false"/>
-          <w:strike w:val="false"/>
-          <w:dstrike w:val="false"/>
-          <w:color w:val="000000"/>
-          <w:position w:val="0"/>
-          <w:sz w:val="24"/>
-          <w:sz w:val="24"/>
-          <w:szCs w:val="24"/>
-          <w:u w:val="none"/>
-          <w:shd w:fill="auto" w:val="clear"/>
-          <w:vertAlign w:val="baseline"/>
-        </w:rPr>
-      </w:pPr>
-      <w:r>
-        <w:rPr>
-          <w:rFonts w:eastAsia="Times New Roman" w:cs="Times New Roman"/>
-          <w:b w:val="false"/>
-          <w:i w:val="false"/>
-          <w:caps w:val="false"/>
-          <w:smallCaps w:val="false"/>
-          <w:strike w:val="false"/>
-          <w:dstrike w:val="false"/>
-          <w:color w:val="000000"/>
-          <w:position w:val="0"/>
-          <w:sz w:val="24"/>
-          <w:sz w:val="24"/>
-          <w:szCs w:val="24"/>
-          <w:u w:val="none"/>
-          <w:shd w:fill="auto" w:val="clear"/>
-          <w:vertAlign w:val="baseline"/>
-        </w:rPr>
-      </w:r>
-    </w:p>
-    <w:p>
-      <w:pPr>
-        <w:pStyle w:val="normal1"/>
-        <w:keepNext w:val="false"/>
-        <w:keepLines w:val="false"/>
-        <w:pageBreakBefore w:val="false"/>
-        <w:widowControl/>
-        <w:shd w:val="clear" w:fill="auto"/>
-        <w:spacing w:lineRule="auto" w:line="360" w:before="0" w:after="0"/>
-        <w:ind w:hanging="0" w:left="720" w:right="0"/>
-        <w:jc w:val="both"/>
-        <w:rPr>
-          <w:rFonts w:ascii="Times New Roman" w:hAnsi="Times New Roman" w:eastAsia="Times New Roman" w:cs="Times New Roman"/>
-          <w:b w:val="false"/>
-          <w:i w:val="false"/>
-          <w:i w:val="false"/>
-          <w:caps w:val="false"/>
-          <w:smallCaps w:val="false"/>
-          <w:strike w:val="false"/>
-          <w:dstrike w:val="false"/>
-          <w:color w:val="000000"/>
-          <w:position w:val="0"/>
-          <w:sz w:val="24"/>
-          <w:sz w:val="24"/>
-          <w:szCs w:val="24"/>
-          <w:u w:val="none"/>
-          <w:shd w:fill="auto" w:val="clear"/>
-          <w:vertAlign w:val="baseline"/>
-        </w:rPr>
-      </w:pPr>
-      <w:r>
-        <w:rPr>
-          <w:rFonts w:eastAsia="Times New Roman" w:cs="Times New Roman"/>
-          <w:b w:val="false"/>
-          <w:i w:val="false"/>
-          <w:caps w:val="false"/>
-          <w:smallCaps w:val="false"/>
-          <w:strike w:val="false"/>
-          <w:dstrike w:val="false"/>
-          <w:color w:val="000000"/>
-          <w:position w:val="0"/>
-          <w:sz w:val="24"/>
-          <w:sz w:val="24"/>
-          <w:szCs w:val="24"/>
-          <w:u w:val="none"/>
-          <w:shd w:fill="auto" w:val="clear"/>
-          <w:vertAlign w:val="baseline"/>
-        </w:rPr>
-      </w:r>
-    </w:p>
-    <w:p>
-      <w:pPr>
-        <w:pStyle w:val="normal1"/>
-        <w:keepNext w:val="false"/>
-        <w:keepLines w:val="false"/>
-        <w:pageBreakBefore w:val="false"/>
         <w:widowControl/>
         <w:shd w:val="clear" w:fill="auto"/>
         <w:spacing w:lineRule="auto" w:line="360" w:before="0" w:after="0"/>
@@ -8180,8 +7406,6 @@
     <w:p>
       <w:pPr>
         <w:pStyle w:val="normal1"/>
-        <w:keepNext w:val="false"/>
-        <w:keepLines w:val="false"/>
         <w:pageBreakBefore w:val="false"/>
         <w:widowControl/>
         <w:shd w:val="clear" w:fill="auto"/>
@@ -8225,15 +7449,12 @@
           <w:shd w:fill="auto" w:val="clear"/>
           <w:vertAlign w:val="baseline"/>
         </w:rPr>
-        <w:t>……………………………………</w:t>
-      </w:r>
-    </w:p>
-    <w:p>
-      <w:pPr>
-        <w:pStyle w:val="normal1"/>
-        <w:keepNext w:val="false"/>
-        <w:keepLines w:val="false"/>
-        <w:pageBreakBefore w:val="false"/>
+        <w:t>configure terminal</w:t>
+      </w:r>
+    </w:p>
+    <w:p>
+      <w:pPr>
+        <w:pStyle w:val="normal1"/>
         <w:widowControl/>
         <w:shd w:val="clear" w:fill="auto"/>
         <w:spacing w:lineRule="auto" w:line="360" w:before="0" w:after="0"/>
@@ -8276,15 +7497,12 @@
           <w:shd w:fill="auto" w:val="clear"/>
           <w:vertAlign w:val="baseline"/>
         </w:rPr>
-        <w:t>……………………………………</w:t>
-      </w:r>
-    </w:p>
-    <w:p>
-      <w:pPr>
-        <w:pStyle w:val="normal1"/>
-        <w:keepNext w:val="false"/>
-        <w:keepLines w:val="false"/>
-        <w:pageBreakBefore w:val="false"/>
+        <w:t>interface range fa0/1 - 24</w:t>
+      </w:r>
+    </w:p>
+    <w:p>
+      <w:pPr>
+        <w:pStyle w:val="normal1"/>
         <w:widowControl/>
         <w:shd w:val="clear" w:fill="auto"/>
         <w:spacing w:lineRule="auto" w:line="360" w:before="0" w:after="0"/>
@@ -8327,15 +7545,12 @@
           <w:shd w:fill="auto" w:val="clear"/>
           <w:vertAlign w:val="baseline"/>
         </w:rPr>
-        <w:t>……………………………………</w:t>
-      </w:r>
-    </w:p>
-    <w:p>
-      <w:pPr>
-        <w:pStyle w:val="normal1"/>
-        <w:keepNext w:val="false"/>
-        <w:keepLines w:val="false"/>
-        <w:pageBreakBefore w:val="false"/>
+        <w:t>switchport trunk native vlan 80</w:t>
+      </w:r>
+    </w:p>
+    <w:p>
+      <w:pPr>
+        <w:pStyle w:val="normal1"/>
         <w:widowControl/>
         <w:shd w:val="clear" w:fill="auto"/>
         <w:spacing w:lineRule="auto" w:line="360" w:before="0" w:after="0"/>
@@ -8378,7 +7593,7 @@
           <w:shd w:fill="auto" w:val="clear"/>
           <w:vertAlign w:val="baseline"/>
         </w:rPr>
-        <w:t>……………………………………</w:t>
+        <w:t>exit</w:t>
       </w:r>
     </w:p>
     <w:p>
@@ -8442,47 +7657,43 @@
       </w:pPr>
       <w:r>
         <w:rPr/>
-        <w:t>………………………………………………………………………………………………………</w:t>
-      </w:r>
-      <w:r>
-        <w:rPr>
-          <w:highlight w:val="yellow"/>
-        </w:rPr>
-        <w:t xml:space="preserve"> </w:t>
-      </w:r>
-    </w:p>
-    <w:p>
-      <w:pPr>
-        <w:pStyle w:val="normal1"/>
-        <w:jc w:val="left"/>
+        <w:t>c</w:t>
+      </w:r>
+      <w:r>
         <w:rPr/>
-      </w:pPr>
+        <w:t xml:space="preserve">onfigurer manuellement une interface en mode trunk </w:t>
+      </w:r>
       <w:r>
         <w:rPr/>
-        <w:t>………………………………………………………………………………………………………</w:t>
-      </w:r>
-      <w:r>
-        <w:rPr>
-          <w:highlight w:val="yellow"/>
-        </w:rPr>
-        <w:t xml:space="preserve"> </w:t>
-      </w:r>
-    </w:p>
-    <w:p>
-      <w:pPr>
-        <w:pStyle w:val="normal1"/>
-        <w:jc w:val="left"/>
+        <w:t>nous donne</w:t>
+      </w:r>
+      <w:r>
         <w:rPr/>
-      </w:pPr>
+        <w:t xml:space="preserve"> un contr</w:t>
+      </w:r>
       <w:r>
         <w:rPr/>
-        <w:t>………………………………………………………………………………………………………</w:t>
-      </w:r>
-      <w:r>
-        <w:rPr>
-          <w:highlight w:val="yellow"/>
-        </w:rPr>
-        <w:t xml:space="preserve"> </w:t>
+        <w:t>o</w:t>
+      </w:r>
+      <w:r>
+        <w:rPr/>
+        <w:t xml:space="preserve">le total sur la connexion, </w:t>
+      </w:r>
+      <w:r>
+        <w:rPr/>
+        <w:t>on evite les</w:t>
+      </w:r>
+      <w:r>
+        <w:rPr/>
+        <w:t xml:space="preserve"> incompatibilités </w:t>
+      </w:r>
+      <w:r>
+        <w:rPr/>
+        <w:t>a cause de</w:t>
+      </w:r>
+      <w:r>
+        <w:rPr/>
+        <w:t xml:space="preserve"> la négociation automatique </w:t>
       </w:r>
     </w:p>
     <w:p>
@@ -8507,12 +7718,12 @@
       </w:r>
     </w:p>
     <w:sectPr>
-      <w:headerReference w:type="even" r:id="rId3"/>
-      <w:headerReference w:type="default" r:id="rId4"/>
-      <w:headerReference w:type="first" r:id="rId5"/>
-      <w:footerReference w:type="even" r:id="rId6"/>
-      <w:footerReference w:type="default" r:id="rId7"/>
-      <w:footerReference w:type="first" r:id="rId8"/>
+      <w:headerReference w:type="even" r:id="rId5"/>
+      <w:headerReference w:type="default" r:id="rId6"/>
+      <w:headerReference w:type="first" r:id="rId7"/>
+      <w:footerReference w:type="even" r:id="rId8"/>
+      <w:footerReference w:type="default" r:id="rId9"/>
+      <w:footerReference w:type="first" r:id="rId10"/>
       <w:type w:val="nextPage"/>
       <w:pgSz w:w="12240" w:h="15840"/>
       <w:pgMar w:left="1417" w:right="1417" w:gutter="0" w:header="708" w:top="1417" w:footer="708" w:bottom="1417"/>
@@ -8884,7 +8095,7 @@
         <wp:inline distT="0" distB="0" distL="0" distR="0">
           <wp:extent cx="1082675" cy="430530"/>
           <wp:effectExtent l="0" t="0" r="0" b="0"/>
-          <wp:docPr id="5" name="image1.png" descr=""/>
+          <wp:docPr id="7" name="image1.png" descr=""/>
           <wp:cNvGraphicFramePr>
             <a:graphicFrameLocks xmlns:a="http://schemas.openxmlformats.org/drawingml/2006/main" noChangeAspect="1"/>
           </wp:cNvGraphicFramePr>
@@ -8892,7 +8103,7 @@
             <a:graphicData uri="http://schemas.openxmlformats.org/drawingml/2006/picture">
               <pic:pic xmlns:pic="http://schemas.openxmlformats.org/drawingml/2006/picture">
                 <pic:nvPicPr>
-                  <pic:cNvPr id="5" name="image1.png" descr=""/>
+                  <pic:cNvPr id="7" name="image1.png" descr=""/>
                   <pic:cNvPicPr>
                     <a:picLocks noChangeAspect="1" noChangeArrowheads="1"/>
                   </pic:cNvPicPr>

</xml_diff>